<commit_message>
feat: add all important changes from 0802 update
</commit_message>
<xml_diff>
--- a/functions/deposit_template.docx
+++ b/functions/deposit_template.docx
@@ -1,26 +1,29 @@
 
 <file path=word/document.xml><?xml version="1.0" encoding="utf-8"?>
-<w:document xmlns:wpc="http://schemas.microsoft.com/office/word/2010/wordprocessingCanvas" xmlns:mc="http://schemas.openxmlformats.org/markup-compatibility/2006" xmlns:o="urn:schemas-microsoft-com:office:office" xmlns:r="http://schemas.openxmlformats.org/officeDocument/2006/relationships" xmlns:m="http://schemas.openxmlformats.org/officeDocument/2006/math" xmlns:v="urn:schemas-microsoft-com:vml" xmlns:wp14="http://schemas.microsoft.com/office/word/2010/wordprocessingDrawing" xmlns:wp="http://schemas.openxmlformats.org/drawingml/2006/wordprocessingDrawing" xmlns:w="http://schemas.openxmlformats.org/wordprocessingml/2006/main" xmlns:w14="http://schemas.microsoft.com/office/word/2010/wordml" xmlns:w10="urn:schemas-microsoft-com:office:word" xmlns:w15="http://schemas.microsoft.com/office/word/2012/wordml" xmlns:wpg="http://schemas.microsoft.com/office/word/2010/wordprocessingGroup" xmlns:wpi="http://schemas.microsoft.com/office/word/2010/wordprocessingInk" xmlns:wne="http://schemas.microsoft.com/office/word/2006/wordml" xmlns:wps="http://schemas.microsoft.com/office/word/2010/wordprocessingShape" xmlns:wpsCustomData="http://www.wps.cn/officeDocument/2013/wpsCustomData" mc:Ignorable="w14 w15 wp14">
+<w:document xmlns:wpc="http://schemas.microsoft.com/office/word/2010/wordprocessingCanvas" xmlns:cx="http://schemas.microsoft.com/office/drawing/2014/chartex" xmlns:cx1="http://schemas.microsoft.com/office/drawing/2015/9/8/chartex" xmlns:cx2="http://schemas.microsoft.com/office/drawing/2015/10/21/chartex" xmlns:cx3="http://schemas.microsoft.com/office/drawing/2016/5/9/chartex" xmlns:cx4="http://schemas.microsoft.com/office/drawing/2016/5/10/chartex" xmlns:cx5="http://schemas.microsoft.com/office/drawing/2016/5/11/chartex" xmlns:cx6="http://schemas.microsoft.com/office/drawing/2016/5/12/chartex" xmlns:cx7="http://schemas.microsoft.com/office/drawing/2016/5/13/chartex" xmlns:cx8="http://schemas.microsoft.com/office/drawing/2016/5/14/chartex" xmlns:mc="http://schemas.openxmlformats.org/markup-compatibility/2006" xmlns:aink="http://schemas.microsoft.com/office/drawing/2016/ink" xmlns:am3d="http://schemas.microsoft.com/office/drawing/2017/model3d" xmlns:o="urn:schemas-microsoft-com:office:office" xmlns:oel="http://schemas.microsoft.com/office/2019/extlst" xmlns:r="http://schemas.openxmlformats.org/officeDocument/2006/relationships" xmlns:m="http://schemas.openxmlformats.org/officeDocument/2006/math" xmlns:v="urn:schemas-microsoft-com:vml" xmlns:wp14="http://schemas.microsoft.com/office/word/2010/wordprocessingDrawing" xmlns:wp="http://schemas.openxmlformats.org/drawingml/2006/wordprocessingDrawing" xmlns:w10="urn:schemas-microsoft-com:office:word" xmlns:w="http://schemas.openxmlformats.org/wordprocessingml/2006/main" xmlns:w14="http://schemas.microsoft.com/office/word/2010/wordml" xmlns:w15="http://schemas.microsoft.com/office/word/2012/wordml" xmlns:w16cex="http://schemas.microsoft.com/office/word/2018/wordml/cex" xmlns:w16cid="http://schemas.microsoft.com/office/word/2016/wordml/cid" xmlns:w16="http://schemas.microsoft.com/office/word/2018/wordml" xmlns:w16du="http://schemas.microsoft.com/office/word/2023/wordml/word16du" xmlns:w16sdtdh="http://schemas.microsoft.com/office/word/2020/wordml/sdtdatahash" xmlns:w16sdtfl="http://schemas.microsoft.com/office/word/2024/wordml/sdtformatlock" xmlns:w16se="http://schemas.microsoft.com/office/word/2015/wordml/symex" xmlns:wpg="http://schemas.microsoft.com/office/word/2010/wordprocessingGroup" xmlns:wpi="http://schemas.microsoft.com/office/word/2010/wordprocessingInk" xmlns:wne="http://schemas.microsoft.com/office/word/2006/wordml" xmlns:wps="http://schemas.microsoft.com/office/word/2010/wordprocessingShape" mc:Ignorable="w14 w15 w16se w16cid w16 w16cex w16sdtdh w16sdtfl w16du wp14">
   <w:body>
     <w:p>
       <w:pPr>
-        <w:pStyle w:val="2"/>
+        <w:pStyle w:val="a3"/>
         <w:spacing w:line="256" w:lineRule="auto"/>
         <w:jc w:val="right"/>
         <w:rPr>
           <w:rFonts w:eastAsia="PMingLiU"/>
-          <w:sz w:val="21"/>
+          <w:sz w:val="18"/>
+          <w:szCs w:val="18"/>
           <w:lang w:eastAsia="zh-TW"/>
         </w:rPr>
       </w:pPr>
       <w:r>
         <w:rPr>
-          <w:rFonts w:hint="eastAsia" w:eastAsia="宋体"/>
-          <w:sz w:val="21"/>
+          <w:rFonts w:eastAsia="宋体"/>
+          <w:noProof/>
+          <w:sz w:val="18"/>
+          <w:szCs w:val="18"/>
           <w:lang w:eastAsia="zh-CN"/>
         </w:rPr>
         <w:drawing>
-          <wp:anchor distT="0" distB="0" distL="114300" distR="114300" simplePos="0" relativeHeight="251663360" behindDoc="0" locked="0" layoutInCell="1" allowOverlap="1">
+          <wp:anchor distT="0" distB="0" distL="114300" distR="114300" simplePos="0" relativeHeight="251659264" behindDoc="0" locked="0" layoutInCell="1" allowOverlap="1" wp14:anchorId="531EB118" wp14:editId="5B7CD1FD">
             <wp:simplePos x="0" y="0"/>
             <wp:positionH relativeFrom="column">
               <wp:posOffset>26670</wp:posOffset>
@@ -45,7 +48,7 @@
                     </pic:cNvPicPr>
                   </pic:nvPicPr>
                   <pic:blipFill>
-                    <a:blip r:embed="rId6">
+                    <a:blip r:embed="rId7">
                       <a:extLst>
                         <a:ext uri="{28A0092B-C50C-407E-A947-70E740481C1C}">
                           <a14:useLocalDpi xmlns:a14="http://schemas.microsoft.com/office/drawing/2010/main" val="0"/>
@@ -79,26 +82,28 @@
     </w:p>
     <w:p>
       <w:pPr>
-        <w:pStyle w:val="2"/>
+        <w:pStyle w:val="a3"/>
         <w:spacing w:line="256" w:lineRule="auto"/>
         <w:jc w:val="right"/>
         <w:rPr>
-          <w:rFonts w:ascii="微软雅黑" w:hAnsi="微软雅黑" w:eastAsia="微软雅黑" w:cs="微软雅黑"/>
-          <w:sz w:val="32"/>
-          <w:szCs w:val="32"/>
+          <w:rFonts w:eastAsia="微软雅黑"/>
+          <w:sz w:val="24"/>
+          <w:szCs w:val="24"/>
           <w:lang w:eastAsia="zh-TW"/>
         </w:rPr>
       </w:pPr>
       <w:r>
         <w:rPr>
           <w:rFonts w:eastAsia="宋体"/>
-          <w:sz w:val="21"/>
+          <w:noProof/>
+          <w:sz w:val="18"/>
+          <w:szCs w:val="18"/>
           <w:lang w:eastAsia="zh-TW"/>
         </w:rPr>
         <mc:AlternateContent>
           <mc:Choice Requires="wps">
             <w:drawing>
-              <wp:anchor distT="45720" distB="45720" distL="114300" distR="114300" simplePos="0" relativeHeight="251661312" behindDoc="0" locked="0" layoutInCell="1" allowOverlap="1">
+              <wp:anchor distT="45720" distB="45720" distL="114300" distR="114300" simplePos="0" relativeHeight="251656192" behindDoc="0" locked="0" layoutInCell="1" allowOverlap="1" wp14:anchorId="5E90C2CE" wp14:editId="728E4840">
                 <wp:simplePos x="0" y="0"/>
                 <wp:positionH relativeFrom="column">
                   <wp:posOffset>34290</wp:posOffset>
@@ -110,7 +115,9 @@
                 <wp:effectExtent l="0" t="0" r="0" b="0"/>
                 <wp:wrapSquare wrapText="bothSides"/>
                 <wp:docPr id="1017610175" name="Text Box 2"/>
-                <wp:cNvGraphicFramePr/>
+                <wp:cNvGraphicFramePr>
+                  <a:graphicFrameLocks xmlns:a="http://schemas.openxmlformats.org/drawingml/2006/main"/>
+                </wp:cNvGraphicFramePr>
                 <a:graphic xmlns:a="http://schemas.openxmlformats.org/drawingml/2006/main">
                   <a:graphicData uri="http://schemas.microsoft.com/office/word/2010/wordprocessingShape">
                     <wps:wsp>
@@ -144,16 +151,25 @@
                             </w:pPr>
                             <w:r>
                               <w:rPr>
-                                <w:rFonts w:hint="eastAsia" w:ascii="Microsoft JhengHei" w:hAnsi="Microsoft JhengHei" w:eastAsia="宋体" w:cs="Microsoft JhengHei"/>
+                                <w:rFonts w:ascii="Microsoft JhengHei" w:eastAsia="宋体" w:hAnsi="Microsoft JhengHei" w:cs="Microsoft JhengHei" w:hint="eastAsia"/>
                                 <w:spacing w:val="9"/>
                                 <w:shd w:val="clear" w:color="auto" w:fill="FFFFFF"/>
                                 <w:lang w:eastAsia="zh-TW"/>
                               </w:rPr>
-                              <w:t>地址:</w:t>
+                              <w:t>地址</w:t>
                             </w:r>
                             <w:r>
                               <w:rPr>
-                                <w:rFonts w:ascii="Microsoft JhengHei" w:hAnsi="Microsoft JhengHei" w:eastAsia="宋体" w:cs="Microsoft JhengHei"/>
+                                <w:rFonts w:ascii="Microsoft JhengHei" w:eastAsia="宋体" w:hAnsi="Microsoft JhengHei" w:cs="Microsoft JhengHei" w:hint="eastAsia"/>
+                                <w:spacing w:val="9"/>
+                                <w:shd w:val="clear" w:color="auto" w:fill="FFFFFF"/>
+                                <w:lang w:eastAsia="zh-TW"/>
+                              </w:rPr>
+                              <w:t>:</w:t>
+                            </w:r>
+                            <w:r>
+                              <w:rPr>
+                                <w:rFonts w:ascii="Microsoft JhengHei" w:eastAsia="宋体" w:hAnsi="Microsoft JhengHei" w:cs="Microsoft JhengHei"/>
                                 <w:spacing w:val="9"/>
                                 <w:shd w:val="clear" w:color="auto" w:fill="FFFFFF"/>
                                 <w:lang w:eastAsia="zh-TW"/>
@@ -162,7 +178,7 @@
                             </w:r>
                             <w:r>
                               <w:rPr>
-                                <w:rFonts w:hint="eastAsia" w:ascii="Microsoft JhengHei" w:hAnsi="Microsoft JhengHei" w:eastAsia="宋体" w:cs="Microsoft JhengHei"/>
+                                <w:rFonts w:ascii="Microsoft JhengHei" w:eastAsia="宋体" w:hAnsi="Microsoft JhengHei" w:cs="Microsoft JhengHei" w:hint="eastAsia"/>
                                 <w:spacing w:val="9"/>
                                 <w:shd w:val="clear" w:color="auto" w:fill="FFFFFF"/>
                                 <w:lang w:eastAsia="zh-TW"/>
@@ -171,7 +187,7 @@
                             </w:r>
                             <w:r>
                               <w:rPr>
-                                <w:rFonts w:hint="cs" w:ascii="Assistant" w:hAnsi="Assistant" w:eastAsia="宋体" w:cs="Assistant"/>
+                                <w:rFonts w:ascii="Assistant" w:eastAsia="宋体" w:hAnsi="Assistant" w:cs="Assistant" w:hint="cs"/>
                                 <w:spacing w:val="9"/>
                                 <w:shd w:val="clear" w:color="auto" w:fill="FFFFFF"/>
                                 <w:lang w:eastAsia="zh-TW"/>
@@ -180,7 +196,7 @@
                             </w:r>
                             <w:r>
                               <w:rPr>
-                                <w:rFonts w:hint="eastAsia" w:ascii="Microsoft JhengHei" w:hAnsi="Microsoft JhengHei" w:eastAsia="宋体" w:cs="Microsoft JhengHei"/>
+                                <w:rFonts w:ascii="Microsoft JhengHei" w:eastAsia="宋体" w:hAnsi="Microsoft JhengHei" w:cs="Microsoft JhengHei" w:hint="eastAsia"/>
                                 <w:spacing w:val="9"/>
                                 <w:shd w:val="clear" w:color="auto" w:fill="FFFFFF"/>
                                 <w:lang w:eastAsia="zh-TW"/>
@@ -189,7 +205,7 @@
                             </w:r>
                             <w:r>
                               <w:rPr>
-                                <w:rFonts w:hint="cs" w:ascii="Assistant" w:hAnsi="Assistant" w:eastAsia="宋体" w:cs="Assistant"/>
+                                <w:rFonts w:ascii="Assistant" w:eastAsia="宋体" w:hAnsi="Assistant" w:cs="Assistant" w:hint="cs"/>
                                 <w:spacing w:val="9"/>
                                 <w:shd w:val="clear" w:color="auto" w:fill="FFFFFF"/>
                                 <w:lang w:eastAsia="zh-TW"/>
@@ -198,7 +214,7 @@
                             </w:r>
                             <w:r>
                               <w:rPr>
-                                <w:rFonts w:hint="eastAsia" w:ascii="Microsoft JhengHei" w:hAnsi="Microsoft JhengHei" w:eastAsia="宋体" w:cs="Microsoft JhengHei"/>
+                                <w:rFonts w:ascii="Microsoft JhengHei" w:eastAsia="宋体" w:hAnsi="Microsoft JhengHei" w:cs="Microsoft JhengHei" w:hint="eastAsia"/>
                                 <w:spacing w:val="9"/>
                                 <w:shd w:val="clear" w:color="auto" w:fill="FFFFFF"/>
                                 <w:lang w:eastAsia="zh-TW"/>
@@ -207,7 +223,7 @@
                             </w:r>
                             <w:r>
                               <w:rPr>
-                                <w:rFonts w:hint="cs" w:ascii="Assistant" w:hAnsi="Assistant" w:eastAsia="宋体" w:cs="Assistant"/>
+                                <w:rFonts w:ascii="Assistant" w:eastAsia="宋体" w:hAnsi="Assistant" w:cs="Assistant" w:hint="cs"/>
                                 <w:spacing w:val="9"/>
                                 <w:shd w:val="clear" w:color="auto" w:fill="FFFFFF"/>
                                 <w:lang w:eastAsia="zh-TW"/>
@@ -216,7 +232,7 @@
                             </w:r>
                             <w:r>
                               <w:rPr>
-                                <w:rFonts w:hint="eastAsia" w:ascii="PMingLiU" w:hAnsi="PMingLiU" w:eastAsia="宋体" w:cs="PMingLiU"/>
+                                <w:rFonts w:ascii="PMingLiU" w:eastAsia="宋体" w:hAnsi="PMingLiU" w:cs="PMingLiU" w:hint="eastAsia"/>
                                 <w:spacing w:val="9"/>
                                 <w:shd w:val="clear" w:color="auto" w:fill="FFFFFF"/>
                                 <w:lang w:eastAsia="zh-TW"/>
@@ -225,12 +241,12 @@
                             </w:r>
                             <w:r>
                               <w:rPr>
-                                <w:rFonts w:ascii="PMingLiU" w:hAnsi="PMingLiU" w:eastAsia="PMingLiU" w:cs="PMingLiU"/>
+                                <w:rFonts w:ascii="PMingLiU" w:eastAsia="PMingLiU" w:hAnsi="PMingLiU" w:cs="PMingLiU"/>
                                 <w:spacing w:val="9"/>
                                 <w:shd w:val="clear" w:color="auto" w:fill="FFFFFF"/>
                                 <w:lang w:eastAsia="zh-TW"/>
                               </w:rPr>
-                              <w:br w:type="textWrapping"/>
+                              <w:br/>
                             </w:r>
                             <w:r>
                               <w:rPr>
@@ -259,12 +275,12 @@
           </mc:Choice>
           <mc:Fallback>
             <w:pict>
-              <v:shape id="Text Box 2" o:spid="_x0000_s1026" o:spt="202" type="#_x0000_t202" style="position:absolute;left:0pt;margin-left:2.7pt;margin-top:49.95pt;height:110.6pt;width:295.5pt;mso-wrap-distance-bottom:3.6pt;mso-wrap-distance-left:9pt;mso-wrap-distance-right:9pt;mso-wrap-distance-top:3.6pt;z-index:251661312;mso-width-relative:page;mso-height-relative:margin;mso-height-percent:200;" fillcolor="#FFFFFF" filled="t" stroked="f" coordsize="21600,21600" o:gfxdata="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">
-                <v:fill on="t" focussize="0,0"/>
-                <v:stroke on="f" miterlimit="8" joinstyle="miter"/>
-                <v:imagedata o:title=""/>
-                <o:lock v:ext="edit" aspectratio="f"/>
-                <v:textbox style="mso-fit-shape-to-text:t;">
+              <v:shapetype w14:anchorId="5E90C2CE" id="_x0000_t202" coordsize="21600,21600" o:spt="202" path="m,l,21600r21600,l21600,xe">
+                <v:stroke joinstyle="miter"/>
+                <v:path gradientshapeok="t" o:connecttype="rect"/>
+              </v:shapetype>
+              <v:shape id="Text Box 2" o:spid="_x0000_s1026" type="#_x0000_t202" style="position:absolute;left:0;text-align:left;margin-left:2.7pt;margin-top:49.95pt;width:295.5pt;height:110.6pt;z-index:251656192;visibility:visible;mso-wrap-style:square;mso-width-percent:0;mso-height-percent:200;mso-wrap-distance-left:9pt;mso-wrap-distance-top:3.6pt;mso-wrap-distance-right:9pt;mso-wrap-distance-bottom:3.6pt;mso-position-horizontal:absolute;mso-position-horizontal-relative:text;mso-position-vertical:absolute;mso-position-vertical-relative:text;mso-width-percent:0;mso-height-percent:200;mso-width-relative:page;mso-height-relative:margin;v-text-anchor:top" o:gfxdata="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" stroked="f">
+                <v:textbox style="mso-fit-shape-to-text:t">
                   <w:txbxContent>
                     <w:p>
                       <w:pPr>
@@ -275,16 +291,25 @@
                       </w:pPr>
                       <w:r>
                         <w:rPr>
-                          <w:rFonts w:hint="eastAsia" w:ascii="Microsoft JhengHei" w:hAnsi="Microsoft JhengHei" w:eastAsia="宋体" w:cs="Microsoft JhengHei"/>
+                          <w:rFonts w:ascii="Microsoft JhengHei" w:eastAsia="宋体" w:hAnsi="Microsoft JhengHei" w:cs="Microsoft JhengHei" w:hint="eastAsia"/>
                           <w:spacing w:val="9"/>
                           <w:shd w:val="clear" w:color="auto" w:fill="FFFFFF"/>
                           <w:lang w:eastAsia="zh-TW"/>
                         </w:rPr>
-                        <w:t>地址:</w:t>
+                        <w:t>地址</w:t>
                       </w:r>
                       <w:r>
                         <w:rPr>
-                          <w:rFonts w:ascii="Microsoft JhengHei" w:hAnsi="Microsoft JhengHei" w:eastAsia="宋体" w:cs="Microsoft JhengHei"/>
+                          <w:rFonts w:ascii="Microsoft JhengHei" w:eastAsia="宋体" w:hAnsi="Microsoft JhengHei" w:cs="Microsoft JhengHei" w:hint="eastAsia"/>
+                          <w:spacing w:val="9"/>
+                          <w:shd w:val="clear" w:color="auto" w:fill="FFFFFF"/>
+                          <w:lang w:eastAsia="zh-TW"/>
+                        </w:rPr>
+                        <w:t>:</w:t>
+                      </w:r>
+                      <w:r>
+                        <w:rPr>
+                          <w:rFonts w:ascii="Microsoft JhengHei" w:eastAsia="宋体" w:hAnsi="Microsoft JhengHei" w:cs="Microsoft JhengHei"/>
                           <w:spacing w:val="9"/>
                           <w:shd w:val="clear" w:color="auto" w:fill="FFFFFF"/>
                           <w:lang w:eastAsia="zh-TW"/>
@@ -293,7 +318,7 @@
                       </w:r>
                       <w:r>
                         <w:rPr>
-                          <w:rFonts w:hint="eastAsia" w:ascii="Microsoft JhengHei" w:hAnsi="Microsoft JhengHei" w:eastAsia="宋体" w:cs="Microsoft JhengHei"/>
+                          <w:rFonts w:ascii="Microsoft JhengHei" w:eastAsia="宋体" w:hAnsi="Microsoft JhengHei" w:cs="Microsoft JhengHei" w:hint="eastAsia"/>
                           <w:spacing w:val="9"/>
                           <w:shd w:val="clear" w:color="auto" w:fill="FFFFFF"/>
                           <w:lang w:eastAsia="zh-TW"/>
@@ -302,7 +327,7 @@
                       </w:r>
                       <w:r>
                         <w:rPr>
-                          <w:rFonts w:hint="cs" w:ascii="Assistant" w:hAnsi="Assistant" w:eastAsia="宋体" w:cs="Assistant"/>
+                          <w:rFonts w:ascii="Assistant" w:eastAsia="宋体" w:hAnsi="Assistant" w:cs="Assistant" w:hint="cs"/>
                           <w:spacing w:val="9"/>
                           <w:shd w:val="clear" w:color="auto" w:fill="FFFFFF"/>
                           <w:lang w:eastAsia="zh-TW"/>
@@ -311,7 +336,7 @@
                       </w:r>
                       <w:r>
                         <w:rPr>
-                          <w:rFonts w:hint="eastAsia" w:ascii="Microsoft JhengHei" w:hAnsi="Microsoft JhengHei" w:eastAsia="宋体" w:cs="Microsoft JhengHei"/>
+                          <w:rFonts w:ascii="Microsoft JhengHei" w:eastAsia="宋体" w:hAnsi="Microsoft JhengHei" w:cs="Microsoft JhengHei" w:hint="eastAsia"/>
                           <w:spacing w:val="9"/>
                           <w:shd w:val="clear" w:color="auto" w:fill="FFFFFF"/>
                           <w:lang w:eastAsia="zh-TW"/>
@@ -320,7 +345,7 @@
                       </w:r>
                       <w:r>
                         <w:rPr>
-                          <w:rFonts w:hint="cs" w:ascii="Assistant" w:hAnsi="Assistant" w:eastAsia="宋体" w:cs="Assistant"/>
+                          <w:rFonts w:ascii="Assistant" w:eastAsia="宋体" w:hAnsi="Assistant" w:cs="Assistant" w:hint="cs"/>
                           <w:spacing w:val="9"/>
                           <w:shd w:val="clear" w:color="auto" w:fill="FFFFFF"/>
                           <w:lang w:eastAsia="zh-TW"/>
@@ -329,7 +354,7 @@
                       </w:r>
                       <w:r>
                         <w:rPr>
-                          <w:rFonts w:hint="eastAsia" w:ascii="Microsoft JhengHei" w:hAnsi="Microsoft JhengHei" w:eastAsia="宋体" w:cs="Microsoft JhengHei"/>
+                          <w:rFonts w:ascii="Microsoft JhengHei" w:eastAsia="宋体" w:hAnsi="Microsoft JhengHei" w:cs="Microsoft JhengHei" w:hint="eastAsia"/>
                           <w:spacing w:val="9"/>
                           <w:shd w:val="clear" w:color="auto" w:fill="FFFFFF"/>
                           <w:lang w:eastAsia="zh-TW"/>
@@ -338,7 +363,7 @@
                       </w:r>
                       <w:r>
                         <w:rPr>
-                          <w:rFonts w:hint="cs" w:ascii="Assistant" w:hAnsi="Assistant" w:eastAsia="宋体" w:cs="Assistant"/>
+                          <w:rFonts w:ascii="Assistant" w:eastAsia="宋体" w:hAnsi="Assistant" w:cs="Assistant" w:hint="cs"/>
                           <w:spacing w:val="9"/>
                           <w:shd w:val="clear" w:color="auto" w:fill="FFFFFF"/>
                           <w:lang w:eastAsia="zh-TW"/>
@@ -347,7 +372,7 @@
                       </w:r>
                       <w:r>
                         <w:rPr>
-                          <w:rFonts w:hint="eastAsia" w:ascii="PMingLiU" w:hAnsi="PMingLiU" w:eastAsia="宋体" w:cs="PMingLiU"/>
+                          <w:rFonts w:ascii="PMingLiU" w:eastAsia="宋体" w:hAnsi="PMingLiU" w:cs="PMingLiU" w:hint="eastAsia"/>
                           <w:spacing w:val="9"/>
                           <w:shd w:val="clear" w:color="auto" w:fill="FFFFFF"/>
                           <w:lang w:eastAsia="zh-TW"/>
@@ -356,12 +381,12 @@
                       </w:r>
                       <w:r>
                         <w:rPr>
-                          <w:rFonts w:ascii="PMingLiU" w:hAnsi="PMingLiU" w:eastAsia="PMingLiU" w:cs="PMingLiU"/>
+                          <w:rFonts w:ascii="PMingLiU" w:eastAsia="PMingLiU" w:hAnsi="PMingLiU" w:cs="PMingLiU"/>
                           <w:spacing w:val="9"/>
                           <w:shd w:val="clear" w:color="auto" w:fill="FFFFFF"/>
                           <w:lang w:eastAsia="zh-TW"/>
                         </w:rPr>
-                        <w:br w:type="textWrapping"/>
+                        <w:br/>
                       </w:r>
                       <w:r>
                         <w:rPr>
@@ -381,57 +406,63 @@
       </w:r>
       <w:r>
         <w:rPr>
-          <w:rFonts w:hint="eastAsia" w:eastAsia="宋体"/>
-          <w:sz w:val="21"/>
+          <w:rFonts w:eastAsia="宋体"/>
+          <w:sz w:val="18"/>
+          <w:szCs w:val="18"/>
           <w:lang w:eastAsia="zh-TW"/>
         </w:rPr>
         <w:tab/>
       </w:r>
       <w:r>
         <w:rPr>
-          <w:rFonts w:hint="eastAsia" w:eastAsia="宋体"/>
-          <w:sz w:val="21"/>
+          <w:rFonts w:eastAsia="宋体"/>
+          <w:sz w:val="18"/>
+          <w:szCs w:val="18"/>
           <w:lang w:eastAsia="zh-TW"/>
         </w:rPr>
         <w:tab/>
       </w:r>
       <w:r>
         <w:rPr>
-          <w:rFonts w:hint="eastAsia" w:eastAsia="宋体"/>
-          <w:sz w:val="21"/>
+          <w:rFonts w:eastAsia="宋体"/>
+          <w:sz w:val="18"/>
+          <w:szCs w:val="18"/>
           <w:lang w:eastAsia="zh-TW"/>
         </w:rPr>
         <w:tab/>
       </w:r>
       <w:r>
         <w:rPr>
-          <w:rFonts w:hint="eastAsia" w:eastAsia="宋体"/>
-          <w:sz w:val="21"/>
+          <w:rFonts w:eastAsia="宋体"/>
+          <w:sz w:val="18"/>
+          <w:szCs w:val="18"/>
           <w:lang w:eastAsia="zh-TW"/>
         </w:rPr>
         <w:tab/>
       </w:r>
       <w:r>
         <w:rPr>
-          <w:rFonts w:hint="eastAsia" w:eastAsia="宋体"/>
-          <w:sz w:val="21"/>
+          <w:rFonts w:eastAsia="宋体"/>
+          <w:sz w:val="18"/>
+          <w:szCs w:val="18"/>
           <w:lang w:eastAsia="zh-TW"/>
         </w:rPr>
         <w:tab/>
       </w:r>
       <w:r>
         <w:rPr>
-          <w:rFonts w:hint="eastAsia" w:eastAsia="宋体"/>
-          <w:sz w:val="21"/>
+          <w:rFonts w:eastAsia="宋体"/>
+          <w:sz w:val="18"/>
+          <w:szCs w:val="18"/>
           <w:lang w:eastAsia="zh-TW"/>
         </w:rPr>
         <w:tab/>
       </w:r>
       <w:r>
         <w:rPr>
-          <w:rFonts w:hint="eastAsia" w:ascii="PMingLiU" w:hAnsi="PMingLiU" w:eastAsia="宋体" w:cs="微软雅黑"/>
-          <w:sz w:val="32"/>
-          <w:szCs w:val="32"/>
+          <w:rFonts w:eastAsia="宋体"/>
+          <w:sz w:val="24"/>
+          <w:szCs w:val="24"/>
           <w:u w:val="single"/>
           <w:lang w:eastAsia="zh-TW"/>
         </w:rPr>
@@ -442,6 +473,8 @@
       <w:pPr>
         <w:spacing w:before="84"/>
         <w:rPr>
+          <w:sz w:val="18"/>
+          <w:szCs w:val="18"/>
           <w:lang w:eastAsia="zh-TW"/>
         </w:rPr>
       </w:pPr>
@@ -450,20 +483,292 @@
       <w:pPr>
         <w:spacing w:before="84"/>
         <w:rPr>
+          <w:rFonts w:eastAsiaTheme="minorEastAsia" w:hint="eastAsia"/>
+          <w:sz w:val="18"/>
+          <w:szCs w:val="18"/>
+          <w:lang w:eastAsia="zh-CN"/>
+        </w:rPr>
+      </w:pPr>
+      <w:r>
+        <w:rPr>
+          <w:rFonts w:eastAsiaTheme="minorEastAsia"/>
+          <w:sz w:val="18"/>
+          <w:szCs w:val="18"/>
+          <w:lang w:eastAsia="zh-CN"/>
+        </w:rPr>
+        <w:tab/>
+      </w:r>
+      <w:r>
+        <w:rPr>
+          <w:rFonts w:eastAsiaTheme="minorEastAsia"/>
+          <w:sz w:val="18"/>
+          <w:szCs w:val="18"/>
+          <w:lang w:eastAsia="zh-CN"/>
+        </w:rPr>
+        <w:tab/>
+      </w:r>
+      <w:r>
+        <w:rPr>
+          <w:rFonts w:eastAsiaTheme="minorEastAsia"/>
+          <w:sz w:val="18"/>
+          <w:szCs w:val="18"/>
+          <w:lang w:eastAsia="zh-CN"/>
+        </w:rPr>
+        <w:tab/>
+      </w:r>
+      <w:r>
+        <w:rPr>
+          <w:rFonts w:eastAsiaTheme="minorEastAsia"/>
+          <w:sz w:val="18"/>
+          <w:szCs w:val="18"/>
+          <w:lang w:eastAsia="zh-CN"/>
+        </w:rPr>
+        <w:tab/>
+      </w:r>
+      <w:r>
+        <w:rPr>
+          <w:rFonts w:eastAsiaTheme="minorEastAsia"/>
+          <w:sz w:val="18"/>
+          <w:szCs w:val="18"/>
+          <w:lang w:eastAsia="zh-CN"/>
+        </w:rPr>
+        <w:tab/>
+      </w:r>
+      <w:r>
+        <w:rPr>
+          <w:rFonts w:eastAsiaTheme="minorEastAsia"/>
+          <w:sz w:val="18"/>
+          <w:szCs w:val="18"/>
+          <w:lang w:eastAsia="zh-CN"/>
+        </w:rPr>
+        <w:tab/>
+      </w:r>
+      <w:r>
+        <w:rPr>
+          <w:rFonts w:eastAsiaTheme="minorEastAsia"/>
+          <w:sz w:val="18"/>
+          <w:szCs w:val="18"/>
+          <w:lang w:eastAsia="zh-CN"/>
+        </w:rPr>
+        <w:tab/>
+      </w:r>
+      <w:r>
+        <w:rPr>
+          <w:rFonts w:eastAsiaTheme="minorEastAsia"/>
+          <w:sz w:val="18"/>
+          <w:szCs w:val="18"/>
+          <w:lang w:eastAsia="zh-CN"/>
+        </w:rPr>
+        <w:tab/>
+      </w:r>
+      <w:r>
+        <w:rPr>
+          <w:rFonts w:eastAsiaTheme="minorEastAsia"/>
+          <w:sz w:val="18"/>
+          <w:szCs w:val="18"/>
+          <w:lang w:eastAsia="zh-CN"/>
+        </w:rPr>
+        <w:tab/>
+      </w:r>
+      <w:r>
+        <w:rPr>
+          <w:rFonts w:eastAsiaTheme="minorEastAsia"/>
+          <w:sz w:val="18"/>
+          <w:szCs w:val="18"/>
+          <w:lang w:eastAsia="zh-CN"/>
+        </w:rPr>
+        <w:tab/>
+      </w:r>
+      <w:r>
+        <w:rPr>
+          <w:rFonts w:eastAsiaTheme="minorEastAsia"/>
+          <w:sz w:val="18"/>
+          <w:szCs w:val="18"/>
+          <w:lang w:eastAsia="zh-CN"/>
+        </w:rPr>
+        <w:tab/>
+      </w:r>
+    </w:p>
+    <w:p>
+      <w:pPr>
+        <w:jc w:val="right"/>
+        <w:rPr>
+          <w:rFonts w:eastAsia="宋体"/>
+          <w:spacing w:val="-1"/>
+          <w:position w:val="-1"/>
+          <w:sz w:val="18"/>
+          <w:szCs w:val="18"/>
+          <w:lang w:eastAsia="zh-TW"/>
+        </w:rPr>
+      </w:pPr>
+      <w:r>
+        <w:rPr>
+          <w:rFonts w:eastAsia="宋体"/>
+          <w:spacing w:val="-1"/>
+          <w:position w:val="-1"/>
+          <w:sz w:val="18"/>
+          <w:szCs w:val="18"/>
+          <w:lang w:eastAsia="zh-TW"/>
+        </w:rPr>
+        <w:t>日期</w:t>
+      </w:r>
+      <w:r>
+        <w:rPr>
+          <w:rFonts w:eastAsia="宋体"/>
+          <w:spacing w:val="-1"/>
+          <w:position w:val="-1"/>
+          <w:sz w:val="18"/>
+          <w:szCs w:val="18"/>
+          <w:lang w:eastAsia="zh-TW"/>
+        </w:rPr>
+        <w:t>: {</w:t>
+      </w:r>
+      <w:proofErr w:type="spellStart"/>
+      <w:r>
+        <w:rPr>
+          <w:rFonts w:eastAsia="宋体"/>
+          <w:spacing w:val="-1"/>
+          <w:position w:val="-1"/>
+          <w:sz w:val="18"/>
+          <w:szCs w:val="18"/>
+          <w:lang w:eastAsia="zh-TW"/>
+        </w:rPr>
+        <w:t>issue_date</w:t>
+      </w:r>
+      <w:proofErr w:type="spellEnd"/>
+      <w:r>
+        <w:rPr>
+          <w:rFonts w:eastAsia="宋体"/>
+          <w:spacing w:val="-1"/>
+          <w:position w:val="-1"/>
+          <w:sz w:val="18"/>
+          <w:szCs w:val="18"/>
+          <w:lang w:eastAsia="zh-TW"/>
+        </w:rPr>
+        <w:t>}</w:t>
+      </w:r>
+    </w:p>
+    <w:p>
+      <w:pPr>
+        <w:pStyle w:val="a3"/>
+        <w:spacing w:before="32" w:line="168" w:lineRule="exact"/>
+        <w:ind w:firstLine="3"/>
+        <w:jc w:val="right"/>
+        <w:rPr>
+          <w:rFonts w:eastAsia="思源黑体 Normal"/>
+          <w:spacing w:val="-1"/>
+          <w:position w:val="-1"/>
+          <w:sz w:val="18"/>
+          <w:szCs w:val="18"/>
+          <w:lang w:eastAsia="zh-CN"/>
+        </w:rPr>
+      </w:pPr>
+      <w:r>
+        <w:rPr>
+          <w:rFonts w:eastAsia="宋体"/>
+          <w:spacing w:val="-1"/>
+          <w:position w:val="-1"/>
+          <w:sz w:val="18"/>
+          <w:szCs w:val="18"/>
+          <w:lang w:eastAsia="zh-CN"/>
+        </w:rPr>
+        <w:t>Ref</w:t>
+      </w:r>
+      <w:r>
+        <w:rPr>
+          <w:rFonts w:eastAsia="宋体"/>
+          <w:spacing w:val="-1"/>
+          <w:position w:val="-1"/>
+          <w:sz w:val="18"/>
+          <w:szCs w:val="18"/>
+          <w:lang w:eastAsia="zh-CN"/>
+        </w:rPr>
+        <w:t>：</w:t>
+      </w:r>
+      <w:r>
+        <w:rPr>
+          <w:rFonts w:eastAsia="宋体"/>
+          <w:spacing w:val="-1"/>
+          <w:position w:val="-1"/>
+          <w:sz w:val="18"/>
+          <w:szCs w:val="18"/>
+          <w:lang w:eastAsia="zh-CN"/>
+        </w:rPr>
+        <w:t>INV-</w:t>
+      </w:r>
+      <w:r>
+        <w:rPr>
+          <w:rFonts w:eastAsia="宋体" w:hint="eastAsia"/>
+          <w:spacing w:val="-1"/>
+          <w:position w:val="-1"/>
+          <w:sz w:val="18"/>
+          <w:szCs w:val="18"/>
+          <w:lang w:eastAsia="zh-CN"/>
+        </w:rPr>
+        <w:t xml:space="preserve"> </w:t>
+      </w:r>
+      <w:r>
+        <w:rPr>
+          <w:rFonts w:eastAsia="宋体"/>
+          <w:spacing w:val="-1"/>
+          <w:position w:val="-1"/>
+          <w:sz w:val="18"/>
+          <w:szCs w:val="18"/>
+          <w:lang w:eastAsia="zh-CN"/>
+        </w:rPr>
+        <w:t>{</w:t>
+      </w:r>
+      <w:proofErr w:type="spellStart"/>
+      <w:r>
+        <w:rPr>
+          <w:rFonts w:eastAsia="宋体"/>
+          <w:spacing w:val="-1"/>
+          <w:position w:val="-1"/>
+          <w:sz w:val="18"/>
+          <w:szCs w:val="18"/>
+          <w:lang w:eastAsia="zh-CN"/>
+        </w:rPr>
+        <w:t>invoice_number</w:t>
+      </w:r>
+      <w:proofErr w:type="spellEnd"/>
+      <w:r>
+        <w:rPr>
+          <w:rFonts w:eastAsia="宋体"/>
+          <w:spacing w:val="-1"/>
+          <w:position w:val="-1"/>
+          <w:sz w:val="18"/>
+          <w:szCs w:val="18"/>
+          <w:lang w:eastAsia="zh-CN"/>
+        </w:rPr>
+        <w:t>}</w:t>
+      </w:r>
+    </w:p>
+    <w:p>
+      <w:pPr>
+        <w:jc w:val="right"/>
+        <w:rPr>
+          <w:rFonts w:eastAsia="宋体"/>
+          <w:spacing w:val="-1"/>
+          <w:position w:val="-1"/>
+          <w:sz w:val="18"/>
+          <w:szCs w:val="18"/>
           <w:lang w:eastAsia="zh-TW"/>
         </w:rPr>
       </w:pPr>
     </w:p>
     <w:p>
       <w:pPr>
-        <w:rPr>
+        <w:jc w:val="right"/>
+        <w:rPr>
+          <w:sz w:val="18"/>
+          <w:szCs w:val="18"/>
           <w:lang w:eastAsia="zh-TW"/>
         </w:rPr>
         <w:sectPr>
-          <w:footerReference r:id="rId3" w:type="default"/>
+          <w:footerReference w:type="default" r:id="rId8"/>
           <w:pgSz w:w="11900" w:h="16840"/>
           <w:pgMar w:top="541" w:right="573" w:bottom="1" w:left="566" w:header="0" w:footer="0" w:gutter="0"/>
-          <w:cols w:equalWidth="0" w:num="1">
+          <w:cols w:space="720" w:equalWidth="0">
             <w:col w:w="10760"/>
           </w:cols>
         </w:sectPr>
@@ -471,17 +776,18 @@
     </w:p>
     <w:p>
       <w:pPr>
-        <w:pStyle w:val="2"/>
+        <w:pStyle w:val="a3"/>
         <w:spacing w:line="14" w:lineRule="auto"/>
         <w:rPr>
-          <w:sz w:val="2"/>
+          <w:sz w:val="18"/>
+          <w:szCs w:val="18"/>
           <w:lang w:eastAsia="zh-TW"/>
         </w:rPr>
       </w:pPr>
       <w:r>
         <w:rPr>
-          <w:sz w:val="2"/>
-          <w:szCs w:val="2"/>
+          <w:sz w:val="18"/>
+          <w:szCs w:val="18"/>
           <w:lang w:eastAsia="zh-TW"/>
         </w:rPr>
         <w:br w:type="column"/>
@@ -489,110 +795,29 @@
     </w:p>
     <w:p>
       <w:pPr>
-        <w:pStyle w:val="2"/>
+        <w:pStyle w:val="a3"/>
         <w:spacing w:before="32" w:line="168" w:lineRule="exact"/>
         <w:ind w:firstLine="3"/>
         <w:jc w:val="right"/>
         <w:rPr>
-          <w:rFonts w:hint="default" w:ascii="思源黑体 Normal" w:hAnsi="思源黑体 Normal" w:eastAsia="思源黑体 Normal" w:cs="思源黑体 Normal"/>
-          <w:b w:val="0"/>
-          <w:bCs w:val="0"/>
+          <w:rFonts w:eastAsia="思源黑体 Normal"/>
           <w:spacing w:val="-1"/>
           <w:position w:val="-1"/>
-          <w:sz w:val="17"/>
-          <w:szCs w:val="17"/>
-          <w:lang w:val="en-US" w:eastAsia="zh-TW"/>
+          <w:sz w:val="18"/>
+          <w:szCs w:val="18"/>
+          <w:lang w:eastAsia="zh-TW"/>
         </w:rPr>
       </w:pPr>
       <w:r>
         <w:rPr>
-          <w:rFonts w:hint="eastAsia" w:ascii="PMingLiU" w:hAnsi="PMingLiU" w:eastAsia="宋体" w:cs="微软雅黑"/>
+          <w:rFonts w:eastAsia="宋体"/>
           <w:spacing w:val="-1"/>
           <w:position w:val="-1"/>
+          <w:sz w:val="18"/>
+          <w:szCs w:val="18"/>
           <w:lang w:eastAsia="zh-TW"/>
         </w:rPr>
-        <w:t xml:space="preserve">        </w:t>
-      </w:r>
-      <w:r>
-        <w:rPr>
-          <w:rFonts w:hint="eastAsia" w:ascii="思源黑体 Normal" w:hAnsi="思源黑体 Normal" w:eastAsia="宋体" w:cs="思源黑体 Normal"/>
-          <w:spacing w:val="-1"/>
-          <w:position w:val="-1"/>
-          <w:sz w:val="17"/>
-          <w:szCs w:val="17"/>
-          <w:lang w:eastAsia="zh-TW"/>
-        </w:rPr>
-        <w:t xml:space="preserve"> </w:t>
-      </w:r>
-      <w:r>
-        <w:rPr>
-          <w:rFonts w:hint="eastAsia" w:ascii="思源黑体 Normal" w:hAnsi="思源黑体 Normal" w:eastAsia="宋体" w:cs="思源黑体 Normal"/>
-          <w:b w:val="0"/>
-          <w:bCs w:val="0"/>
-          <w:spacing w:val="-1"/>
-          <w:position w:val="-1"/>
-          <w:sz w:val="17"/>
-          <w:szCs w:val="17"/>
-          <w:lang w:eastAsia="zh-TW"/>
-        </w:rPr>
-        <w:t xml:space="preserve">日期: </w:t>
-      </w:r>
-      <w:r>
-        <w:rPr>
-          <w:rFonts w:hint="default" w:ascii="思源黑体 Normal" w:hAnsi="思源黑体 Normal" w:eastAsia="宋体" w:cs="思源黑体 Normal"/>
-          <w:b w:val="0"/>
-          <w:bCs w:val="0"/>
-          <w:spacing w:val="-1"/>
-          <w:position w:val="-1"/>
-          <w:sz w:val="17"/>
-          <w:szCs w:val="17"/>
-          <w:lang w:val="en-US" w:eastAsia="zh-TW"/>
-        </w:rPr>
-        <w:t>{issue_date}</w:t>
-      </w:r>
-    </w:p>
-    <w:p>
-      <w:pPr>
-        <w:pStyle w:val="2"/>
-        <w:spacing w:before="32" w:line="168" w:lineRule="exact"/>
-        <w:ind w:firstLine="3"/>
-        <w:jc w:val="right"/>
-        <w:rPr>
-          <w:rFonts w:hint="default" w:ascii="思源黑体 Normal" w:hAnsi="思源黑体 Normal" w:eastAsia="思源黑体 Normal" w:cs="思源黑体 Normal"/>
-          <w:b w:val="0"/>
-          <w:bCs w:val="0"/>
-          <w:spacing w:val="-1"/>
-          <w:position w:val="-1"/>
-          <w:sz w:val="17"/>
-          <w:szCs w:val="17"/>
-          <w:lang w:val="en-US" w:eastAsia="zh-CN"/>
-        </w:rPr>
-      </w:pPr>
-      <w:r>
-        <w:rPr>
-          <w:rFonts w:hint="eastAsia" w:ascii="思源黑体 Normal" w:hAnsi="思源黑体 Normal" w:eastAsia="宋体" w:cs="思源黑体 Normal"/>
-          <w:b w:val="0"/>
-          <w:bCs w:val="0"/>
-          <w:spacing w:val="-1"/>
-          <w:position w:val="-1"/>
-          <w:sz w:val="17"/>
-          <w:szCs w:val="17"/>
-          <w:lang w:val="en-US" w:eastAsia="zh-CN"/>
-        </w:rPr>
-        <w:t>Ref：INV-</w:t>
-      </w:r>
-      <w:r>
-        <w:rPr>
-          <w:rFonts w:hint="default" w:ascii="思源黑体 Normal" w:hAnsi="思源黑体 Normal" w:eastAsia="宋体" w:cs="思源黑体 Normal"/>
-          <w:b w:val="0"/>
-          <w:bCs w:val="0"/>
-          <w:spacing w:val="-1"/>
-          <w:position w:val="-1"/>
-          <w:sz w:val="17"/>
-          <w:szCs w:val="17"/>
-          <w:lang w:val="en-US" w:eastAsia="zh-CN"/>
-        </w:rPr>
-        <w:t>{invoice_number}</w:t>
+        <w:t xml:space="preserve">       </w:t>
       </w:r>
     </w:p>
     <w:p>
@@ -600,16 +825,16 @@
         <w:spacing w:line="168" w:lineRule="exact"/>
         <w:jc w:val="right"/>
         <w:rPr>
-          <w:rFonts w:hint="eastAsia" w:ascii="思源黑体 Normal" w:hAnsi="思源黑体 Normal" w:eastAsia="思源黑体 Normal" w:cs="思源黑体 Normal"/>
-          <w:sz w:val="17"/>
-          <w:szCs w:val="17"/>
+          <w:rFonts w:eastAsia="思源黑体 Normal"/>
+          <w:sz w:val="18"/>
+          <w:szCs w:val="18"/>
           <w:lang w:eastAsia="zh-TW"/>
         </w:rPr>
         <w:sectPr>
           <w:type w:val="continuous"/>
           <w:pgSz w:w="11900" w:h="16840"/>
           <w:pgMar w:top="541" w:right="573" w:bottom="1" w:left="566" w:header="0" w:footer="0" w:gutter="0"/>
-          <w:cols w:equalWidth="0" w:num="2">
+          <w:cols w:num="2" w:space="720" w:equalWidth="0">
             <w:col w:w="8584" w:space="100"/>
             <w:col w:w="2077"/>
           </w:cols>
@@ -621,56 +846,33 @@
         <w:spacing w:before="61"/>
         <w:jc w:val="right"/>
         <w:rPr>
-          <w:rFonts w:hint="eastAsia" w:ascii="思源黑体 Normal" w:hAnsi="思源黑体 Normal" w:eastAsia="思源黑体 Normal" w:cs="思源黑体 Normal"/>
-          <w:sz w:val="17"/>
-          <w:szCs w:val="17"/>
+          <w:rFonts w:eastAsia="思源黑体 Normal"/>
+          <w:sz w:val="18"/>
+          <w:szCs w:val="18"/>
           <w:lang w:eastAsia="zh-TW"/>
         </w:rPr>
       </w:pPr>
     </w:p>
     <w:tbl>
       <w:tblPr>
-        <w:tblStyle w:val="6"/>
+        <w:tblStyle w:val="TableNormal1"/>
         <w:tblW w:w="10742" w:type="dxa"/>
         <w:tblInd w:w="5" w:type="dxa"/>
         <w:tblBorders>
-          <w:top w:val="single" w:color="000000" w:sz="4" w:space="0"/>
-          <w:left w:val="single" w:color="000000" w:sz="4" w:space="0"/>
-          <w:bottom w:val="single" w:color="000000" w:sz="4" w:space="0"/>
-          <w:right w:val="single" w:color="000000" w:sz="4" w:space="0"/>
-          <w:insideH w:val="none" w:color="auto" w:sz="0" w:space="0"/>
-          <w:insideV w:val="none" w:color="auto" w:sz="0" w:space="0"/>
+          <w:top w:val="single" w:sz="4" w:space="0" w:color="000000"/>
+          <w:left w:val="single" w:sz="4" w:space="0" w:color="000000"/>
+          <w:bottom w:val="single" w:sz="4" w:space="0" w:color="000000"/>
+          <w:right w:val="single" w:sz="4" w:space="0" w:color="000000"/>
         </w:tblBorders>
         <w:tblLayout w:type="fixed"/>
-        <w:tblCellMar>
-          <w:top w:w="0" w:type="dxa"/>
-          <w:left w:w="0" w:type="dxa"/>
-          <w:bottom w:w="0" w:type="dxa"/>
-          <w:right w:w="0" w:type="dxa"/>
-        </w:tblCellMar>
+        <w:tblLook w:val="04A0" w:firstRow="1" w:lastRow="0" w:firstColumn="1" w:lastColumn="0" w:noHBand="0" w:noVBand="1"/>
       </w:tblPr>
       <w:tblGrid>
         <w:gridCol w:w="10742"/>
       </w:tblGrid>
       <w:tr>
-        <w:tblPrEx>
-          <w:tblBorders>
-            <w:top w:val="single" w:color="000000" w:sz="4" w:space="0"/>
-            <w:left w:val="single" w:color="000000" w:sz="4" w:space="0"/>
-            <w:bottom w:val="single" w:color="000000" w:sz="4" w:space="0"/>
-            <w:right w:val="single" w:color="000000" w:sz="4" w:space="0"/>
-            <w:insideH w:val="none" w:color="auto" w:sz="0" w:space="0"/>
-            <w:insideV w:val="none" w:color="auto" w:sz="0" w:space="0"/>
-          </w:tblBorders>
-          <w:tblCellMar>
-            <w:top w:w="0" w:type="dxa"/>
-            <w:left w:w="0" w:type="dxa"/>
-            <w:bottom w:w="0" w:type="dxa"/>
-            <w:right w:w="0" w:type="dxa"/>
-          </w:tblCellMar>
-        </w:tblPrEx>
         <w:trPr>
-          <w:trHeight w:val="1171" w:hRule="atLeast"/>
+          <w:trHeight w:val="1171"/>
         </w:trPr>
         <w:tc>
           <w:tcPr>
@@ -678,24 +880,28 @@
           </w:tcPr>
           <w:p>
             <w:pPr>
-              <w:pStyle w:val="7"/>
+              <w:pStyle w:val="TableText"/>
               <w:spacing w:before="119" w:line="225" w:lineRule="auto"/>
               <w:ind w:left="116"/>
               <w:rPr>
-                <w:rFonts w:eastAsia="PMingLiU"/>
+                <w:rFonts w:ascii="Arial" w:eastAsia="PMingLiU" w:hAnsi="Arial" w:cs="Arial"/>
                 <w:b/>
                 <w:bCs/>
                 <w:spacing w:val="-4"/>
+                <w:sz w:val="18"/>
+                <w:szCs w:val="18"/>
                 <w:u w:val="single"/>
                 <w:lang w:eastAsia="zh-TW"/>
               </w:rPr>
             </w:pPr>
             <w:r>
               <w:rPr>
-                <w:rFonts w:hint="eastAsia" w:eastAsia="宋体"/>
+                <w:rFonts w:ascii="Arial" w:eastAsia="宋体" w:hAnsi="Arial" w:cs="Arial"/>
                 <w:b/>
                 <w:bCs/>
                 <w:spacing w:val="-4"/>
+                <w:sz w:val="18"/>
+                <w:szCs w:val="18"/>
                 <w:u w:val="single"/>
                 <w:lang w:eastAsia="zh-TW"/>
               </w:rPr>
@@ -704,97 +910,120 @@
           </w:p>
           <w:p>
             <w:pPr>
-              <w:pStyle w:val="7"/>
+              <w:pStyle w:val="TableText"/>
               <w:spacing w:before="98" w:line="187" w:lineRule="auto"/>
               <w:ind w:left="129"/>
               <w:rPr>
-                <w:rFonts w:hint="default" w:eastAsia="宋体"/>
+                <w:rFonts w:ascii="Arial" w:eastAsia="宋体" w:hAnsi="Arial" w:cs="Arial"/>
                 <w:spacing w:val="-4"/>
-                <w:lang w:val="en-US" w:eastAsia="zh-TW"/>
+                <w:sz w:val="18"/>
+                <w:szCs w:val="18"/>
+                <w:lang w:eastAsia="zh-TW"/>
               </w:rPr>
             </w:pPr>
             <w:r>
               <w:rPr>
-                <w:rFonts w:hint="eastAsia" w:eastAsia="宋体"/>
+                <w:rFonts w:ascii="Arial" w:eastAsia="宋体" w:hAnsi="Arial" w:cs="Arial"/>
                 <w:spacing w:val="-4"/>
-                <w:lang w:eastAsia="zh-TW"/>
-              </w:rPr>
-              <w:t>客戶公司</w:t>
-            </w:r>
-            <w:r>
-              <w:rPr>
-                <w:rFonts w:eastAsia="宋体"/>
+                <w:sz w:val="18"/>
+                <w:szCs w:val="18"/>
+                <w:lang w:eastAsia="zh-TW"/>
+              </w:rPr>
+              <w:t>客戶公司名稱</w:t>
+            </w:r>
+            <w:r>
+              <w:rPr>
+                <w:rFonts w:ascii="Arial" w:eastAsia="宋体" w:hAnsi="Arial" w:cs="Arial"/>
                 <w:spacing w:val="-4"/>
-                <w:lang w:eastAsia="zh-TW"/>
-              </w:rPr>
-              <w:t>名稱 ：</w:t>
-            </w:r>
-            <w:r>
-              <w:rPr>
-                <w:rFonts w:hint="default" w:eastAsia="宋体"/>
+                <w:sz w:val="18"/>
+                <w:szCs w:val="18"/>
+                <w:lang w:eastAsia="zh-TW"/>
+              </w:rPr>
+              <w:t xml:space="preserve"> </w:t>
+            </w:r>
+            <w:r>
+              <w:rPr>
+                <w:rFonts w:ascii="Arial" w:eastAsia="宋体" w:hAnsi="Arial" w:cs="Arial"/>
                 <w:spacing w:val="-4"/>
-                <w:lang w:val="en-US" w:eastAsia="zh-CN"/>
+                <w:sz w:val="18"/>
+                <w:szCs w:val="18"/>
+                <w:lang w:eastAsia="zh-TW"/>
+              </w:rPr>
+              <w:t>：</w:t>
+            </w:r>
+            <w:r>
+              <w:rPr>
+                <w:rFonts w:ascii="Arial" w:eastAsia="宋体" w:hAnsi="Arial" w:cs="Arial"/>
+                <w:spacing w:val="-4"/>
+                <w:sz w:val="18"/>
+                <w:szCs w:val="18"/>
+                <w:lang w:eastAsia="zh-TW"/>
               </w:rPr>
               <w:t>{company}</w:t>
             </w:r>
           </w:p>
           <w:p>
             <w:pPr>
-              <w:pStyle w:val="7"/>
+              <w:pStyle w:val="TableText"/>
               <w:spacing w:before="98" w:line="187" w:lineRule="auto"/>
               <w:ind w:left="129"/>
               <w:rPr>
-                <w:rFonts w:ascii="Arial" w:hAnsi="Arial" w:eastAsia="PMingLiU" w:cs="Arial"/>
+                <w:rFonts w:ascii="Arial" w:eastAsia="PMingLiU" w:hAnsi="Arial" w:cs="Arial"/>
+                <w:sz w:val="18"/>
+                <w:szCs w:val="18"/>
                 <w:lang w:eastAsia="zh-TW"/>
               </w:rPr>
             </w:pPr>
             <w:r>
               <w:rPr>
-                <w:rFonts w:eastAsia="宋体"/>
-                <w:lang w:eastAsia="zh-TW"/>
-              </w:rPr>
-              <w:t xml:space="preserve">電話 </w:t>
-            </w:r>
-            <w:r>
-              <w:rPr>
-                <w:rFonts w:hint="eastAsia" w:eastAsia="宋体"/>
-                <w:lang w:eastAsia="zh-TW"/>
-              </w:rPr>
-              <w:t>:</w:t>
-            </w:r>
-            <w:r>
-              <w:rPr>
-                <w:rFonts w:eastAsia="宋体"/>
-                <w:lang w:eastAsia="zh-TW"/>
-              </w:rPr>
-              <w:t xml:space="preserve"> </w:t>
+                <w:rFonts w:ascii="Arial" w:eastAsia="宋体" w:hAnsi="Arial" w:cs="Arial"/>
+                <w:sz w:val="18"/>
+                <w:szCs w:val="18"/>
+                <w:lang w:eastAsia="zh-TW"/>
+              </w:rPr>
+              <w:t>電話</w:t>
+            </w:r>
+            <w:r>
+              <w:rPr>
+                <w:rFonts w:ascii="Arial" w:eastAsia="宋体" w:hAnsi="Arial" w:cs="Arial"/>
+                <w:sz w:val="18"/>
+                <w:szCs w:val="18"/>
+                <w:lang w:eastAsia="zh-TW"/>
+              </w:rPr>
+              <w:t xml:space="preserve"> : </w:t>
             </w:r>
           </w:p>
           <w:p>
             <w:pPr>
-              <w:pStyle w:val="7"/>
+              <w:pStyle w:val="TableText"/>
               <w:spacing w:before="105" w:line="214" w:lineRule="auto"/>
               <w:ind w:left="129"/>
               <w:rPr>
-                <w:rFonts w:ascii="Arial" w:hAnsi="Arial" w:eastAsia="PMingLiU" w:cs="Arial"/>
+                <w:rFonts w:ascii="Arial" w:eastAsia="PMingLiU" w:hAnsi="Arial" w:cs="Arial"/>
+                <w:sz w:val="18"/>
+                <w:szCs w:val="18"/>
                 <w:lang w:eastAsia="zh-TW"/>
               </w:rPr>
             </w:pPr>
             <w:r>
               <w:rPr>
-                <w:rFonts w:eastAsia="宋体"/>
+                <w:rFonts w:ascii="Arial" w:eastAsia="宋体" w:hAnsi="Arial" w:cs="Arial"/>
                 <w:spacing w:val="-3"/>
-                <w:lang w:eastAsia="zh-TW"/>
-              </w:rPr>
-              <w:t xml:space="preserve">電郵 </w:t>
-            </w:r>
-            <w:r>
-              <w:rPr>
-                <w:rFonts w:hint="eastAsia" w:eastAsia="宋体"/>
+                <w:sz w:val="18"/>
+                <w:szCs w:val="18"/>
+                <w:lang w:eastAsia="zh-TW"/>
+              </w:rPr>
+              <w:t>電郵</w:t>
+            </w:r>
+            <w:r>
+              <w:rPr>
+                <w:rFonts w:ascii="Arial" w:eastAsia="宋体" w:hAnsi="Arial" w:cs="Arial"/>
                 <w:spacing w:val="-3"/>
-                <w:lang w:eastAsia="zh-TW"/>
-              </w:rPr>
-              <w:t>:</w:t>
+                <w:sz w:val="18"/>
+                <w:szCs w:val="18"/>
+                <w:lang w:eastAsia="zh-TW"/>
+              </w:rPr>
+              <w:t xml:space="preserve"> :</w:t>
             </w:r>
           </w:p>
         </w:tc>
@@ -804,30 +1033,27 @@
       <w:pPr>
         <w:spacing w:before="97"/>
         <w:rPr>
+          <w:sz w:val="18"/>
+          <w:szCs w:val="18"/>
           <w:lang w:eastAsia="zh-TW"/>
         </w:rPr>
       </w:pPr>
     </w:p>
     <w:tbl>
       <w:tblPr>
-        <w:tblStyle w:val="6"/>
+        <w:tblStyle w:val="TableNormal1"/>
         <w:tblW w:w="10665" w:type="dxa"/>
         <w:tblInd w:w="5" w:type="dxa"/>
         <w:tblBorders>
-          <w:top w:val="single" w:color="000000" w:sz="4" w:space="0"/>
-          <w:left w:val="single" w:color="000000" w:sz="4" w:space="0"/>
-          <w:bottom w:val="single" w:color="000000" w:sz="4" w:space="0"/>
-          <w:right w:val="single" w:color="000000" w:sz="4" w:space="0"/>
-          <w:insideH w:val="single" w:color="000000" w:sz="4" w:space="0"/>
-          <w:insideV w:val="single" w:color="000000" w:sz="4" w:space="0"/>
+          <w:top w:val="single" w:sz="4" w:space="0" w:color="000000"/>
+          <w:left w:val="single" w:sz="4" w:space="0" w:color="000000"/>
+          <w:bottom w:val="single" w:sz="4" w:space="0" w:color="000000"/>
+          <w:right w:val="single" w:sz="4" w:space="0" w:color="000000"/>
+          <w:insideH w:val="single" w:sz="4" w:space="0" w:color="000000"/>
+          <w:insideV w:val="single" w:sz="4" w:space="0" w:color="000000"/>
         </w:tblBorders>
         <w:tblLayout w:type="fixed"/>
-        <w:tblCellMar>
-          <w:top w:w="0" w:type="dxa"/>
-          <w:left w:w="0" w:type="dxa"/>
-          <w:bottom w:w="0" w:type="dxa"/>
-          <w:right w:w="0" w:type="dxa"/>
-        </w:tblCellMar>
+        <w:tblLook w:val="04A0" w:firstRow="1" w:lastRow="0" w:firstColumn="1" w:lastColumn="0" w:noHBand="0" w:noVBand="1"/>
       </w:tblPr>
       <w:tblGrid>
         <w:gridCol w:w="370"/>
@@ -837,24 +1063,8 @@
         <w:gridCol w:w="1923"/>
       </w:tblGrid>
       <w:tr>
-        <w:tblPrEx>
-          <w:tblBorders>
-            <w:top w:val="single" w:color="000000" w:sz="4" w:space="0"/>
-            <w:left w:val="single" w:color="000000" w:sz="4" w:space="0"/>
-            <w:bottom w:val="single" w:color="000000" w:sz="4" w:space="0"/>
-            <w:right w:val="single" w:color="000000" w:sz="4" w:space="0"/>
-            <w:insideH w:val="single" w:color="000000" w:sz="4" w:space="0"/>
-            <w:insideV w:val="single" w:color="000000" w:sz="4" w:space="0"/>
-          </w:tblBorders>
-          <w:tblCellMar>
-            <w:top w:w="0" w:type="dxa"/>
-            <w:left w:w="0" w:type="dxa"/>
-            <w:bottom w:w="0" w:type="dxa"/>
-            <w:right w:w="0" w:type="dxa"/>
-          </w:tblCellMar>
-        </w:tblPrEx>
         <w:trPr>
-          <w:trHeight w:val="416" w:hRule="atLeast"/>
+          <w:trHeight w:val="416"/>
         </w:trPr>
         <w:tc>
           <w:tcPr>
@@ -864,12 +1074,12 @@
           <w:p>
             <w:pPr>
               <w:rPr>
-                <w:rFonts w:ascii="Microsoft JhengHei" w:hAnsi="Microsoft JhengHei" w:eastAsia="Microsoft JhengHei" w:cs="Microsoft JhengHei"/>
-                <w:b/>
-                <w:bCs/>
-                <w:spacing w:val="-8"/>
-                <w:sz w:val="22"/>
-                <w:szCs w:val="22"/>
+                <w:rFonts w:eastAsia="Microsoft JhengHei"/>
+                <w:b/>
+                <w:bCs/>
+                <w:spacing w:val="-8"/>
+                <w:sz w:val="18"/>
+                <w:szCs w:val="18"/>
                 <w:lang w:eastAsia="zh-TW"/>
               </w:rPr>
             </w:pPr>
@@ -882,27 +1092,27 @@
           </w:tcPr>
           <w:p>
             <w:pPr>
-              <w:pStyle w:val="7"/>
+              <w:pStyle w:val="TableText"/>
               <w:spacing w:before="140" w:line="187" w:lineRule="auto"/>
               <w:ind w:left="60"/>
               <w:rPr>
-                <w:rFonts w:ascii="Microsoft JhengHei" w:hAnsi="Microsoft JhengHei" w:eastAsia="Microsoft JhengHei" w:cs="Microsoft JhengHei"/>
-                <w:b/>
-                <w:bCs/>
-                <w:spacing w:val="-8"/>
-                <w:sz w:val="22"/>
-                <w:szCs w:val="22"/>
+                <w:rFonts w:ascii="Arial" w:eastAsia="Microsoft JhengHei" w:hAnsi="Arial" w:cs="Arial"/>
+                <w:b/>
+                <w:bCs/>
+                <w:spacing w:val="-8"/>
+                <w:sz w:val="18"/>
+                <w:szCs w:val="18"/>
                 <w:lang w:eastAsia="zh-TW"/>
               </w:rPr>
             </w:pPr>
             <w:r>
               <w:rPr>
-                <w:rFonts w:hint="eastAsia" w:ascii="Microsoft JhengHei" w:hAnsi="Microsoft JhengHei" w:eastAsia="宋体" w:cs="Microsoft JhengHei"/>
-                <w:b/>
-                <w:bCs/>
-                <w:spacing w:val="-8"/>
-                <w:sz w:val="22"/>
-                <w:szCs w:val="22"/>
+                <w:rFonts w:ascii="Arial" w:eastAsia="宋体" w:hAnsi="Arial" w:cs="Arial"/>
+                <w:b/>
+                <w:bCs/>
+                <w:spacing w:val="-8"/>
+                <w:sz w:val="18"/>
+                <w:szCs w:val="18"/>
                 <w:lang w:eastAsia="zh-TW"/>
               </w:rPr>
               <w:t>服務詳情</w:t>
@@ -916,28 +1126,28 @@
           </w:tcPr>
           <w:p>
             <w:pPr>
-              <w:pStyle w:val="7"/>
+              <w:pStyle w:val="TableText"/>
               <w:spacing w:before="140" w:line="187" w:lineRule="auto"/>
               <w:ind w:left="60"/>
               <w:jc w:val="right"/>
               <w:rPr>
-                <w:rFonts w:ascii="Microsoft JhengHei" w:hAnsi="Microsoft JhengHei" w:eastAsia="Microsoft JhengHei" w:cs="Microsoft JhengHei"/>
-                <w:b/>
-                <w:bCs/>
-                <w:spacing w:val="-8"/>
-                <w:sz w:val="22"/>
-                <w:szCs w:val="22"/>
+                <w:rFonts w:ascii="Arial" w:eastAsia="Microsoft JhengHei" w:hAnsi="Arial" w:cs="Arial"/>
+                <w:b/>
+                <w:bCs/>
+                <w:spacing w:val="-8"/>
+                <w:sz w:val="18"/>
+                <w:szCs w:val="18"/>
                 <w:lang w:eastAsia="zh-TW"/>
               </w:rPr>
             </w:pPr>
             <w:r>
               <w:rPr>
-                <w:rFonts w:hint="eastAsia" w:ascii="Microsoft JhengHei" w:hAnsi="Microsoft JhengHei" w:eastAsia="宋体" w:cs="Microsoft JhengHei"/>
-                <w:b/>
-                <w:bCs/>
-                <w:spacing w:val="-8"/>
-                <w:sz w:val="22"/>
-                <w:szCs w:val="22"/>
+                <w:rFonts w:ascii="Arial" w:eastAsia="宋体" w:hAnsi="Arial" w:cs="Arial"/>
+                <w:b/>
+                <w:bCs/>
+                <w:spacing w:val="-8"/>
+                <w:sz w:val="18"/>
+                <w:szCs w:val="18"/>
                 <w:lang w:eastAsia="zh-TW"/>
               </w:rPr>
               <w:t>單價</w:t>
@@ -951,28 +1161,28 @@
           </w:tcPr>
           <w:p>
             <w:pPr>
-              <w:pStyle w:val="7"/>
+              <w:pStyle w:val="TableText"/>
               <w:spacing w:before="140" w:line="187" w:lineRule="auto"/>
               <w:ind w:left="60"/>
               <w:jc w:val="right"/>
               <w:rPr>
-                <w:rFonts w:ascii="Microsoft JhengHei" w:hAnsi="Microsoft JhengHei" w:eastAsia="Microsoft JhengHei" w:cs="Microsoft JhengHei"/>
-                <w:b/>
-                <w:bCs/>
-                <w:spacing w:val="-8"/>
-                <w:sz w:val="22"/>
-                <w:szCs w:val="22"/>
+                <w:rFonts w:ascii="Arial" w:eastAsia="Microsoft JhengHei" w:hAnsi="Arial" w:cs="Arial"/>
+                <w:b/>
+                <w:bCs/>
+                <w:spacing w:val="-8"/>
+                <w:sz w:val="18"/>
+                <w:szCs w:val="18"/>
                 <w:lang w:eastAsia="zh-TW"/>
               </w:rPr>
             </w:pPr>
             <w:r>
               <w:rPr>
-                <w:rFonts w:hint="eastAsia" w:ascii="Microsoft JhengHei" w:hAnsi="Microsoft JhengHei" w:eastAsia="宋体" w:cs="Microsoft JhengHei"/>
-                <w:b/>
-                <w:bCs/>
-                <w:spacing w:val="-8"/>
-                <w:sz w:val="22"/>
-                <w:szCs w:val="22"/>
+                <w:rFonts w:ascii="Arial" w:eastAsia="宋体" w:hAnsi="Arial" w:cs="Arial"/>
+                <w:b/>
+                <w:bCs/>
+                <w:spacing w:val="-8"/>
+                <w:sz w:val="18"/>
+                <w:szCs w:val="18"/>
                 <w:lang w:eastAsia="zh-TW"/>
               </w:rPr>
               <w:t>數量</w:t>
@@ -986,40 +1196,52 @@
           </w:tcPr>
           <w:p>
             <w:pPr>
-              <w:pStyle w:val="7"/>
+              <w:pStyle w:val="TableText"/>
               <w:spacing w:before="140" w:line="187" w:lineRule="auto"/>
               <w:ind w:left="60"/>
               <w:jc w:val="right"/>
               <w:rPr>
-                <w:rFonts w:ascii="Microsoft JhengHei" w:hAnsi="Microsoft JhengHei" w:eastAsia="Microsoft JhengHei" w:cs="Microsoft JhengHei"/>
-                <w:b/>
-                <w:bCs/>
-                <w:spacing w:val="-8"/>
-                <w:sz w:val="22"/>
-                <w:szCs w:val="22"/>
+                <w:rFonts w:ascii="Arial" w:eastAsia="Microsoft JhengHei" w:hAnsi="Arial" w:cs="Arial"/>
+                <w:b/>
+                <w:bCs/>
+                <w:spacing w:val="-8"/>
+                <w:sz w:val="18"/>
+                <w:szCs w:val="18"/>
                 <w:lang w:eastAsia="zh-TW"/>
               </w:rPr>
             </w:pPr>
             <w:r>
               <w:rPr>
-                <w:rFonts w:hint="eastAsia" w:ascii="Microsoft JhengHei" w:hAnsi="Microsoft JhengHei" w:eastAsia="宋体" w:cs="Microsoft JhengHei"/>
-                <w:b/>
-                <w:bCs/>
-                <w:spacing w:val="-8"/>
-                <w:sz w:val="22"/>
-                <w:szCs w:val="22"/>
-                <w:lang w:eastAsia="zh-TW"/>
-              </w:rPr>
-              <w:t xml:space="preserve"> 價格</w:t>
-            </w:r>
-            <w:r>
-              <w:rPr>
-                <w:rFonts w:ascii="Microsoft JhengHei" w:hAnsi="Microsoft JhengHei" w:eastAsia="宋体" w:cs="Microsoft JhengHei"/>
-                <w:b/>
-                <w:bCs/>
-                <w:spacing w:val="-8"/>
-                <w:sz w:val="22"/>
-                <w:szCs w:val="22"/>
+                <w:rFonts w:ascii="Arial" w:eastAsia="宋体" w:hAnsi="Arial" w:cs="Arial"/>
+                <w:b/>
+                <w:bCs/>
+                <w:spacing w:val="-8"/>
+                <w:sz w:val="18"/>
+                <w:szCs w:val="18"/>
+                <w:lang w:eastAsia="zh-TW"/>
+              </w:rPr>
+              <w:t xml:space="preserve"> </w:t>
+            </w:r>
+            <w:r>
+              <w:rPr>
+                <w:rFonts w:ascii="Arial" w:eastAsia="宋体" w:hAnsi="Arial" w:cs="Arial"/>
+                <w:b/>
+                <w:bCs/>
+                <w:spacing w:val="-8"/>
+                <w:sz w:val="18"/>
+                <w:szCs w:val="18"/>
+                <w:lang w:eastAsia="zh-TW"/>
+              </w:rPr>
+              <w:t>價格</w:t>
+            </w:r>
+            <w:r>
+              <w:rPr>
+                <w:rFonts w:ascii="Arial" w:eastAsia="宋体" w:hAnsi="Arial" w:cs="Arial"/>
+                <w:b/>
+                <w:bCs/>
+                <w:spacing w:val="-8"/>
+                <w:sz w:val="18"/>
+                <w:szCs w:val="18"/>
                 <w:lang w:eastAsia="zh-TW"/>
               </w:rPr>
               <w:t>(HKD)</w:t>
@@ -1028,24 +1250,8 @@
         </w:tc>
       </w:tr>
       <w:tr>
-        <w:tblPrEx>
-          <w:tblBorders>
-            <w:top w:val="single" w:color="000000" w:sz="4" w:space="0"/>
-            <w:left w:val="single" w:color="000000" w:sz="4" w:space="0"/>
-            <w:bottom w:val="single" w:color="000000" w:sz="4" w:space="0"/>
-            <w:right w:val="single" w:color="000000" w:sz="4" w:space="0"/>
-            <w:insideH w:val="single" w:color="000000" w:sz="4" w:space="0"/>
-            <w:insideV w:val="single" w:color="000000" w:sz="4" w:space="0"/>
-          </w:tblBorders>
-          <w:tblCellMar>
-            <w:top w:w="0" w:type="dxa"/>
-            <w:left w:w="0" w:type="dxa"/>
-            <w:bottom w:w="0" w:type="dxa"/>
-            <w:right w:w="0" w:type="dxa"/>
-          </w:tblCellMar>
-        </w:tblPrEx>
         <w:trPr>
-          <w:trHeight w:val="800" w:hRule="atLeast"/>
+          <w:trHeight w:val="800"/>
         </w:trPr>
         <w:tc>
           <w:tcPr>
@@ -1057,8 +1263,8 @@
               <w:ind w:left="89"/>
               <w:outlineLvl w:val="1"/>
               <w:rPr>
-                <w:sz w:val="17"/>
-                <w:szCs w:val="17"/>
+                <w:sz w:val="18"/>
+                <w:szCs w:val="18"/>
               </w:rPr>
             </w:pPr>
             <w:r>
@@ -1067,8 +1273,8 @@
                 <w:b/>
                 <w:bCs/>
                 <w:spacing w:val="-8"/>
-                <w:sz w:val="17"/>
-                <w:szCs w:val="17"/>
+                <w:sz w:val="18"/>
+                <w:szCs w:val="18"/>
               </w:rPr>
               <w:t>1.</w:t>
             </w:r>
@@ -1080,125 +1286,192 @@
           </w:tcPr>
           <w:p>
             <w:pPr>
-              <w:pStyle w:val="7"/>
+              <w:pStyle w:val="TableText"/>
               <w:spacing w:before="122" w:line="186" w:lineRule="auto"/>
-              <w:ind w:left="210" w:leftChars="100"/>
-              <w:rPr>
-                <w:rFonts w:hint="eastAsia" w:ascii="Microsoft JhengHei" w:hAnsi="Microsoft JhengHei" w:eastAsia="宋体" w:cs="Microsoft JhengHei"/>
+              <w:ind w:leftChars="100" w:left="210"/>
+              <w:rPr>
+                <w:rFonts w:ascii="Arial" w:eastAsia="宋体" w:hAnsi="Arial" w:cs="Arial"/>
                 <w:b/>
                 <w:bCs/>
                 <w:snapToGrid/>
                 <w:spacing w:val="-8"/>
-                <w:sz w:val="22"/>
-                <w:szCs w:val="22"/>
+                <w:sz w:val="18"/>
+                <w:szCs w:val="18"/>
                 <w:lang w:val="zh-TW" w:eastAsia="zh-TW"/>
               </w:rPr>
             </w:pPr>
             <w:r>
               <w:rPr>
-                <w:rFonts w:hint="eastAsia" w:ascii="Microsoft JhengHei" w:hAnsi="Microsoft JhengHei" w:eastAsia="宋体" w:cs="Microsoft JhengHei"/>
+                <w:rFonts w:ascii="Arial" w:eastAsia="宋体" w:hAnsi="Arial" w:cs="Arial"/>
                 <w:b/>
                 <w:bCs/>
                 <w:snapToGrid/>
                 <w:spacing w:val="-8"/>
-                <w:sz w:val="22"/>
-                <w:szCs w:val="22"/>
+                <w:sz w:val="18"/>
+                <w:szCs w:val="18"/>
                 <w:lang w:val="zh-TW" w:eastAsia="zh-TW"/>
               </w:rPr>
               <w:t>外勞宿舍</w:t>
             </w:r>
             <w:r>
               <w:rPr>
-                <w:rFonts w:hint="default" w:ascii="Microsoft JhengHei" w:hAnsi="Microsoft JhengHei" w:eastAsia="宋体" w:cs="Microsoft JhengHei"/>
+                <w:rFonts w:ascii="Arial" w:eastAsia="宋体" w:hAnsi="Arial" w:cs="Arial"/>
                 <w:b/>
                 <w:bCs/>
                 <w:snapToGrid/>
                 <w:spacing w:val="-8"/>
-                <w:sz w:val="22"/>
-                <w:szCs w:val="22"/>
-                <w:lang w:val="en-US" w:eastAsia="zh-TW"/>
+                <w:sz w:val="18"/>
+                <w:szCs w:val="18"/>
+                <w:lang w:eastAsia="zh-TW"/>
               </w:rPr>
               <w:t xml:space="preserve"> {n} </w:t>
             </w:r>
             <w:r>
               <w:rPr>
-                <w:rFonts w:hint="eastAsia" w:ascii="Microsoft JhengHei" w:hAnsi="Microsoft JhengHei" w:eastAsia="宋体" w:cs="Microsoft JhengHei"/>
+                <w:rFonts w:ascii="Arial" w:eastAsia="宋体" w:hAnsi="Arial" w:cs="Arial"/>
                 <w:b/>
                 <w:bCs/>
                 <w:snapToGrid/>
                 <w:spacing w:val="-8"/>
-                <w:sz w:val="22"/>
-                <w:szCs w:val="22"/>
+                <w:sz w:val="18"/>
+                <w:szCs w:val="18"/>
                 <w:lang w:val="zh-TW" w:eastAsia="zh-TW"/>
               </w:rPr>
               <w:t>個月</w:t>
             </w:r>
             <w:r>
               <w:rPr>
-                <w:rFonts w:hint="eastAsia" w:ascii="Microsoft JhengHei" w:hAnsi="Microsoft JhengHei" w:eastAsia="宋体" w:cs="Microsoft JhengHei"/>
+                <w:rFonts w:ascii="Arial" w:eastAsia="宋体" w:hAnsi="Arial" w:cs="Arial"/>
                 <w:b/>
                 <w:bCs/>
                 <w:snapToGrid/>
                 <w:spacing w:val="-8"/>
-                <w:sz w:val="22"/>
-                <w:szCs w:val="22"/>
-                <w:lang w:val="en-US" w:eastAsia="zh-CN"/>
+                <w:sz w:val="18"/>
+                <w:szCs w:val="18"/>
+                <w:lang w:eastAsia="zh-CN"/>
               </w:rPr>
               <w:t>按</w:t>
             </w:r>
             <w:r>
               <w:rPr>
-                <w:rFonts w:hint="eastAsia" w:ascii="Microsoft JhengHei" w:hAnsi="Microsoft JhengHei" w:eastAsia="宋体" w:cs="Microsoft JhengHei"/>
+                <w:rFonts w:ascii="Arial" w:eastAsia="宋体" w:hAnsi="Arial" w:cs="Arial"/>
                 <w:b/>
                 <w:bCs/>
                 <w:snapToGrid/>
                 <w:spacing w:val="-8"/>
-                <w:sz w:val="22"/>
-                <w:szCs w:val="22"/>
+                <w:sz w:val="18"/>
+                <w:szCs w:val="18"/>
                 <w:lang w:val="zh-TW" w:eastAsia="zh-TW"/>
               </w:rPr>
-              <w:t>金($</w:t>
-            </w:r>
-            <w:r>
-              <w:rPr>
-                <w:rFonts w:hint="default" w:ascii="Microsoft JhengHei" w:hAnsi="Microsoft JhengHei" w:eastAsia="宋体" w:cs="Microsoft JhengHei"/>
+              <w:t>金</w:t>
+            </w:r>
+            <w:r>
+              <w:rPr>
+                <w:rFonts w:ascii="Arial" w:eastAsia="宋体" w:hAnsi="Arial" w:cs="Arial"/>
                 <w:b/>
                 <w:bCs/>
                 <w:snapToGrid/>
                 <w:spacing w:val="-8"/>
-                <w:sz w:val="22"/>
-                <w:szCs w:val="22"/>
-                <w:lang w:val="en-US" w:eastAsia="zh-TW"/>
-              </w:rPr>
-              <w:t xml:space="preserve"> {unit_price} </w:t>
-            </w:r>
-            <w:r>
-              <w:rPr>
-                <w:rFonts w:hint="eastAsia" w:ascii="Microsoft JhengHei" w:hAnsi="Microsoft JhengHei" w:eastAsia="宋体" w:cs="Microsoft JhengHei"/>
+                <w:sz w:val="18"/>
+                <w:szCs w:val="18"/>
+                <w:lang w:val="zh-TW" w:eastAsia="zh-TW"/>
+              </w:rPr>
+              <w:t>($</w:t>
+            </w:r>
+            <w:r>
+              <w:rPr>
+                <w:rFonts w:ascii="Arial" w:eastAsia="宋体" w:hAnsi="Arial" w:cs="Arial"/>
                 <w:b/>
                 <w:bCs/>
                 <w:snapToGrid/>
                 <w:spacing w:val="-8"/>
-                <w:sz w:val="22"/>
-                <w:szCs w:val="22"/>
+                <w:sz w:val="18"/>
+                <w:szCs w:val="18"/>
+                <w:lang w:eastAsia="zh-TW"/>
+              </w:rPr>
+              <w:t xml:space="preserve"> {</w:t>
+            </w:r>
+            <w:proofErr w:type="spellStart"/>
+            <w:r>
+              <w:rPr>
+                <w:rFonts w:ascii="Arial" w:eastAsia="宋体" w:hAnsi="Arial" w:cs="Arial"/>
+                <w:b/>
+                <w:bCs/>
+                <w:snapToGrid/>
+                <w:spacing w:val="-8"/>
+                <w:sz w:val="18"/>
+                <w:szCs w:val="18"/>
+                <w:lang w:eastAsia="zh-TW"/>
+              </w:rPr>
+              <w:t>unit_price</w:t>
+            </w:r>
+            <w:proofErr w:type="spellEnd"/>
+            <w:r>
+              <w:rPr>
+                <w:rFonts w:ascii="Arial" w:eastAsia="宋体" w:hAnsi="Arial" w:cs="Arial"/>
+                <w:b/>
+                <w:bCs/>
+                <w:snapToGrid/>
+                <w:spacing w:val="-8"/>
+                <w:sz w:val="18"/>
+                <w:szCs w:val="18"/>
+                <w:lang w:eastAsia="zh-TW"/>
+              </w:rPr>
+              <w:t xml:space="preserve">} </w:t>
+            </w:r>
+            <w:r>
+              <w:rPr>
+                <w:rFonts w:ascii="Arial" w:eastAsia="宋体" w:hAnsi="Arial" w:cs="Arial"/>
+                <w:b/>
+                <w:bCs/>
+                <w:snapToGrid/>
+                <w:spacing w:val="-8"/>
+                <w:sz w:val="18"/>
+                <w:szCs w:val="18"/>
                 <w:lang w:val="zh-TW" w:eastAsia="zh-TW"/>
               </w:rPr>
-              <w:t>/月)</w:t>
+              <w:t>/</w:t>
+            </w:r>
+            <w:r>
+              <w:rPr>
+                <w:rFonts w:ascii="Arial" w:eastAsia="宋体" w:hAnsi="Arial" w:cs="Arial"/>
+                <w:b/>
+                <w:bCs/>
+                <w:snapToGrid/>
+                <w:spacing w:val="-8"/>
+                <w:sz w:val="18"/>
+                <w:szCs w:val="18"/>
+                <w:lang w:val="zh-TW" w:eastAsia="zh-TW"/>
+              </w:rPr>
+              <w:t>月</w:t>
+            </w:r>
+            <w:r>
+              <w:rPr>
+                <w:rFonts w:ascii="Arial" w:eastAsia="宋体" w:hAnsi="Arial" w:cs="Arial"/>
+                <w:b/>
+                <w:bCs/>
+                <w:snapToGrid/>
+                <w:spacing w:val="-8"/>
+                <w:sz w:val="18"/>
+                <w:szCs w:val="18"/>
+                <w:lang w:val="zh-TW" w:eastAsia="zh-TW"/>
+              </w:rPr>
+              <w:t>)</w:t>
             </w:r>
           </w:p>
           <w:p>
             <w:pPr>
-              <w:pStyle w:val="7"/>
+              <w:pStyle w:val="TableText"/>
               <w:spacing w:before="122" w:line="186" w:lineRule="auto"/>
-              <w:ind w:left="210" w:leftChars="100"/>
-              <w:rPr>
-                <w:rFonts w:hint="eastAsia" w:ascii="Microsoft JhengHei" w:hAnsi="Microsoft JhengHei" w:eastAsia="宋体" w:cs="Microsoft JhengHei"/>
+              <w:ind w:leftChars="100" w:left="210"/>
+              <w:rPr>
+                <w:rFonts w:ascii="Arial" w:eastAsia="宋体" w:hAnsi="Arial" w:cs="Arial"/>
                 <w:b/>
                 <w:bCs/>
                 <w:snapToGrid/>
                 <w:spacing w:val="-8"/>
-                <w:sz w:val="15"/>
-                <w:szCs w:val="15"/>
+                <w:sz w:val="18"/>
+                <w:szCs w:val="18"/>
                 <w:lang w:val="zh-TW" w:eastAsia="zh-CN"/>
               </w:rPr>
             </w:pPr>
@@ -1211,53 +1484,67 @@
           <w:p>
             <w:pPr>
               <w:spacing w:line="198" w:lineRule="auto"/>
-              <w:ind w:firstLine="1518" w:firstLineChars="900"/>
+              <w:ind w:firstLineChars="900" w:firstLine="1617"/>
               <w:jc w:val="right"/>
               <w:rPr>
-                <w:rFonts w:hint="default" w:eastAsiaTheme="minorEastAsia"/>
+                <w:rFonts w:eastAsiaTheme="minorEastAsia"/>
                 <w:b/>
                 <w:bCs/>
                 <w:spacing w:val="1"/>
-                <w:sz w:val="17"/>
-                <w:szCs w:val="17"/>
-                <w:lang w:val="en-US" w:eastAsia="zh-CN"/>
+                <w:sz w:val="18"/>
+                <w:szCs w:val="18"/>
+                <w:lang w:eastAsia="zh-CN"/>
               </w:rPr>
             </w:pPr>
             <w:r>
               <w:rPr>
-                <w:rFonts w:hint="eastAsia" w:eastAsia="宋体"/>
+                <w:rFonts w:eastAsia="宋体"/>
                 <w:b/>
                 <w:bCs/>
                 <w:spacing w:val="-1"/>
-                <w:sz w:val="17"/>
-                <w:szCs w:val="17"/>
+                <w:sz w:val="18"/>
+                <w:szCs w:val="18"/>
                 <w:lang w:eastAsia="zh-TW"/>
               </w:rPr>
               <w:t xml:space="preserve"> </w:t>
             </w:r>
             <w:r>
               <w:rPr>
-                <w:rFonts w:hint="eastAsia" w:eastAsia="宋体"/>
+                <w:rFonts w:eastAsia="宋体"/>
                 <w:b/>
                 <w:bCs/>
                 <w:spacing w:val="-1"/>
-                <w:sz w:val="17"/>
-                <w:szCs w:val="17"/>
+                <w:sz w:val="18"/>
+                <w:szCs w:val="18"/>
                 <w:lang w:eastAsia="zh-CN"/>
               </w:rPr>
-              <w:t>$</w:t>
-            </w:r>
-            <w:r>
-              <w:rPr>
-                <w:rFonts w:hint="default" w:eastAsia="宋体"/>
+              <w:t>${</w:t>
+            </w:r>
+            <w:proofErr w:type="spellStart"/>
+            <w:r>
+              <w:rPr>
+                <w:rFonts w:eastAsia="宋体"/>
                 <w:b/>
                 <w:bCs/>
                 <w:spacing w:val="-1"/>
-                <w:sz w:val="17"/>
-                <w:szCs w:val="17"/>
-                <w:lang w:val="en-US" w:eastAsia="zh-CN"/>
-              </w:rPr>
-              <w:t>{unit_price}</w:t>
+                <w:sz w:val="18"/>
+                <w:szCs w:val="18"/>
+                <w:lang w:eastAsia="zh-CN"/>
+              </w:rPr>
+              <w:t>unit_price</w:t>
+            </w:r>
+            <w:proofErr w:type="spellEnd"/>
+            <w:r>
+              <w:rPr>
+                <w:rFonts w:eastAsia="宋体"/>
+                <w:b/>
+                <w:bCs/>
+                <w:spacing w:val="-1"/>
+                <w:sz w:val="18"/>
+                <w:szCs w:val="18"/>
+                <w:lang w:eastAsia="zh-CN"/>
+              </w:rPr>
+              <w:t>}</w:t>
             </w:r>
           </w:p>
         </w:tc>
@@ -1270,20 +1557,40 @@
               <w:spacing w:before="155" w:line="198" w:lineRule="auto"/>
               <w:jc w:val="right"/>
               <w:rPr>
-                <w:rFonts w:hint="default" w:eastAsia="宋体"/>
-                <w:sz w:val="17"/>
-                <w:szCs w:val="17"/>
-                <w:lang w:val="en-US" w:eastAsia="zh-CN"/>
+                <w:rFonts w:eastAsia="宋体"/>
+                <w:sz w:val="18"/>
+                <w:szCs w:val="18"/>
+                <w:lang w:eastAsia="zh-CN"/>
               </w:rPr>
             </w:pPr>
             <w:r>
               <w:rPr>
-                <w:rFonts w:hint="default" w:eastAsia="宋体"/>
-                <w:sz w:val="17"/>
-                <w:szCs w:val="17"/>
-                <w:lang w:val="en-US" w:eastAsia="zh-CN"/>
-              </w:rPr>
-              <w:t>{n_employees}</w:t>
+                <w:rFonts w:eastAsia="宋体"/>
+                <w:sz w:val="18"/>
+                <w:szCs w:val="18"/>
+                <w:lang w:eastAsia="zh-CN"/>
+              </w:rPr>
+              <w:t>{</w:t>
+            </w:r>
+            <w:proofErr w:type="spellStart"/>
+            <w:r>
+              <w:rPr>
+                <w:rFonts w:eastAsia="宋体"/>
+                <w:sz w:val="18"/>
+                <w:szCs w:val="18"/>
+                <w:lang w:eastAsia="zh-CN"/>
+              </w:rPr>
+              <w:t>n_employees</w:t>
+            </w:r>
+            <w:proofErr w:type="spellEnd"/>
+            <w:r>
+              <w:rPr>
+                <w:rFonts w:eastAsia="宋体"/>
+                <w:sz w:val="18"/>
+                <w:szCs w:val="18"/>
+                <w:lang w:eastAsia="zh-CN"/>
+              </w:rPr>
+              <w:t>}</w:t>
             </w:r>
           </w:p>
         </w:tc>
@@ -1297,57 +1604,91 @@
               <w:jc w:val="right"/>
               <w:rPr>
                 <w:rFonts w:eastAsia="PMingLiU"/>
-                <w:sz w:val="17"/>
-                <w:szCs w:val="17"/>
+                <w:sz w:val="18"/>
+                <w:szCs w:val="18"/>
                 <w:lang w:eastAsia="zh-TW"/>
               </w:rPr>
             </w:pPr>
             <w:r>
               <w:rPr>
-                <w:rFonts w:hint="eastAsia" w:eastAsia="宋体"/>
+                <w:rFonts w:eastAsia="宋体"/>
                 <w:b/>
                 <w:bCs/>
                 <w:spacing w:val="-1"/>
-                <w:sz w:val="17"/>
-                <w:szCs w:val="17"/>
+                <w:sz w:val="18"/>
+                <w:szCs w:val="18"/>
                 <w:lang w:eastAsia="zh-CN"/>
               </w:rPr>
-              <w:t>${total_amount}</w:t>
-            </w:r>
-            <w:r>
-              <w:rPr>
-                <w:rFonts w:hint="eastAsia" w:eastAsia="宋体"/>
+              <w:t>${</w:t>
+            </w:r>
+            <w:proofErr w:type="spellStart"/>
+            <w:r>
+              <w:rPr>
+                <w:rFonts w:eastAsia="宋体"/>
                 <w:b/>
                 <w:bCs/>
                 <w:spacing w:val="-1"/>
-                <w:sz w:val="17"/>
-                <w:szCs w:val="17"/>
-                <w:lang w:val="en-US" w:eastAsia="zh-CN"/>
-              </w:rPr>
-              <w:t>‬‬‬</w:t>
+                <w:sz w:val="18"/>
+                <w:szCs w:val="18"/>
+                <w:lang w:eastAsia="zh-CN"/>
+              </w:rPr>
+              <w:t>total_amount</w:t>
+            </w:r>
+            <w:proofErr w:type="spellEnd"/>
+            <w:r>
+              <w:rPr>
+                <w:rFonts w:eastAsia="宋体"/>
+                <w:b/>
+                <w:bCs/>
+                <w:spacing w:val="-1"/>
+                <w:sz w:val="18"/>
+                <w:szCs w:val="18"/>
+                <w:lang w:eastAsia="zh-CN"/>
+              </w:rPr>
+              <w:t>}</w:t>
+            </w:r>
+            <w:r>
+              <w:rPr>
+                <w:rFonts w:eastAsia="宋体"/>
+                <w:b/>
+                <w:bCs/>
+                <w:spacing w:val="-1"/>
+                <w:sz w:val="18"/>
+                <w:szCs w:val="18"/>
+                <w:lang w:eastAsia="zh-CN"/>
+              </w:rPr>
+              <w:t>‬</w:t>
+            </w:r>
+            <w:r>
+              <w:rPr>
+                <w:rFonts w:eastAsia="宋体"/>
+                <w:b/>
+                <w:bCs/>
+                <w:spacing w:val="-1"/>
+                <w:sz w:val="18"/>
+                <w:szCs w:val="18"/>
+                <w:lang w:eastAsia="zh-CN"/>
+              </w:rPr>
+              <w:t>‬</w:t>
+            </w:r>
+            <w:r>
+              <w:rPr>
+                <w:rFonts w:eastAsia="宋体"/>
+                <w:b/>
+                <w:bCs/>
+                <w:spacing w:val="-1"/>
+                <w:sz w:val="18"/>
+                <w:szCs w:val="18"/>
+                <w:lang w:eastAsia="zh-CN"/>
+              </w:rPr>
+              <w:t>‬</w:t>
             </w:r>
           </w:p>
         </w:tc>
       </w:tr>
       <w:tr>
-        <w:tblPrEx>
-          <w:tblBorders>
-            <w:top w:val="single" w:color="000000" w:sz="4" w:space="0"/>
-            <w:left w:val="single" w:color="000000" w:sz="4" w:space="0"/>
-            <w:bottom w:val="single" w:color="000000" w:sz="4" w:space="0"/>
-            <w:right w:val="single" w:color="000000" w:sz="4" w:space="0"/>
-            <w:insideH w:val="single" w:color="000000" w:sz="4" w:space="0"/>
-            <w:insideV w:val="single" w:color="000000" w:sz="4" w:space="0"/>
-          </w:tblBorders>
-          <w:tblCellMar>
-            <w:top w:w="0" w:type="dxa"/>
-            <w:left w:w="0" w:type="dxa"/>
-            <w:bottom w:w="0" w:type="dxa"/>
-            <w:right w:w="0" w:type="dxa"/>
-          </w:tblCellMar>
-        </w:tblPrEx>
         <w:trPr>
-          <w:trHeight w:val="800" w:hRule="atLeast"/>
+          <w:trHeight w:val="800"/>
         </w:trPr>
         <w:tc>
           <w:tcPr>
@@ -1363,19 +1704,19 @@
                 <w:b/>
                 <w:bCs/>
                 <w:spacing w:val="-8"/>
-                <w:sz w:val="17"/>
-                <w:szCs w:val="17"/>
+                <w:sz w:val="18"/>
+                <w:szCs w:val="18"/>
                 <w:lang w:eastAsia="zh-TW"/>
               </w:rPr>
             </w:pPr>
             <w:r>
               <w:rPr>
-                <w:rFonts w:hint="eastAsia" w:eastAsia="宋体"/>
-                <w:b/>
-                <w:bCs/>
-                <w:spacing w:val="-8"/>
-                <w:sz w:val="17"/>
-                <w:szCs w:val="17"/>
+                <w:rFonts w:eastAsia="宋体"/>
+                <w:b/>
+                <w:bCs/>
+                <w:spacing w:val="-8"/>
+                <w:sz w:val="18"/>
+                <w:szCs w:val="18"/>
                 <w:lang w:eastAsia="zh-TW"/>
               </w:rPr>
               <w:t>2.</w:t>
@@ -1389,81 +1730,169 @@
           </w:tcPr>
           <w:p>
             <w:pPr>
-              <w:pStyle w:val="7"/>
+              <w:pStyle w:val="TableText"/>
               <w:spacing w:before="122" w:line="186" w:lineRule="auto"/>
-              <w:ind w:left="210" w:leftChars="100"/>
-              <w:rPr>
-                <w:rFonts w:ascii="Microsoft JhengHei" w:hAnsi="Microsoft JhengHei" w:eastAsia="Microsoft JhengHei" w:cs="Microsoft JhengHei"/>
+              <w:ind w:leftChars="100" w:left="210"/>
+              <w:rPr>
+                <w:rFonts w:ascii="Arial" w:eastAsia="Microsoft JhengHei" w:hAnsi="Arial" w:cs="Arial"/>
                 <w:b/>
                 <w:bCs/>
                 <w:snapToGrid/>
                 <w:spacing w:val="-8"/>
-                <w:sz w:val="22"/>
-                <w:szCs w:val="22"/>
+                <w:sz w:val="18"/>
+                <w:szCs w:val="18"/>
                 <w:lang w:val="zh-TW" w:eastAsia="zh-TW"/>
               </w:rPr>
             </w:pPr>
             <w:r>
               <w:rPr>
-                <w:rFonts w:hint="eastAsia" w:ascii="Microsoft JhengHei" w:hAnsi="Microsoft JhengHei" w:eastAsia="宋体" w:cs="Microsoft JhengHei"/>
+                <w:rFonts w:ascii="Arial" w:eastAsia="宋体" w:hAnsi="Arial" w:cs="Arial"/>
                 <w:b/>
                 <w:bCs/>
                 <w:snapToGrid/>
                 <w:spacing w:val="-8"/>
-                <w:sz w:val="22"/>
-                <w:szCs w:val="22"/>
+                <w:sz w:val="18"/>
+                <w:szCs w:val="18"/>
                 <w:lang w:val="zh-TW" w:eastAsia="zh-TW"/>
               </w:rPr>
-              <w:t>僱員姓名 (總數需與 (1) 數量相同):</w:t>
+              <w:t>僱員姓名</w:t>
+            </w:r>
+            <w:r>
+              <w:rPr>
+                <w:rFonts w:ascii="Arial" w:eastAsia="宋体" w:hAnsi="Arial" w:cs="Arial"/>
+                <w:b/>
+                <w:bCs/>
+                <w:snapToGrid/>
+                <w:spacing w:val="-8"/>
+                <w:sz w:val="18"/>
+                <w:szCs w:val="18"/>
+                <w:lang w:val="zh-TW" w:eastAsia="zh-TW"/>
+              </w:rPr>
+              <w:t xml:space="preserve"> (</w:t>
+            </w:r>
+            <w:r>
+              <w:rPr>
+                <w:rFonts w:ascii="Arial" w:eastAsia="宋体" w:hAnsi="Arial" w:cs="Arial"/>
+                <w:b/>
+                <w:bCs/>
+                <w:snapToGrid/>
+                <w:spacing w:val="-8"/>
+                <w:sz w:val="18"/>
+                <w:szCs w:val="18"/>
+                <w:lang w:val="zh-TW" w:eastAsia="zh-TW"/>
+              </w:rPr>
+              <w:t>總數需與</w:t>
+            </w:r>
+            <w:r>
+              <w:rPr>
+                <w:rFonts w:ascii="Arial" w:eastAsia="宋体" w:hAnsi="Arial" w:cs="Arial"/>
+                <w:b/>
+                <w:bCs/>
+                <w:snapToGrid/>
+                <w:spacing w:val="-8"/>
+                <w:sz w:val="18"/>
+                <w:szCs w:val="18"/>
+                <w:lang w:val="zh-TW" w:eastAsia="zh-TW"/>
+              </w:rPr>
+              <w:t xml:space="preserve"> (1) </w:t>
+            </w:r>
+            <w:r>
+              <w:rPr>
+                <w:rFonts w:ascii="Arial" w:eastAsia="宋体" w:hAnsi="Arial" w:cs="Arial"/>
+                <w:b/>
+                <w:bCs/>
+                <w:snapToGrid/>
+                <w:spacing w:val="-8"/>
+                <w:sz w:val="18"/>
+                <w:szCs w:val="18"/>
+                <w:lang w:val="zh-TW" w:eastAsia="zh-TW"/>
+              </w:rPr>
+              <w:t>數量相同</w:t>
+            </w:r>
+            <w:r>
+              <w:rPr>
+                <w:rFonts w:ascii="Arial" w:eastAsia="宋体" w:hAnsi="Arial" w:cs="Arial"/>
+                <w:b/>
+                <w:bCs/>
+                <w:snapToGrid/>
+                <w:spacing w:val="-8"/>
+                <w:sz w:val="18"/>
+                <w:szCs w:val="18"/>
+                <w:lang w:val="zh-TW" w:eastAsia="zh-TW"/>
+              </w:rPr>
+              <w:t>):</w:t>
             </w:r>
           </w:p>
           <w:p>
             <w:pPr>
-              <w:pStyle w:val="7"/>
+              <w:pStyle w:val="TableText"/>
               <w:spacing w:before="122" w:line="186" w:lineRule="auto"/>
-              <w:ind w:firstLine="205" w:firstLineChars="100"/>
-              <w:rPr>
-                <w:rFonts w:hint="default" w:ascii="Microsoft JhengHei" w:hAnsi="Microsoft JhengHei" w:eastAsia="宋体" w:cs="Microsoft JhengHei"/>
+              <w:ind w:firstLineChars="100" w:firstLine="173"/>
+              <w:rPr>
+                <w:rFonts w:ascii="Arial" w:eastAsia="宋体" w:hAnsi="Arial" w:cs="Arial"/>
                 <w:b/>
                 <w:bCs/>
                 <w:snapToGrid/>
                 <w:spacing w:val="-8"/>
-                <w:sz w:val="22"/>
-                <w:szCs w:val="22"/>
-                <w:u w:val="none"/>
-                <w:lang w:val="en-US" w:eastAsia="zh-CN"/>
+                <w:sz w:val="18"/>
+                <w:szCs w:val="18"/>
+                <w:lang w:eastAsia="zh-CN"/>
               </w:rPr>
             </w:pPr>
-            <w:bookmarkStart w:id="0" w:name="_GoBack"/>
-            <w:bookmarkEnd w:id="0"/>
-            <w:r>
-              <w:rPr>
-                <w:rFonts w:hint="default" w:ascii="Microsoft JhengHei" w:hAnsi="Microsoft JhengHei" w:eastAsia="宋体" w:cs="Microsoft JhengHei"/>
+            <w:r>
+              <w:rPr>
+                <w:rFonts w:ascii="Arial" w:eastAsia="宋体" w:hAnsi="Arial" w:cs="Arial"/>
                 <w:b/>
                 <w:bCs/>
                 <w:snapToGrid/>
                 <w:spacing w:val="-8"/>
-                <w:sz w:val="22"/>
-                <w:szCs w:val="22"/>
-                <w:u w:val="none"/>
-                <w:lang w:val="en-US" w:eastAsia="zh-CN"/>
-              </w:rPr>
-              <w:t>{employee_names}</w:t>
+                <w:sz w:val="18"/>
+                <w:szCs w:val="18"/>
+                <w:lang w:eastAsia="zh-CN"/>
+              </w:rPr>
+              <w:t>{</w:t>
+            </w:r>
+            <w:proofErr w:type="spellStart"/>
+            <w:r>
+              <w:rPr>
+                <w:rFonts w:ascii="Arial" w:eastAsia="宋体" w:hAnsi="Arial" w:cs="Arial"/>
+                <w:b/>
+                <w:bCs/>
+                <w:snapToGrid/>
+                <w:spacing w:val="-8"/>
+                <w:sz w:val="18"/>
+                <w:szCs w:val="18"/>
+                <w:lang w:eastAsia="zh-CN"/>
+              </w:rPr>
+              <w:t>employee_names</w:t>
+            </w:r>
+            <w:proofErr w:type="spellEnd"/>
+            <w:r>
+              <w:rPr>
+                <w:rFonts w:ascii="Arial" w:eastAsia="宋体" w:hAnsi="Arial" w:cs="Arial"/>
+                <w:b/>
+                <w:bCs/>
+                <w:snapToGrid/>
+                <w:spacing w:val="-8"/>
+                <w:sz w:val="18"/>
+                <w:szCs w:val="18"/>
+                <w:lang w:eastAsia="zh-CN"/>
+              </w:rPr>
+              <w:t>}</w:t>
             </w:r>
           </w:p>
           <w:p>
             <w:pPr>
-              <w:pStyle w:val="7"/>
+              <w:pStyle w:val="TableText"/>
               <w:spacing w:before="122" w:line="186" w:lineRule="auto"/>
               <w:rPr>
-                <w:rFonts w:hint="default" w:ascii="Microsoft JhengHei" w:hAnsi="Microsoft JhengHei" w:eastAsia="宋体" w:cs="Microsoft JhengHei"/>
+                <w:rFonts w:ascii="Arial" w:eastAsia="宋体" w:hAnsi="Arial" w:cs="Arial"/>
                 <w:b/>
                 <w:bCs/>
                 <w:snapToGrid/>
                 <w:spacing w:val="-8"/>
-                <w:sz w:val="22"/>
-                <w:szCs w:val="22"/>
-                <w:u w:val="none"/>
+                <w:sz w:val="18"/>
+                <w:szCs w:val="18"/>
                 <w:lang w:val="zh-TW" w:eastAsia="zh-TW"/>
               </w:rPr>
             </w:pPr>
@@ -1471,24 +1900,8 @@
         </w:tc>
       </w:tr>
       <w:tr>
-        <w:tblPrEx>
-          <w:tblBorders>
-            <w:top w:val="single" w:color="000000" w:sz="4" w:space="0"/>
-            <w:left w:val="single" w:color="000000" w:sz="4" w:space="0"/>
-            <w:bottom w:val="single" w:color="000000" w:sz="4" w:space="0"/>
-            <w:right w:val="single" w:color="000000" w:sz="4" w:space="0"/>
-            <w:insideH w:val="single" w:color="000000" w:sz="4" w:space="0"/>
-            <w:insideV w:val="single" w:color="000000" w:sz="4" w:space="0"/>
-          </w:tblBorders>
-          <w:tblCellMar>
-            <w:top w:w="0" w:type="dxa"/>
-            <w:left w:w="0" w:type="dxa"/>
-            <w:bottom w:w="0" w:type="dxa"/>
-            <w:right w:w="0" w:type="dxa"/>
-          </w:tblCellMar>
-        </w:tblPrEx>
         <w:trPr>
-          <w:trHeight w:val="800" w:hRule="atLeast"/>
+          <w:trHeight w:val="800"/>
         </w:trPr>
         <w:tc>
           <w:tcPr>
@@ -1504,43 +1917,31 @@
                 <w:b/>
                 <w:bCs/>
                 <w:spacing w:val="-8"/>
-                <w:sz w:val="17"/>
-                <w:szCs w:val="17"/>
+                <w:sz w:val="18"/>
+                <w:szCs w:val="18"/>
                 <w:lang w:eastAsia="zh-TW"/>
               </w:rPr>
             </w:pPr>
             <w:r>
               <w:rPr>
-                <w:rFonts w:hint="eastAsia" w:eastAsia="宋体"/>
-                <w:b/>
-                <w:bCs/>
-                <w:spacing w:val="-8"/>
-                <w:sz w:val="17"/>
-                <w:szCs w:val="17"/>
+                <w:rFonts w:eastAsia="宋体"/>
+                <w:b/>
+                <w:bCs/>
+                <w:spacing w:val="-8"/>
+                <w:sz w:val="18"/>
+                <w:szCs w:val="18"/>
                 <w:lang w:eastAsia="zh-CN"/>
               </w:rPr>
-              <w:t xml:space="preserve"> </w:t>
-            </w:r>
-            <w:r>
-              <w:rPr>
-                <w:rFonts w:hint="eastAsia" w:eastAsia="宋体"/>
-                <w:b/>
-                <w:bCs/>
-                <w:spacing w:val="-8"/>
-                <w:sz w:val="17"/>
-                <w:szCs w:val="17"/>
-                <w:lang w:val="en-US" w:eastAsia="zh-CN"/>
-              </w:rPr>
-              <w:t xml:space="preserve">  </w:t>
-            </w:r>
-            <w:r>
-              <w:rPr>
-                <w:rFonts w:hint="eastAsia" w:eastAsia="宋体"/>
-                <w:b/>
-                <w:bCs/>
-                <w:spacing w:val="-8"/>
-                <w:sz w:val="17"/>
-                <w:szCs w:val="17"/>
+              <w:t xml:space="preserve">   </w:t>
+            </w:r>
+            <w:r>
+              <w:rPr>
+                <w:rFonts w:eastAsia="宋体"/>
+                <w:b/>
+                <w:bCs/>
+                <w:spacing w:val="-8"/>
+                <w:sz w:val="18"/>
+                <w:szCs w:val="18"/>
                 <w:lang w:eastAsia="zh-TW"/>
               </w:rPr>
               <w:t>3.</w:t>
@@ -1554,34 +1955,35 @@
           </w:tcPr>
           <w:p>
             <w:pPr>
-              <w:pStyle w:val="7"/>
+              <w:pStyle w:val="TableText"/>
               <w:spacing w:before="122" w:line="186" w:lineRule="auto"/>
-              <w:ind w:left="210" w:leftChars="100"/>
-              <w:rPr>
-                <w:rFonts w:ascii="Microsoft JhengHei" w:hAnsi="Microsoft JhengHei" w:eastAsia="Microsoft JhengHei" w:cs="Microsoft JhengHei"/>
-                <w:b/>
-                <w:bCs/>
-                <w:spacing w:val="-8"/>
-                <w:sz w:val="22"/>
-                <w:szCs w:val="22"/>
+              <w:ind w:leftChars="100" w:left="210"/>
+              <w:rPr>
+                <w:rFonts w:ascii="Arial" w:eastAsia="Microsoft JhengHei" w:hAnsi="Arial" w:cs="Arial"/>
+                <w:b/>
+                <w:bCs/>
+                <w:spacing w:val="-8"/>
+                <w:sz w:val="18"/>
+                <w:szCs w:val="18"/>
                 <w:lang w:eastAsia="zh-TW"/>
               </w:rPr>
             </w:pPr>
             <w:r>
               <w:rPr>
-                <w:rFonts w:hint="eastAsia" w:ascii="Microsoft JhengHei" w:hAnsi="Microsoft JhengHei" w:eastAsia="Microsoft JhengHei" w:cs="Microsoft JhengHei"/>
-                <w:b/>
-                <w:bCs/>
+                <w:rFonts w:ascii="Arial" w:eastAsia="Microsoft JhengHei" w:hAnsi="Arial" w:cs="Arial"/>
+                <w:b/>
+                <w:bCs/>
+                <w:noProof/>
                 <w:snapToGrid/>
                 <w:spacing w:val="-8"/>
-                <w:sz w:val="22"/>
-                <w:szCs w:val="22"/>
+                <w:sz w:val="18"/>
+                <w:szCs w:val="18"/>
                 <w:lang w:val="zh-TW" w:eastAsia="zh-TW"/>
               </w:rPr>
               <mc:AlternateContent>
                 <mc:Choice Requires="wpg">
                   <w:drawing>
-                    <wp:anchor distT="0" distB="0" distL="114300" distR="114300" simplePos="0" relativeHeight="251662336" behindDoc="0" locked="0" layoutInCell="1" allowOverlap="1">
+                    <wp:anchor distT="0" distB="0" distL="114300" distR="114300" simplePos="0" relativeHeight="251658240" behindDoc="0" locked="0" layoutInCell="1" allowOverlap="1" wp14:anchorId="5776C346" wp14:editId="022E305F">
                       <wp:simplePos x="0" y="0"/>
                       <wp:positionH relativeFrom="column">
                         <wp:posOffset>2689860</wp:posOffset>
@@ -1663,10 +2065,17 @@
                                   <w:p>
                                     <w:r>
                                       <w:rPr>
-                                        <w:rFonts w:hint="eastAsia" w:eastAsia="宋体"/>
+                                        <w:rFonts w:eastAsia="宋体" w:hint="eastAsia"/>
                                         <w:lang w:eastAsia="zh-TW"/>
                                       </w:rPr>
-                                      <w:t>Bank Transfer 銀行轉帳</w:t>
+                                      <w:t xml:space="preserve">Bank Transfer </w:t>
+                                    </w:r>
+                                    <w:r>
+                                      <w:rPr>
+                                        <w:rFonts w:eastAsia="宋体" w:hint="eastAsia"/>
+                                        <w:lang w:eastAsia="zh-TW"/>
+                                      </w:rPr>
+                                      <w:t>銀行轉帳</w:t>
                                     </w:r>
                                   </w:p>
                                 </w:txbxContent>
@@ -1683,28 +2092,25 @@
                 </mc:Choice>
                 <mc:Fallback>
                   <w:pict>
-                    <v:group id="Group 2" o:spid="_x0000_s1026" o:spt="203" style="position:absolute;left:0pt;margin-left:211.8pt;margin-top:17.7pt;height:21.6pt;width:190pt;z-index:251662336;mso-width-relative:page;mso-height-relative:page;" coordsize="2414448,274319" o:gfxdata="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">
-                      <o:lock v:ext="edit" aspectratio="f"/>
-                      <v:rect id="Rectangle 1" o:spid="_x0000_s1026" o:spt="1" style="position:absolute;left:0;top:54475;height:163425;width:159534;v-text-anchor:middle;" fillcolor="#FFFFFF [3201]" filled="t" stroked="t" coordsize="21600,21600" o:gfxdata="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">
-                        <v:fill on="t" focussize="0,0"/>
-                        <v:stroke color="#000000 [3200]" joinstyle="round"/>
-                        <v:imagedata o:title=""/>
-                        <o:lock v:ext="edit" aspectratio="f"/>
-                      </v:rect>
-                      <v:shape id="Text Box 2" o:spid="_x0000_s1026" o:spt="202" type="#_x0000_t202" style="position:absolute;left:182351;top:0;height:274319;width:2232097;" fillcolor="#FFFFFF" filled="t" stroked="f" coordsize="21600,21600" o:gfxdata="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">
-                        <v:fill on="t" focussize="0,0"/>
-                        <v:stroke on="f" miterlimit="8" joinstyle="miter"/>
-                        <v:imagedata o:title=""/>
-                        <o:lock v:ext="edit" aspectratio="f"/>
-                        <v:textbox style="mso-fit-shape-to-text:t;">
+                    <v:group w14:anchorId="5776C346" id="Group 2" o:spid="_x0000_s1027" style="position:absolute;left:0;text-align:left;margin-left:211.8pt;margin-top:17.7pt;width:190pt;height:21.6pt;z-index:251658240" coordsize="24144,2743" o:gfxdata="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">
+                      <v:rect id="Rectangle 1" o:spid="_x0000_s1028" style="position:absolute;top:544;width:1595;height:1635;visibility:visible;mso-wrap-style:square;v-text-anchor:middle" o:gfxdata="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" fillcolor="white [3201]" strokecolor="black [3200]"/>
+                      <v:shape id="_x0000_s1029" type="#_x0000_t202" style="position:absolute;left:1823;width:22321;height:2743;visibility:visible;mso-wrap-style:square;v-text-anchor:top" o:gfxdata="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" stroked="f">
+                        <v:textbox style="mso-fit-shape-to-text:t">
                           <w:txbxContent>
                             <w:p>
                               <w:r>
                                 <w:rPr>
-                                  <w:rFonts w:hint="eastAsia" w:eastAsia="宋体"/>
+                                  <w:rFonts w:eastAsia="宋体" w:hint="eastAsia"/>
                                   <w:lang w:eastAsia="zh-TW"/>
                                 </w:rPr>
-                                <w:t>Bank Transfer 銀行轉帳</w:t>
+                                <w:t xml:space="preserve">Bank Transfer </w:t>
+                              </w:r>
+                              <w:r>
+                                <w:rPr>
+                                  <w:rFonts w:eastAsia="宋体" w:hint="eastAsia"/>
+                                  <w:lang w:eastAsia="zh-TW"/>
+                                </w:rPr>
+                                <w:t>銀行轉帳</w:t>
                               </w:r>
                             </w:p>
                           </w:txbxContent>
@@ -1717,19 +2123,20 @@
             </w:r>
             <w:r>
               <w:rPr>
-                <w:rFonts w:hint="eastAsia" w:ascii="Microsoft JhengHei" w:hAnsi="Microsoft JhengHei" w:eastAsia="Microsoft JhengHei" w:cs="Microsoft JhengHei"/>
-                <w:b/>
-                <w:bCs/>
+                <w:rFonts w:ascii="Arial" w:eastAsia="Microsoft JhengHei" w:hAnsi="Arial" w:cs="Arial"/>
+                <w:b/>
+                <w:bCs/>
+                <w:noProof/>
                 <w:snapToGrid/>
                 <w:spacing w:val="-8"/>
-                <w:sz w:val="22"/>
-                <w:szCs w:val="22"/>
+                <w:sz w:val="18"/>
+                <w:szCs w:val="18"/>
                 <w:lang w:val="zh-TW" w:eastAsia="zh-TW"/>
               </w:rPr>
               <mc:AlternateContent>
                 <mc:Choice Requires="wpg">
                   <w:drawing>
-                    <wp:anchor distT="0" distB="0" distL="114300" distR="114300" simplePos="0" relativeHeight="251661312" behindDoc="0" locked="0" layoutInCell="1" allowOverlap="1">
+                    <wp:anchor distT="0" distB="0" distL="114300" distR="114300" simplePos="0" relativeHeight="251657216" behindDoc="0" locked="0" layoutInCell="1" allowOverlap="1" wp14:anchorId="41025B1E" wp14:editId="126E66FE">
                       <wp:simplePos x="0" y="0"/>
                       <wp:positionH relativeFrom="column">
                         <wp:posOffset>1370965</wp:posOffset>
@@ -1811,10 +2218,17 @@
                                   <w:p>
                                     <w:r>
                                       <w:rPr>
-                                        <w:rFonts w:hint="eastAsia" w:eastAsia="宋体"/>
+                                        <w:rFonts w:eastAsia="宋体" w:hint="eastAsia"/>
                                         <w:lang w:eastAsia="zh-TW"/>
                                       </w:rPr>
-                                      <w:t>Cheque 支票</w:t>
+                                      <w:t xml:space="preserve">Cheque </w:t>
+                                    </w:r>
+                                    <w:r>
+                                      <w:rPr>
+                                        <w:rFonts w:eastAsia="宋体" w:hint="eastAsia"/>
+                                        <w:lang w:eastAsia="zh-TW"/>
+                                      </w:rPr>
+                                      <w:t>支票</w:t>
                                     </w:r>
                                   </w:p>
                                 </w:txbxContent>
@@ -1831,28 +2245,25 @@
                 </mc:Choice>
                 <mc:Fallback>
                   <w:pict>
-                    <v:group id="Group 2" o:spid="_x0000_s1026" o:spt="203" style="position:absolute;left:0pt;margin-left:107.95pt;margin-top:17.7pt;height:21.6pt;width:90.65pt;z-index:251661312;mso-width-relative:page;mso-height-relative:page;" coordsize="1151954,274319" o:gfxdata="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">
-                      <o:lock v:ext="edit" aspectratio="f"/>
-                      <v:rect id="Rectangle 1" o:spid="_x0000_s1026" o:spt="1" style="position:absolute;left:0;top:54475;height:163425;width:159534;v-text-anchor:middle;" fillcolor="#FFFFFF [3201]" filled="t" stroked="t" coordsize="21600,21600" o:gfxdata="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">
-                        <v:fill on="t" focussize="0,0"/>
-                        <v:stroke color="#000000 [3200]" joinstyle="round"/>
-                        <v:imagedata o:title=""/>
-                        <o:lock v:ext="edit" aspectratio="f"/>
-                      </v:rect>
-                      <v:shape id="Text Box 2" o:spid="_x0000_s1026" o:spt="202" type="#_x0000_t202" style="position:absolute;left:182362;top:0;height:274319;width:969592;" fillcolor="#FFFFFF" filled="t" stroked="f" coordsize="21600,21600" o:gfxdata="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">
-                        <v:fill on="t" focussize="0,0"/>
-                        <v:stroke on="f" miterlimit="8" joinstyle="miter"/>
-                        <v:imagedata o:title=""/>
-                        <o:lock v:ext="edit" aspectratio="f"/>
-                        <v:textbox style="mso-fit-shape-to-text:t;">
+                    <v:group w14:anchorId="41025B1E" id="_x0000_s1030" style="position:absolute;left:0;text-align:left;margin-left:107.95pt;margin-top:17.7pt;width:90.65pt;height:21.6pt;z-index:251657216" coordsize="11519,2743" o:gfxdata="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">
+                      <v:rect id="Rectangle 1" o:spid="_x0000_s1031" style="position:absolute;top:544;width:1595;height:1635;visibility:visible;mso-wrap-style:square;v-text-anchor:middle" o:gfxdata="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" fillcolor="white [3201]" strokecolor="black [3200]"/>
+                      <v:shape id="_x0000_s1032" type="#_x0000_t202" style="position:absolute;left:1823;width:9696;height:2743;visibility:visible;mso-wrap-style:square;v-text-anchor:top" o:gfxdata="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" stroked="f">
+                        <v:textbox style="mso-fit-shape-to-text:t">
                           <w:txbxContent>
                             <w:p>
                               <w:r>
                                 <w:rPr>
-                                  <w:rFonts w:hint="eastAsia" w:eastAsia="宋体"/>
+                                  <w:rFonts w:eastAsia="宋体" w:hint="eastAsia"/>
                                   <w:lang w:eastAsia="zh-TW"/>
                                 </w:rPr>
-                                <w:t>Cheque 支票</w:t>
+                                <w:t xml:space="preserve">Cheque </w:t>
+                              </w:r>
+                              <w:r>
+                                <w:rPr>
+                                  <w:rFonts w:eastAsia="宋体" w:hint="eastAsia"/>
+                                  <w:lang w:eastAsia="zh-TW"/>
+                                </w:rPr>
+                                <w:t>支票</w:t>
                               </w:r>
                             </w:p>
                           </w:txbxContent>
@@ -1865,19 +2276,20 @@
             </w:r>
             <w:r>
               <w:rPr>
-                <w:rFonts w:hint="eastAsia" w:ascii="Microsoft JhengHei" w:hAnsi="Microsoft JhengHei" w:eastAsia="Microsoft JhengHei" w:cs="Microsoft JhengHei"/>
-                <w:b/>
-                <w:bCs/>
+                <w:rFonts w:ascii="Arial" w:eastAsia="Microsoft JhengHei" w:hAnsi="Arial" w:cs="Arial"/>
+                <w:b/>
+                <w:bCs/>
+                <w:noProof/>
                 <w:snapToGrid/>
                 <w:spacing w:val="-8"/>
-                <w:sz w:val="22"/>
-                <w:szCs w:val="22"/>
+                <w:sz w:val="18"/>
+                <w:szCs w:val="18"/>
                 <w:lang w:val="zh-TW" w:eastAsia="zh-TW"/>
               </w:rPr>
               <mc:AlternateContent>
                 <mc:Choice Requires="wpg">
                   <w:drawing>
-                    <wp:anchor distT="0" distB="0" distL="114300" distR="114300" simplePos="0" relativeHeight="251659264" behindDoc="0" locked="0" layoutInCell="1" allowOverlap="1">
+                    <wp:anchor distT="0" distB="0" distL="114300" distR="114300" simplePos="0" relativeHeight="251654144" behindDoc="0" locked="0" layoutInCell="1" allowOverlap="1" wp14:anchorId="3071E7A1" wp14:editId="1CCFDEA9">
                       <wp:simplePos x="0" y="0"/>
                       <wp:positionH relativeFrom="column">
                         <wp:posOffset>195580</wp:posOffset>
@@ -1959,10 +2371,17 @@
                                   <w:p>
                                     <w:r>
                                       <w:rPr>
-                                        <w:rFonts w:hint="eastAsia" w:eastAsia="宋体"/>
+                                        <w:rFonts w:eastAsia="宋体" w:hint="eastAsia"/>
                                         <w:lang w:eastAsia="zh-TW"/>
                                       </w:rPr>
-                                      <w:t>Cash 現金</w:t>
+                                      <w:t xml:space="preserve">Cash </w:t>
+                                    </w:r>
+                                    <w:r>
+                                      <w:rPr>
+                                        <w:rFonts w:eastAsia="宋体" w:hint="eastAsia"/>
+                                        <w:lang w:eastAsia="zh-TW"/>
+                                      </w:rPr>
+                                      <w:t>現金</w:t>
                                     </w:r>
                                   </w:p>
                                 </w:txbxContent>
@@ -1979,28 +2398,25 @@
                 </mc:Choice>
                 <mc:Fallback>
                   <w:pict>
-                    <v:group id="Group 2" o:spid="_x0000_s1026" o:spt="203" style="position:absolute;left:0pt;margin-left:15.4pt;margin-top:18.3pt;height:21.55pt;width:83pt;z-index:251659264;mso-width-relative:page;mso-height-relative:page;" coordsize="1054099,273685" o:gfxdata="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">
-                      <o:lock v:ext="edit" aspectratio="f"/>
-                      <v:rect id="Rectangle 1" o:spid="_x0000_s1026" o:spt="1" style="position:absolute;left:0;top:54475;height:163425;width:159534;v-text-anchor:middle;" fillcolor="#FFFFFF [3201]" filled="t" stroked="t" coordsize="21600,21600" o:gfxdata="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">
-                        <v:fill on="t" focussize="0,0"/>
-                        <v:stroke color="#000000 [3200]" joinstyle="round"/>
-                        <v:imagedata o:title=""/>
-                        <o:lock v:ext="edit" aspectratio="f"/>
-                      </v:rect>
-                      <v:shape id="Text Box 2" o:spid="_x0000_s1026" o:spt="202" type="#_x0000_t202" style="position:absolute;left:182879;top:0;height:273685;width:871220;" fillcolor="#FFFFFF" filled="t" stroked="f" coordsize="21600,21600" o:gfxdata="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">
-                        <v:fill on="t" focussize="0,0"/>
-                        <v:stroke on="f" miterlimit="8" joinstyle="miter"/>
-                        <v:imagedata o:title=""/>
-                        <o:lock v:ext="edit" aspectratio="f"/>
-                        <v:textbox style="mso-fit-shape-to-text:t;">
+                    <v:group w14:anchorId="3071E7A1" id="_x0000_s1033" style="position:absolute;left:0;text-align:left;margin-left:15.4pt;margin-top:18.3pt;width:83pt;height:21.55pt;z-index:251654144" coordsize="10540,2736" o:gfxdata="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">
+                      <v:rect id="Rectangle 1" o:spid="_x0000_s1034" style="position:absolute;top:544;width:1595;height:1635;visibility:visible;mso-wrap-style:square;v-text-anchor:middle" o:gfxdata="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" fillcolor="white [3201]" strokecolor="black [3200]"/>
+                      <v:shape id="_x0000_s1035" type="#_x0000_t202" style="position:absolute;left:1828;width:8712;height:2736;visibility:visible;mso-wrap-style:square;v-text-anchor:top" o:gfxdata="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" stroked="f">
+                        <v:textbox style="mso-fit-shape-to-text:t">
                           <w:txbxContent>
                             <w:p>
                               <w:r>
                                 <w:rPr>
-                                  <w:rFonts w:hint="eastAsia" w:eastAsia="宋体"/>
+                                  <w:rFonts w:eastAsia="宋体" w:hint="eastAsia"/>
                                   <w:lang w:eastAsia="zh-TW"/>
                                 </w:rPr>
-                                <w:t>Cash 現金</w:t>
+                                <w:t xml:space="preserve">Cash </w:t>
+                              </w:r>
+                              <w:r>
+                                <w:rPr>
+                                  <w:rFonts w:eastAsia="宋体" w:hint="eastAsia"/>
+                                  <w:lang w:eastAsia="zh-TW"/>
+                                </w:rPr>
+                                <w:t>現金</w:t>
                               </w:r>
                             </w:p>
                           </w:txbxContent>
@@ -2013,12 +2429,12 @@
             </w:r>
             <w:r>
               <w:rPr>
-                <w:rFonts w:hint="eastAsia" w:ascii="Microsoft JhengHei" w:hAnsi="Microsoft JhengHei" w:eastAsia="宋体" w:cs="Microsoft JhengHei"/>
-                <w:b/>
-                <w:bCs/>
-                <w:spacing w:val="-8"/>
-                <w:sz w:val="22"/>
-                <w:szCs w:val="22"/>
+                <w:rFonts w:ascii="Arial" w:eastAsia="宋体" w:hAnsi="Arial" w:cs="Arial"/>
+                <w:b/>
+                <w:bCs/>
+                <w:spacing w:val="-8"/>
+                <w:sz w:val="18"/>
+                <w:szCs w:val="18"/>
                 <w:lang w:eastAsia="zh-TW"/>
               </w:rPr>
               <w:t>支付方式</w:t>
@@ -2030,19 +2446,19 @@
                 <w:tab w:val="right" w:pos="10285"/>
               </w:tabs>
               <w:spacing w:before="155" w:line="198" w:lineRule="auto"/>
-              <w:ind w:firstLine="1530" w:firstLineChars="900"/>
+              <w:ind w:firstLineChars="900" w:firstLine="1620"/>
               <w:rPr>
                 <w:rFonts w:eastAsia="PMingLiU"/>
-                <w:sz w:val="17"/>
-                <w:szCs w:val="17"/>
+                <w:sz w:val="18"/>
+                <w:szCs w:val="18"/>
                 <w:lang w:eastAsia="zh-TW"/>
               </w:rPr>
             </w:pPr>
             <w:r>
               <w:rPr>
                 <w:rFonts w:eastAsia="PMingLiU"/>
-                <w:sz w:val="17"/>
-                <w:szCs w:val="17"/>
+                <w:sz w:val="18"/>
+                <w:szCs w:val="18"/>
                 <w:lang w:eastAsia="zh-TW"/>
               </w:rPr>
               <w:tab/>
@@ -2051,24 +2467,8 @@
         </w:tc>
       </w:tr>
       <w:tr>
-        <w:tblPrEx>
-          <w:tblBorders>
-            <w:top w:val="single" w:color="000000" w:sz="4" w:space="0"/>
-            <w:left w:val="single" w:color="000000" w:sz="4" w:space="0"/>
-            <w:bottom w:val="single" w:color="000000" w:sz="4" w:space="0"/>
-            <w:right w:val="single" w:color="000000" w:sz="4" w:space="0"/>
-            <w:insideH w:val="single" w:color="000000" w:sz="4" w:space="0"/>
-            <w:insideV w:val="single" w:color="000000" w:sz="4" w:space="0"/>
-          </w:tblBorders>
-          <w:tblCellMar>
-            <w:top w:w="0" w:type="dxa"/>
-            <w:left w:w="0" w:type="dxa"/>
-            <w:bottom w:w="0" w:type="dxa"/>
-            <w:right w:w="0" w:type="dxa"/>
-          </w:tblCellMar>
-        </w:tblPrEx>
         <w:trPr>
-          <w:trHeight w:val="502" w:hRule="atLeast"/>
+          <w:trHeight w:val="502"/>
         </w:trPr>
         <w:tc>
           <w:tcPr>
@@ -2078,6 +2478,8 @@
           <w:p>
             <w:pPr>
               <w:rPr>
+                <w:sz w:val="18"/>
+                <w:szCs w:val="18"/>
                 <w:lang w:eastAsia="zh-TW"/>
               </w:rPr>
             </w:pPr>
@@ -2092,21 +2494,23 @@
           <w:p>
             <w:pPr>
               <w:spacing w:before="120" w:line="206" w:lineRule="auto"/>
-              <w:ind w:right="210" w:firstLine="1194" w:firstLineChars="700"/>
+              <w:ind w:right="210" w:firstLineChars="700" w:firstLine="1300"/>
               <w:jc w:val="right"/>
               <w:rPr>
                 <w:rFonts w:eastAsia="PMingLiU"/>
+                <w:sz w:val="18"/>
+                <w:szCs w:val="18"/>
                 <w:lang w:eastAsia="zh-TW"/>
               </w:rPr>
             </w:pPr>
             <w:r>
               <w:rPr>
-                <w:rFonts w:hint="eastAsia" w:ascii="PMingLiU" w:hAnsi="PMingLiU" w:eastAsia="宋体"/>
+                <w:rFonts w:eastAsia="宋体"/>
                 <w:b/>
                 <w:bCs/>
                 <w:spacing w:val="5"/>
-                <w:sz w:val="16"/>
-                <w:szCs w:val="16"/>
+                <w:sz w:val="18"/>
+                <w:szCs w:val="18"/>
                 <w:lang w:eastAsia="zh-TW"/>
               </w:rPr>
               <w:t>總金額</w:t>
@@ -2117,8 +2521,8 @@
                 <w:b/>
                 <w:bCs/>
                 <w:spacing w:val="5"/>
-                <w:sz w:val="16"/>
-                <w:szCs w:val="16"/>
+                <w:sz w:val="18"/>
+                <w:szCs w:val="18"/>
               </w:rPr>
               <w:t>(</w:t>
             </w:r>
@@ -2127,8 +2531,8 @@
                 <w:rFonts w:eastAsia="宋体"/>
                 <w:b/>
                 <w:bCs/>
-                <w:sz w:val="16"/>
-                <w:szCs w:val="16"/>
+                <w:sz w:val="18"/>
+                <w:szCs w:val="18"/>
               </w:rPr>
               <w:t>HKD</w:t>
             </w:r>
@@ -2138,8 +2542,8 @@
                 <w:b/>
                 <w:bCs/>
                 <w:spacing w:val="5"/>
-                <w:sz w:val="16"/>
-                <w:szCs w:val="16"/>
+                <w:sz w:val="18"/>
+                <w:szCs w:val="18"/>
               </w:rPr>
               <w:t>):</w:t>
             </w:r>
@@ -2154,109 +2558,121 @@
             <w:pPr>
               <w:tabs>
                 <w:tab w:val="left" w:pos="1694"/>
+                <w:tab w:val="right" w:pos="1913"/>
               </w:tabs>
               <w:spacing w:before="120" w:line="206" w:lineRule="auto"/>
-              <w:ind w:firstLine="1181" w:firstLineChars="700"/>
-              <w:jc w:val="right"/>
-              <w:rPr>
-                <w:rFonts w:hint="eastAsia" w:eastAsia="宋体"/>
+              <w:ind w:firstLineChars="300" w:firstLine="539"/>
+              <w:rPr>
+                <w:rFonts w:eastAsia="宋体"/>
+                <w:sz w:val="18"/>
+                <w:szCs w:val="18"/>
                 <w:lang w:eastAsia="zh-CN"/>
               </w:rPr>
             </w:pPr>
             <w:r>
               <w:rPr>
-                <w:rFonts w:hint="eastAsia" w:eastAsia="宋体"/>
+                <w:rFonts w:eastAsia="宋体"/>
                 <w:b/>
                 <w:bCs/>
                 <w:spacing w:val="-1"/>
-                <w:sz w:val="17"/>
-                <w:szCs w:val="17"/>
+                <w:sz w:val="18"/>
+                <w:szCs w:val="18"/>
                 <w:lang w:eastAsia="zh-CN"/>
               </w:rPr>
-              <w:t>$1</w:t>
-            </w:r>
-            <w:r>
-              <w:rPr>
-                <w:rFonts w:hint="eastAsia" w:eastAsia="宋体"/>
+              <w:t>${</w:t>
+            </w:r>
+            <w:proofErr w:type="spellStart"/>
+            <w:r>
+              <w:rPr>
+                <w:rFonts w:eastAsia="宋体"/>
                 <w:b/>
                 <w:bCs/>
                 <w:spacing w:val="-1"/>
-                <w:sz w:val="17"/>
-                <w:szCs w:val="17"/>
-                <w:lang w:val="en-US" w:eastAsia="zh-CN"/>
-              </w:rPr>
-              <w:t>5</w:t>
-            </w:r>
-            <w:r>
-              <w:rPr>
-                <w:rFonts w:hint="eastAsia" w:eastAsia="宋体"/>
+                <w:sz w:val="18"/>
+                <w:szCs w:val="18"/>
+                <w:lang w:eastAsia="zh-CN"/>
+              </w:rPr>
+              <w:t>total_amount</w:t>
+            </w:r>
+            <w:proofErr w:type="spellEnd"/>
+            <w:r>
+              <w:rPr>
+                <w:rFonts w:eastAsia="宋体"/>
                 <w:b/>
                 <w:bCs/>
                 <w:spacing w:val="-1"/>
-                <w:sz w:val="17"/>
-                <w:szCs w:val="17"/>
+                <w:sz w:val="18"/>
+                <w:szCs w:val="18"/>
                 <w:lang w:eastAsia="zh-CN"/>
               </w:rPr>
-              <w:t>,</w:t>
-            </w:r>
-            <w:r>
-              <w:rPr>
-                <w:rFonts w:hint="eastAsia" w:eastAsia="宋体"/>
+              <w:t>}</w:t>
+            </w:r>
+            <w:r>
+              <w:rPr>
+                <w:rFonts w:eastAsia="宋体"/>
                 <w:b/>
                 <w:bCs/>
                 <w:spacing w:val="-1"/>
-                <w:sz w:val="17"/>
-                <w:szCs w:val="17"/>
-                <w:lang w:val="en-US" w:eastAsia="zh-CN"/>
-              </w:rPr>
-              <w:t>0</w:t>
-            </w:r>
-            <w:r>
-              <w:rPr>
-                <w:rFonts w:hint="eastAsia" w:eastAsia="宋体"/>
+                <w:sz w:val="18"/>
+                <w:szCs w:val="18"/>
+                <w:lang w:eastAsia="zh-CN"/>
+              </w:rPr>
+              <w:tab/>
+            </w:r>
+            <w:r>
+              <w:rPr>
+                <w:rFonts w:eastAsia="宋体"/>
                 <w:b/>
                 <w:bCs/>
                 <w:spacing w:val="-1"/>
-                <w:sz w:val="17"/>
-                <w:szCs w:val="17"/>
+                <w:sz w:val="18"/>
+                <w:szCs w:val="18"/>
                 <w:lang w:eastAsia="zh-CN"/>
               </w:rPr>
-              <w:t>00</w:t>
-            </w:r>
-            <w:r>
-              <w:rPr>
-                <w:rFonts w:hint="eastAsia" w:eastAsia="宋体"/>
+              <w:tab/>
+            </w:r>
+            <w:r>
+              <w:rPr>
+                <w:rFonts w:eastAsia="宋体"/>
                 <w:b/>
                 <w:bCs/>
                 <w:spacing w:val="-1"/>
-                <w:sz w:val="17"/>
-                <w:szCs w:val="17"/>
-                <w:lang w:val="en-US" w:eastAsia="zh-CN"/>
-              </w:rPr>
-              <w:t>‬‬‬</w:t>
+                <w:sz w:val="18"/>
+                <w:szCs w:val="18"/>
+                <w:lang w:eastAsia="zh-CN"/>
+              </w:rPr>
+              <w:t>‬</w:t>
+            </w:r>
+            <w:r>
+              <w:rPr>
+                <w:rFonts w:eastAsia="宋体"/>
+                <w:b/>
+                <w:bCs/>
+                <w:spacing w:val="-1"/>
+                <w:sz w:val="18"/>
+                <w:szCs w:val="18"/>
+                <w:lang w:eastAsia="zh-CN"/>
+              </w:rPr>
+              <w:t>‬</w:t>
+            </w:r>
+            <w:r>
+              <w:rPr>
+                <w:rFonts w:eastAsia="宋体"/>
+                <w:b/>
+                <w:bCs/>
+                <w:spacing w:val="-1"/>
+                <w:sz w:val="18"/>
+                <w:szCs w:val="18"/>
+                <w:lang w:eastAsia="zh-CN"/>
+              </w:rPr>
+              <w:t>‬</w:t>
             </w:r>
           </w:p>
         </w:tc>
       </w:tr>
       <w:tr>
-        <w:tblPrEx>
-          <w:tblBorders>
-            <w:top w:val="single" w:color="000000" w:sz="4" w:space="0"/>
-            <w:left w:val="single" w:color="000000" w:sz="4" w:space="0"/>
-            <w:bottom w:val="single" w:color="000000" w:sz="4" w:space="0"/>
-            <w:right w:val="single" w:color="000000" w:sz="4" w:space="0"/>
-            <w:insideH w:val="single" w:color="000000" w:sz="4" w:space="0"/>
-            <w:insideV w:val="single" w:color="000000" w:sz="4" w:space="0"/>
-          </w:tblBorders>
-          <w:tblCellMar>
-            <w:top w:w="0" w:type="dxa"/>
-            <w:left w:w="0" w:type="dxa"/>
-            <w:bottom w:w="0" w:type="dxa"/>
-            <w:right w:w="0" w:type="dxa"/>
-          </w:tblCellMar>
-        </w:tblPrEx>
         <w:trPr>
-          <w:trHeight w:val="302" w:hRule="atLeast"/>
+          <w:trHeight w:val="302"/>
         </w:trPr>
         <w:tc>
           <w:tcPr>
@@ -2269,145 +2685,13 @@
               <w:spacing w:line="202" w:lineRule="auto"/>
               <w:jc w:val="both"/>
               <w:rPr>
-                <w:rFonts w:ascii="Microsoft JhengHei" w:hAnsi="Microsoft JhengHei" w:eastAsia="Microsoft JhengHei" w:cs="Microsoft JhengHei"/>
-                <w:b/>
-                <w:bCs/>
-                <w:spacing w:val="-8"/>
-                <w:sz w:val="22"/>
-                <w:szCs w:val="22"/>
-                <w:lang w:eastAsia="zh-TW"/>
-              </w:rPr>
-            </w:pPr>
-            <w:r>
-              <w:rPr>
-                <w:rFonts w:hint="eastAsia" w:ascii="Microsoft JhengHei" w:hAnsi="Microsoft JhengHei" w:eastAsia="宋体" w:cs="Microsoft JhengHei"/>
-                <w:b/>
-                <w:bCs/>
-                <w:spacing w:val="-8"/>
-                <w:sz w:val="22"/>
-                <w:szCs w:val="22"/>
-                <w:lang w:eastAsia="zh-TW"/>
-              </w:rPr>
-              <w:t>其他備註:</w:t>
-            </w:r>
-          </w:p>
-          <w:p>
-            <w:pPr>
-              <w:pStyle w:val="10"/>
-              <w:rPr>
-                <w:rFonts w:hint="default" w:ascii="PMingLiU" w:eastAsia="宋体" w:cs="PMingLiU"/>
-                <w:color w:val="auto"/>
-                <w:sz w:val="20"/>
-                <w:szCs w:val="20"/>
-                <w:lang w:val="en-US" w:eastAsia="zh-CN"/>
-              </w:rPr>
-            </w:pPr>
-            <w:r>
-              <w:rPr>
-                <w:rFonts w:hint="eastAsia" w:ascii="PMingLiU" w:eastAsia="宋体" w:cs="PMingLiU"/>
-                <w:color w:val="auto"/>
-                <w:sz w:val="20"/>
-                <w:szCs w:val="20"/>
-                <w:lang w:eastAsia="zh-TW"/>
-              </w:rPr>
-              <w:t>已向僱主提供「</w:t>
-            </w:r>
-            <w:r>
-              <w:rPr>
-                <w:rFonts w:hint="eastAsia" w:ascii="PMingLiU" w:eastAsia="宋体" w:cs="PMingLiU"/>
-                <w:snapToGrid w:val="0"/>
-                <w:color w:val="auto"/>
-                <w:sz w:val="20"/>
-                <w:szCs w:val="20"/>
-                <w:lang w:eastAsia="zh-TW"/>
-              </w:rPr>
-              <w:t>宿舍租賃協議</w:t>
-            </w:r>
-            <w:r>
-              <w:rPr>
-                <w:rFonts w:hint="eastAsia" w:ascii="PMingLiU" w:eastAsia="宋体" w:cs="PMingLiU"/>
-                <w:color w:val="auto"/>
-                <w:sz w:val="20"/>
-                <w:szCs w:val="20"/>
-                <w:lang w:eastAsia="zh-TW"/>
-              </w:rPr>
-              <w:t>」, 「</w:t>
-            </w:r>
-            <w:r>
-              <w:rPr>
-                <w:rFonts w:hint="eastAsia" w:ascii="PMingLiU" w:eastAsia="宋体" w:cs="PMingLiU"/>
-                <w:snapToGrid w:val="0"/>
-                <w:color w:val="auto"/>
-                <w:sz w:val="20"/>
-                <w:szCs w:val="20"/>
-                <w:lang w:eastAsia="zh-TW"/>
-              </w:rPr>
-              <w:t>宿舍租賃協議</w:t>
-            </w:r>
-            <w:r>
-              <w:rPr>
-                <w:rFonts w:hint="eastAsia" w:ascii="PMingLiU" w:eastAsia="宋体" w:cs="PMingLiU"/>
-                <w:color w:val="auto"/>
-                <w:sz w:val="20"/>
-                <w:szCs w:val="20"/>
-                <w:lang w:eastAsia="zh-TW"/>
-              </w:rPr>
-              <w:t xml:space="preserve">」編號為: </w:t>
-            </w:r>
-            <w:r>
-              <w:rPr>
-                <w:rFonts w:hint="eastAsia" w:ascii="PMingLiU" w:eastAsia="宋体" w:cs="PMingLiU"/>
-                <w:color w:val="auto"/>
-                <w:sz w:val="20"/>
-                <w:szCs w:val="20"/>
-                <w:u w:val="single"/>
-                <w:lang w:val="en-US" w:eastAsia="zh-CN"/>
-              </w:rPr>
-              <w:t xml:space="preserve">    </w:t>
-            </w:r>
-            <w:r>
-              <w:rPr>
-                <w:rFonts w:hint="default" w:ascii="PMingLiU" w:eastAsia="宋体" w:cs="PMingLiU"/>
-                <w:color w:val="auto"/>
-                <w:sz w:val="20"/>
-                <w:szCs w:val="20"/>
-                <w:u w:val="single"/>
-                <w:lang w:val="en-US" w:eastAsia="zh-TW"/>
-              </w:rPr>
-              <w:t>{contract_number}</w:t>
-            </w:r>
-            <w:r>
-              <w:rPr>
-                <w:rFonts w:hint="eastAsia" w:ascii="PMingLiU" w:eastAsia="宋体" w:cs="PMingLiU"/>
-                <w:color w:val="auto"/>
-                <w:sz w:val="20"/>
-                <w:szCs w:val="20"/>
-                <w:u w:val="single"/>
-                <w:lang w:eastAsia="zh-TW"/>
-              </w:rPr>
-              <w:t xml:space="preserve"> </w:t>
-            </w:r>
-            <w:r>
-              <w:rPr>
-                <w:rFonts w:hint="eastAsia" w:ascii="PMingLiU" w:eastAsia="宋体" w:cs="PMingLiU"/>
-                <w:color w:val="auto"/>
-                <w:sz w:val="20"/>
-                <w:szCs w:val="20"/>
-                <w:u w:val="single"/>
-                <w:lang w:val="en-US" w:eastAsia="zh-CN"/>
-              </w:rPr>
-              <w:t xml:space="preserve">     </w:t>
-            </w:r>
-          </w:p>
-          <w:p>
-            <w:pPr>
-              <w:spacing w:line="202" w:lineRule="auto"/>
-              <w:jc w:val="both"/>
-              <w:rPr>
-                <w:rFonts w:ascii="Microsoft JhengHei" w:hAnsi="Microsoft JhengHei" w:eastAsia="Microsoft JhengHei" w:cs="Microsoft JhengHei"/>
-                <w:sz w:val="18"/>
-                <w:szCs w:val="18"/>
-                <w:lang w:eastAsia="zh-TW"/>
+                <w:rFonts w:eastAsia="宋体"/>
+                <w:b/>
+                <w:bCs/>
+                <w:spacing w:val="-8"/>
+                <w:sz w:val="18"/>
+                <w:szCs w:val="18"/>
+                <w:lang w:eastAsia="zh-CN"/>
               </w:rPr>
             </w:pPr>
           </w:p>
@@ -2416,7 +2700,208 @@
               <w:spacing w:line="202" w:lineRule="auto"/>
               <w:jc w:val="both"/>
               <w:rPr>
-                <w:rFonts w:ascii="Microsoft JhengHei" w:hAnsi="Microsoft JhengHei" w:eastAsia="Microsoft JhengHei" w:cs="Microsoft JhengHei"/>
+                <w:rFonts w:eastAsia="Microsoft JhengHei"/>
+                <w:b/>
+                <w:bCs/>
+                <w:spacing w:val="-8"/>
+                <w:sz w:val="18"/>
+                <w:szCs w:val="18"/>
+                <w:lang w:eastAsia="zh-TW"/>
+              </w:rPr>
+            </w:pPr>
+            <w:r>
+              <w:rPr>
+                <w:rFonts w:eastAsia="宋体"/>
+                <w:b/>
+                <w:bCs/>
+                <w:spacing w:val="-8"/>
+                <w:sz w:val="18"/>
+                <w:szCs w:val="18"/>
+                <w:lang w:eastAsia="zh-TW"/>
+              </w:rPr>
+              <w:t>其他備註</w:t>
+            </w:r>
+            <w:r>
+              <w:rPr>
+                <w:rFonts w:eastAsia="宋体"/>
+                <w:b/>
+                <w:bCs/>
+                <w:spacing w:val="-8"/>
+                <w:sz w:val="18"/>
+                <w:szCs w:val="18"/>
+                <w:lang w:eastAsia="zh-TW"/>
+              </w:rPr>
+              <w:t>:</w:t>
+            </w:r>
+          </w:p>
+          <w:p>
+            <w:pPr>
+              <w:pStyle w:val="Default"/>
+              <w:rPr>
+                <w:rFonts w:ascii="Arial" w:eastAsia="宋体" w:hAnsi="Arial" w:cs="Arial"/>
+                <w:color w:val="auto"/>
+                <w:sz w:val="18"/>
+                <w:szCs w:val="18"/>
+              </w:rPr>
+            </w:pPr>
+            <w:r>
+              <w:rPr>
+                <w:rFonts w:ascii="Arial" w:eastAsia="宋体" w:hAnsi="Arial" w:cs="Arial"/>
+                <w:color w:val="auto"/>
+                <w:sz w:val="18"/>
+                <w:szCs w:val="18"/>
+                <w:lang w:eastAsia="zh-TW"/>
+              </w:rPr>
+              <w:t>已向僱主提供「</w:t>
+            </w:r>
+            <w:r>
+              <w:rPr>
+                <w:rFonts w:ascii="Arial" w:eastAsia="宋体" w:hAnsi="Arial" w:cs="Arial"/>
+                <w:snapToGrid w:val="0"/>
+                <w:color w:val="auto"/>
+                <w:sz w:val="18"/>
+                <w:szCs w:val="18"/>
+                <w:lang w:eastAsia="zh-TW"/>
+              </w:rPr>
+              <w:t>宿舍租賃協議</w:t>
+            </w:r>
+            <w:r>
+              <w:rPr>
+                <w:rFonts w:ascii="Arial" w:eastAsia="宋体" w:hAnsi="Arial" w:cs="Arial"/>
+                <w:color w:val="auto"/>
+                <w:sz w:val="18"/>
+                <w:szCs w:val="18"/>
+                <w:lang w:eastAsia="zh-TW"/>
+              </w:rPr>
+              <w:t>」</w:t>
+            </w:r>
+            <w:r>
+              <w:rPr>
+                <w:rFonts w:ascii="Arial" w:eastAsia="宋体" w:hAnsi="Arial" w:cs="Arial"/>
+                <w:color w:val="auto"/>
+                <w:sz w:val="18"/>
+                <w:szCs w:val="18"/>
+                <w:lang w:eastAsia="zh-TW"/>
+              </w:rPr>
+              <w:t xml:space="preserve">, </w:t>
+            </w:r>
+            <w:r>
+              <w:rPr>
+                <w:rFonts w:ascii="Arial" w:eastAsia="宋体" w:hAnsi="Arial" w:cs="Arial"/>
+                <w:color w:val="auto"/>
+                <w:sz w:val="18"/>
+                <w:szCs w:val="18"/>
+                <w:lang w:eastAsia="zh-TW"/>
+              </w:rPr>
+              <w:t>「</w:t>
+            </w:r>
+            <w:r>
+              <w:rPr>
+                <w:rFonts w:ascii="Arial" w:eastAsia="宋体" w:hAnsi="Arial" w:cs="Arial"/>
+                <w:snapToGrid w:val="0"/>
+                <w:color w:val="auto"/>
+                <w:sz w:val="18"/>
+                <w:szCs w:val="18"/>
+                <w:lang w:eastAsia="zh-TW"/>
+              </w:rPr>
+              <w:t>宿舍租賃協議</w:t>
+            </w:r>
+            <w:r>
+              <w:rPr>
+                <w:rFonts w:ascii="Arial" w:eastAsia="宋体" w:hAnsi="Arial" w:cs="Arial"/>
+                <w:color w:val="auto"/>
+                <w:sz w:val="18"/>
+                <w:szCs w:val="18"/>
+                <w:lang w:eastAsia="zh-TW"/>
+              </w:rPr>
+              <w:t>」編號為</w:t>
+            </w:r>
+            <w:r>
+              <w:rPr>
+                <w:rFonts w:ascii="Arial" w:eastAsia="宋体" w:hAnsi="Arial" w:cs="Arial"/>
+                <w:color w:val="auto"/>
+                <w:sz w:val="18"/>
+                <w:szCs w:val="18"/>
+                <w:lang w:eastAsia="zh-TW"/>
+              </w:rPr>
+              <w:t xml:space="preserve">: </w:t>
+            </w:r>
+            <w:r>
+              <w:rPr>
+                <w:rFonts w:ascii="Arial" w:eastAsia="宋体" w:hAnsi="Arial" w:cs="Arial"/>
+                <w:color w:val="auto"/>
+                <w:sz w:val="18"/>
+                <w:szCs w:val="18"/>
+                <w:u w:val="single"/>
+              </w:rPr>
+              <w:t xml:space="preserve">    </w:t>
+            </w:r>
+            <w:r>
+              <w:rPr>
+                <w:rFonts w:ascii="Arial" w:eastAsia="宋体" w:hAnsi="Arial" w:cs="Arial"/>
+                <w:color w:val="auto"/>
+                <w:sz w:val="18"/>
+                <w:szCs w:val="18"/>
+                <w:u w:val="single"/>
+                <w:lang w:eastAsia="zh-TW"/>
+              </w:rPr>
+              <w:t>{</w:t>
+            </w:r>
+            <w:proofErr w:type="spellStart"/>
+            <w:r>
+              <w:rPr>
+                <w:rFonts w:ascii="Arial" w:eastAsia="宋体" w:hAnsi="Arial" w:cs="Arial"/>
+                <w:color w:val="auto"/>
+                <w:sz w:val="18"/>
+                <w:szCs w:val="18"/>
+                <w:u w:val="single"/>
+                <w:lang w:eastAsia="zh-TW"/>
+              </w:rPr>
+              <w:t>contract_number</w:t>
+            </w:r>
+            <w:proofErr w:type="spellEnd"/>
+            <w:r>
+              <w:rPr>
+                <w:rFonts w:ascii="Arial" w:eastAsia="宋体" w:hAnsi="Arial" w:cs="Arial"/>
+                <w:color w:val="auto"/>
+                <w:sz w:val="18"/>
+                <w:szCs w:val="18"/>
+                <w:u w:val="single"/>
+                <w:lang w:eastAsia="zh-TW"/>
+              </w:rPr>
+              <w:t xml:space="preserve">} </w:t>
+            </w:r>
+            <w:r>
+              <w:rPr>
+                <w:rFonts w:ascii="Arial" w:eastAsia="宋体" w:hAnsi="Arial" w:cs="Arial"/>
+                <w:color w:val="auto"/>
+                <w:sz w:val="18"/>
+                <w:szCs w:val="18"/>
+                <w:u w:val="single"/>
+              </w:rPr>
+              <w:t xml:space="preserve">     </w:t>
+            </w:r>
+          </w:p>
+          <w:p>
+            <w:pPr>
+              <w:spacing w:line="202" w:lineRule="auto"/>
+              <w:jc w:val="both"/>
+              <w:rPr>
+                <w:rFonts w:eastAsia="Microsoft JhengHei"/>
+                <w:sz w:val="18"/>
+                <w:szCs w:val="18"/>
+                <w:lang w:eastAsia="zh-TW"/>
+              </w:rPr>
+            </w:pPr>
+          </w:p>
+          <w:p>
+            <w:pPr>
+              <w:spacing w:line="202" w:lineRule="auto"/>
+              <w:jc w:val="both"/>
+              <w:rPr>
+                <w:rFonts w:eastAsia="Microsoft JhengHei"/>
+                <w:sz w:val="18"/>
+                <w:szCs w:val="18"/>
                 <w:lang w:eastAsia="zh-TW"/>
               </w:rPr>
             </w:pPr>
@@ -2426,89 +2911,126 @@
     </w:tbl>
     <w:p>
       <w:pPr>
-        <w:pStyle w:val="2"/>
+        <w:pStyle w:val="a3"/>
         <w:spacing w:line="245" w:lineRule="auto"/>
         <w:rPr>
-          <w:sz w:val="21"/>
+          <w:sz w:val="18"/>
+          <w:szCs w:val="18"/>
           <w:lang w:eastAsia="zh-TW"/>
         </w:rPr>
       </w:pPr>
     </w:p>
     <w:p>
       <w:pPr>
-        <w:pStyle w:val="2"/>
+        <w:pStyle w:val="a3"/>
         <w:spacing w:line="245" w:lineRule="auto"/>
         <w:rPr>
-          <w:rFonts w:hint="eastAsia" w:eastAsia="宋体"/>
-          <w:sz w:val="21"/>
+          <w:rFonts w:eastAsia="宋体"/>
+          <w:sz w:val="20"/>
+          <w:szCs w:val="20"/>
           <w:lang w:eastAsia="zh-CN"/>
         </w:rPr>
       </w:pPr>
       <w:r>
         <w:rPr>
-          <w:rFonts w:hint="eastAsia" w:eastAsia="宋体" w:asciiTheme="minorEastAsia" w:hAnsiTheme="minorEastAsia"/>
-          <w:sz w:val="21"/>
+          <w:rFonts w:eastAsia="宋体"/>
+          <w:sz w:val="20"/>
+          <w:szCs w:val="20"/>
           <w:lang w:eastAsia="zh-TW"/>
         </w:rPr>
-        <w:t>收款帳號:</w:t>
+        <w:t>收款帳號</w:t>
+      </w:r>
+      <w:r>
+        <w:rPr>
+          <w:rFonts w:eastAsia="宋体"/>
+          <w:sz w:val="20"/>
+          <w:szCs w:val="20"/>
+          <w:lang w:eastAsia="zh-TW"/>
+        </w:rPr>
+        <w:t>:</w:t>
       </w:r>
     </w:p>
     <w:p>
       <w:pPr>
-        <w:pStyle w:val="2"/>
+        <w:pStyle w:val="a3"/>
         <w:spacing w:line="245" w:lineRule="auto"/>
         <w:rPr>
-          <w:rFonts w:ascii="Microsoft JhengHei" w:hAnsi="Microsoft JhengHei" w:eastAsia="Microsoft JhengHei" w:cs="Microsoft JhengHei"/>
-          <w:sz w:val="21"/>
+          <w:rFonts w:eastAsia="Microsoft JhengHei"/>
+          <w:sz w:val="20"/>
+          <w:szCs w:val="20"/>
           <w:lang w:eastAsia="zh-TW"/>
         </w:rPr>
       </w:pPr>
       <w:r>
         <w:rPr>
-          <w:rFonts w:hint="eastAsia" w:ascii="Microsoft JhengHei" w:hAnsi="Microsoft JhengHei" w:eastAsia="宋体" w:cs="Microsoft JhengHei"/>
-          <w:sz w:val="21"/>
+          <w:rFonts w:eastAsia="宋体"/>
+          <w:sz w:val="20"/>
+          <w:szCs w:val="20"/>
           <w:lang w:eastAsia="zh-TW"/>
         </w:rPr>
-        <w:t xml:space="preserve">銀行: HSBC (004) </w:t>
+        <w:t>銀行</w:t>
+      </w:r>
+      <w:r>
+        <w:rPr>
+          <w:rFonts w:eastAsia="宋体"/>
+          <w:sz w:val="20"/>
+          <w:szCs w:val="20"/>
+          <w:lang w:eastAsia="zh-TW"/>
+        </w:rPr>
+        <w:t xml:space="preserve">: HSBC (004) </w:t>
       </w:r>
     </w:p>
     <w:p>
       <w:pPr>
-        <w:pStyle w:val="2"/>
+        <w:pStyle w:val="a3"/>
         <w:spacing w:line="245" w:lineRule="auto"/>
         <w:rPr>
-          <w:rFonts w:ascii="Microsoft JhengHei" w:hAnsi="Microsoft JhengHei" w:eastAsia="Microsoft JhengHei" w:cs="Microsoft JhengHei"/>
-          <w:sz w:val="21"/>
+          <w:rFonts w:eastAsia="Microsoft JhengHei"/>
+          <w:sz w:val="20"/>
+          <w:szCs w:val="20"/>
           <w:lang w:eastAsia="zh-TW"/>
         </w:rPr>
       </w:pPr>
       <w:r>
         <w:rPr>
-          <w:rFonts w:hint="eastAsia" w:ascii="Microsoft JhengHei" w:hAnsi="Microsoft JhengHei" w:eastAsia="宋体" w:cs="Microsoft JhengHei"/>
-          <w:sz w:val="21"/>
+          <w:rFonts w:eastAsia="宋体"/>
+          <w:sz w:val="20"/>
+          <w:szCs w:val="20"/>
           <w:lang w:eastAsia="zh-TW"/>
         </w:rPr>
-        <w:t>帳戶號碼: 143-130821-838</w:t>
+        <w:t>帳戶號碼</w:t>
+      </w:r>
+      <w:r>
+        <w:rPr>
+          <w:rFonts w:eastAsia="宋体"/>
+          <w:sz w:val="20"/>
+          <w:szCs w:val="20"/>
+          <w:lang w:eastAsia="zh-TW"/>
+        </w:rPr>
+        <w:t>: 143-130821-838</w:t>
       </w:r>
     </w:p>
     <w:p>
       <w:pPr>
-        <w:pStyle w:val="2"/>
+        <w:pStyle w:val="a3"/>
         <w:spacing w:line="245" w:lineRule="auto"/>
         <w:rPr>
-          <w:rFonts w:ascii="Microsoft JhengHei" w:hAnsi="Microsoft JhengHei" w:eastAsia="Microsoft JhengHei" w:cs="Microsoft JhengHei"/>
-          <w:sz w:val="21"/>
+          <w:rFonts w:eastAsia="Microsoft JhengHei"/>
+          <w:sz w:val="20"/>
+          <w:szCs w:val="20"/>
           <w:lang w:eastAsia="zh-TW"/>
         </w:rPr>
       </w:pPr>
       <w:r>
         <w:rPr>
-          <w:rFonts w:hint="eastAsia" w:eastAsia="宋体"/>
-          <w:sz w:val="21"/>
+          <w:rFonts w:eastAsia="宋体"/>
+          <w:noProof/>
+          <w:sz w:val="20"/>
+          <w:szCs w:val="20"/>
           <w:lang w:eastAsia="zh-CN"/>
         </w:rPr>
         <w:drawing>
-          <wp:anchor distT="0" distB="0" distL="114300" distR="114300" simplePos="0" relativeHeight="251664384" behindDoc="0" locked="0" layoutInCell="1" allowOverlap="1">
+          <wp:anchor distT="0" distB="0" distL="114300" distR="114300" simplePos="0" relativeHeight="251660288" behindDoc="0" locked="0" layoutInCell="1" allowOverlap="1" wp14:anchorId="6D9DC4B2" wp14:editId="588FCF8F">
             <wp:simplePos x="0" y="0"/>
             <wp:positionH relativeFrom="column">
               <wp:posOffset>4916170</wp:posOffset>
@@ -2533,7 +3055,7 @@
                     </pic:cNvPicPr>
                   </pic:nvPicPr>
                   <pic:blipFill>
-                    <a:blip r:embed="rId7">
+                    <a:blip r:embed="rId9">
                       <a:lum bright="24000"/>
                     </a:blip>
                     <a:stretch>
@@ -2557,48 +3079,54 @@
       </w:r>
       <w:r>
         <w:rPr>
-          <w:rFonts w:hint="eastAsia" w:ascii="Microsoft JhengHei" w:hAnsi="Microsoft JhengHei" w:eastAsia="宋体" w:cs="Microsoft JhengHei"/>
-          <w:sz w:val="21"/>
+          <w:rFonts w:eastAsia="宋体"/>
+          <w:sz w:val="20"/>
+          <w:szCs w:val="20"/>
           <w:lang w:eastAsia="zh-TW"/>
         </w:rPr>
-        <w:t xml:space="preserve">收款人: </w:t>
-      </w:r>
-      <w:r>
-        <w:rPr>
-          <w:rFonts w:ascii="Microsoft JhengHei" w:hAnsi="Microsoft JhengHei" w:eastAsia="宋体" w:cs="Microsoft JhengHei"/>
-          <w:sz w:val="21"/>
+        <w:t>收款人</w:t>
+      </w:r>
+      <w:r>
+        <w:rPr>
+          <w:rFonts w:eastAsia="宋体"/>
+          <w:sz w:val="20"/>
+          <w:szCs w:val="20"/>
           <w:lang w:eastAsia="zh-TW"/>
         </w:rPr>
-        <w:t>HONG KONG DORMITORY (GROUP) LIMITED</w:t>
+        <w:t>: HONG KONG DORMITORY (GROUP) LIMITED</w:t>
       </w:r>
     </w:p>
     <w:p>
       <w:pPr>
-        <w:pStyle w:val="2"/>
+        <w:pStyle w:val="a3"/>
         <w:spacing w:line="246" w:lineRule="auto"/>
         <w:rPr>
-          <w:sz w:val="21"/>
+          <w:sz w:val="18"/>
+          <w:szCs w:val="18"/>
           <w:lang w:eastAsia="zh-TW"/>
         </w:rPr>
       </w:pPr>
     </w:p>
     <w:p>
       <w:pPr>
-        <w:pStyle w:val="2"/>
+        <w:pStyle w:val="a3"/>
         <w:spacing w:line="246" w:lineRule="auto"/>
         <w:rPr>
-          <w:sz w:val="21"/>
+          <w:sz w:val="18"/>
+          <w:szCs w:val="18"/>
           <w:lang w:eastAsia="zh-TW"/>
         </w:rPr>
       </w:pPr>
     </w:p>
     <w:p>
       <w:pPr>
-        <w:pStyle w:val="2"/>
+        <w:pStyle w:val="a3"/>
         <w:spacing w:line="246" w:lineRule="auto"/>
         <w:jc w:val="right"/>
         <w:rPr>
           <w:rFonts w:eastAsia="宋体"/>
+          <w:sz w:val="18"/>
+          <w:szCs w:val="18"/>
           <w:lang w:eastAsia="zh-TW"/>
         </w:rPr>
       </w:pPr>
@@ -2608,19 +3136,23 @@
         <w:jc w:val="both"/>
         <w:rPr>
           <w:rFonts w:eastAsia="宋体"/>
-          <w:szCs w:val="17"/>
+          <w:sz w:val="18"/>
+          <w:szCs w:val="18"/>
           <w:lang w:eastAsia="zh-TW"/>
         </w:rPr>
       </w:pPr>
       <w:r>
         <w:rPr>
           <w:rFonts w:eastAsia="宋体"/>
+          <w:noProof/>
+          <w:sz w:val="18"/>
+          <w:szCs w:val="18"/>
           <w:lang w:eastAsia="zh-TW"/>
         </w:rPr>
         <mc:AlternateContent>
           <mc:Choice Requires="wps">
             <w:drawing>
-              <wp:anchor distT="45720" distB="45720" distL="114300" distR="114300" simplePos="0" relativeHeight="251660288" behindDoc="0" locked="0" layoutInCell="1" allowOverlap="1">
+              <wp:anchor distT="45720" distB="45720" distL="114300" distR="114300" simplePos="0" relativeHeight="251655168" behindDoc="0" locked="0" layoutInCell="1" allowOverlap="1" wp14:anchorId="201A7432" wp14:editId="31E87470">
                 <wp:simplePos x="0" y="0"/>
                 <wp:positionH relativeFrom="column">
                   <wp:posOffset>3408680</wp:posOffset>
@@ -2632,7 +3164,9 @@
                 <wp:effectExtent l="0" t="0" r="12700" b="12700"/>
                 <wp:wrapSquare wrapText="bothSides"/>
                 <wp:docPr id="217" name="Text Box 2"/>
-                <wp:cNvGraphicFramePr/>
+                <wp:cNvGraphicFramePr>
+                  <a:graphicFrameLocks xmlns:a="http://schemas.openxmlformats.org/drawingml/2006/main"/>
+                </wp:cNvGraphicFramePr>
                 <a:graphic xmlns:a="http://schemas.openxmlformats.org/drawingml/2006/main">
                   <a:graphicData uri="http://schemas.microsoft.com/office/word/2010/wordprocessingShape">
                     <wps:wsp>
@@ -2661,7 +3195,7 @@
                         <w:txbxContent>
                           <w:p>
                             <w:pPr>
-                              <w:pStyle w:val="2"/>
+                              <w:pStyle w:val="a3"/>
                               <w:wordWrap w:val="0"/>
                               <w:spacing w:line="246" w:lineRule="auto"/>
                               <w:rPr>
@@ -2673,7 +3207,7 @@
                             </w:pPr>
                             <w:r>
                               <w:rPr>
-                                <w:rFonts w:hint="eastAsia" w:ascii="PMingLiU" w:hAnsi="PMingLiU" w:eastAsia="宋体"/>
+                                <w:rFonts w:ascii="PMingLiU" w:eastAsia="宋体" w:hAnsi="PMingLiU" w:hint="eastAsia"/>
                                 <w:sz w:val="21"/>
                                 <w:lang w:eastAsia="zh-TW"/>
                               </w:rPr>
@@ -2681,7 +3215,7 @@
                             </w:r>
                             <w:r>
                               <w:rPr>
-                                <w:rFonts w:hint="eastAsia" w:eastAsia="宋体"/>
+                                <w:rFonts w:eastAsia="宋体" w:hint="eastAsia"/>
                                 <w:sz w:val="21"/>
                                 <w:lang w:eastAsia="zh-TW"/>
                               </w:rPr>
@@ -2689,7 +3223,7 @@
                             </w:r>
                             <w:r>
                               <w:rPr>
-                                <w:rFonts w:hint="eastAsia" w:eastAsia="宋体"/>
+                                <w:rFonts w:eastAsia="宋体" w:hint="eastAsia"/>
                                 <w:sz w:val="21"/>
                                 <w:u w:val="single"/>
                                 <w:lang w:eastAsia="zh-TW"/>
@@ -2699,7 +3233,7 @@
                           </w:p>
                           <w:p>
                             <w:pPr>
-                              <w:pStyle w:val="2"/>
+                              <w:pStyle w:val="a3"/>
                               <w:wordWrap w:val="0"/>
                               <w:spacing w:line="246" w:lineRule="auto"/>
                               <w:rPr>
@@ -2712,7 +3246,7 @@
                           </w:p>
                           <w:p>
                             <w:pPr>
-                              <w:pStyle w:val="2"/>
+                              <w:pStyle w:val="a3"/>
                               <w:wordWrap w:val="0"/>
                               <w:spacing w:line="246" w:lineRule="auto"/>
                               <w:rPr>
@@ -2724,7 +3258,7 @@
                           </w:p>
                           <w:p>
                             <w:pPr>
-                              <w:pStyle w:val="2"/>
+                              <w:pStyle w:val="a3"/>
                               <w:spacing w:line="246" w:lineRule="auto"/>
                               <w:rPr>
                                 <w:rFonts w:eastAsia="宋体"/>
@@ -2736,7 +3270,7 @@
                           </w:p>
                           <w:p>
                             <w:pPr>
-                              <w:pStyle w:val="2"/>
+                              <w:pStyle w:val="a3"/>
                               <w:spacing w:line="246" w:lineRule="auto"/>
                               <w:rPr>
                                 <w:sz w:val="21"/>
@@ -2746,7 +3280,7 @@
                           </w:p>
                           <w:p>
                             <w:pPr>
-                              <w:pStyle w:val="2"/>
+                              <w:pStyle w:val="a3"/>
                               <w:wordWrap w:val="0"/>
                               <w:spacing w:line="246" w:lineRule="auto"/>
                               <w:rPr>
@@ -2757,7 +3291,7 @@
                             </w:pPr>
                             <w:r>
                               <w:rPr>
-                                <w:rFonts w:hint="eastAsia" w:ascii="PMingLiU" w:hAnsi="PMingLiU" w:eastAsia="宋体"/>
+                                <w:rFonts w:ascii="PMingLiU" w:eastAsia="宋体" w:hAnsi="PMingLiU" w:hint="eastAsia"/>
                                 <w:sz w:val="21"/>
                                 <w:lang w:eastAsia="zh-TW"/>
                               </w:rPr>
@@ -2765,7 +3299,7 @@
                             </w:r>
                             <w:r>
                               <w:rPr>
-                                <w:rFonts w:hint="eastAsia" w:eastAsia="宋体"/>
+                                <w:rFonts w:eastAsia="宋体" w:hint="eastAsia"/>
                                 <w:sz w:val="21"/>
                                 <w:lang w:eastAsia="zh-TW"/>
                               </w:rPr>
@@ -2773,7 +3307,7 @@
                             </w:r>
                             <w:r>
                               <w:rPr>
-                                <w:rFonts w:hint="eastAsia" w:eastAsia="宋体"/>
+                                <w:rFonts w:eastAsia="宋体" w:hint="eastAsia"/>
                                 <w:sz w:val="21"/>
                                 <w:u w:val="single"/>
                                 <w:lang w:eastAsia="zh-TW"/>
@@ -2801,16 +3335,12 @@
           </mc:Choice>
           <mc:Fallback>
             <w:pict>
-              <v:shape id="Text Box 2" o:spid="_x0000_s1026" o:spt="202" type="#_x0000_t202" style="position:absolute;left:0pt;margin-left:268.4pt;margin-top:0.45pt;height:96.5pt;width:293pt;mso-wrap-distance-bottom:3.6pt;mso-wrap-distance-left:9pt;mso-wrap-distance-right:9pt;mso-wrap-distance-top:3.6pt;z-index:251660288;mso-width-relative:page;mso-height-relative:page;" fillcolor="#FFFFFF" filled="t" stroked="t" coordsize="21600,21600" o:gfxdata="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">
-                <v:fill on="t" focussize="0,0"/>
-                <v:stroke color="#FFFFFF [3212]" miterlimit="8" joinstyle="miter"/>
-                <v:imagedata o:title=""/>
-                <o:lock v:ext="edit" aspectratio="f"/>
+              <v:shape w14:anchorId="201A7432" id="_x0000_s1036" type="#_x0000_t202" style="position:absolute;left:0;text-align:left;margin-left:268.4pt;margin-top:.45pt;width:293pt;height:96.5pt;z-index:251655168;visibility:visible;mso-wrap-style:square;mso-wrap-distance-left:9pt;mso-wrap-distance-top:3.6pt;mso-wrap-distance-right:9pt;mso-wrap-distance-bottom:3.6pt;mso-position-horizontal:absolute;mso-position-horizontal-relative:text;mso-position-vertical:absolute;mso-position-vertical-relative:text;v-text-anchor:top" o:gfxdata="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" strokecolor="white [3212]">
                 <v:textbox>
                   <w:txbxContent>
                     <w:p>
                       <w:pPr>
-                        <w:pStyle w:val="2"/>
+                        <w:pStyle w:val="a3"/>
                         <w:wordWrap w:val="0"/>
                         <w:spacing w:line="246" w:lineRule="auto"/>
                         <w:rPr>
@@ -2822,7 +3352,7 @@
                       </w:pPr>
                       <w:r>
                         <w:rPr>
-                          <w:rFonts w:hint="eastAsia" w:ascii="PMingLiU" w:hAnsi="PMingLiU" w:eastAsia="宋体"/>
+                          <w:rFonts w:ascii="PMingLiU" w:eastAsia="宋体" w:hAnsi="PMingLiU" w:hint="eastAsia"/>
                           <w:sz w:val="21"/>
                           <w:lang w:eastAsia="zh-TW"/>
                         </w:rPr>
@@ -2830,7 +3360,7 @@
                       </w:r>
                       <w:r>
                         <w:rPr>
-                          <w:rFonts w:hint="eastAsia" w:eastAsia="宋体"/>
+                          <w:rFonts w:eastAsia="宋体" w:hint="eastAsia"/>
                           <w:sz w:val="21"/>
                           <w:lang w:eastAsia="zh-TW"/>
                         </w:rPr>
@@ -2838,7 +3368,7 @@
                       </w:r>
                       <w:r>
                         <w:rPr>
-                          <w:rFonts w:hint="eastAsia" w:eastAsia="宋体"/>
+                          <w:rFonts w:eastAsia="宋体" w:hint="eastAsia"/>
                           <w:sz w:val="21"/>
                           <w:u w:val="single"/>
                           <w:lang w:eastAsia="zh-TW"/>
@@ -2848,7 +3378,7 @@
                     </w:p>
                     <w:p>
                       <w:pPr>
-                        <w:pStyle w:val="2"/>
+                        <w:pStyle w:val="a3"/>
                         <w:wordWrap w:val="0"/>
                         <w:spacing w:line="246" w:lineRule="auto"/>
                         <w:rPr>
@@ -2861,7 +3391,7 @@
                     </w:p>
                     <w:p>
                       <w:pPr>
-                        <w:pStyle w:val="2"/>
+                        <w:pStyle w:val="a3"/>
                         <w:wordWrap w:val="0"/>
                         <w:spacing w:line="246" w:lineRule="auto"/>
                         <w:rPr>
@@ -2873,7 +3403,7 @@
                     </w:p>
                     <w:p>
                       <w:pPr>
-                        <w:pStyle w:val="2"/>
+                        <w:pStyle w:val="a3"/>
                         <w:spacing w:line="246" w:lineRule="auto"/>
                         <w:rPr>
                           <w:rFonts w:eastAsia="宋体"/>
@@ -2885,7 +3415,7 @@
                     </w:p>
                     <w:p>
                       <w:pPr>
-                        <w:pStyle w:val="2"/>
+                        <w:pStyle w:val="a3"/>
                         <w:spacing w:line="246" w:lineRule="auto"/>
                         <w:rPr>
                           <w:sz w:val="21"/>
@@ -2895,7 +3425,7 @@
                     </w:p>
                     <w:p>
                       <w:pPr>
-                        <w:pStyle w:val="2"/>
+                        <w:pStyle w:val="a3"/>
                         <w:wordWrap w:val="0"/>
                         <w:spacing w:line="246" w:lineRule="auto"/>
                         <w:rPr>
@@ -2906,7 +3436,7 @@
                       </w:pPr>
                       <w:r>
                         <w:rPr>
-                          <w:rFonts w:hint="eastAsia" w:ascii="PMingLiU" w:hAnsi="PMingLiU" w:eastAsia="宋体"/>
+                          <w:rFonts w:ascii="PMingLiU" w:eastAsia="宋体" w:hAnsi="PMingLiU" w:hint="eastAsia"/>
                           <w:sz w:val="21"/>
                           <w:lang w:eastAsia="zh-TW"/>
                         </w:rPr>
@@ -2914,7 +3444,7 @@
                       </w:r>
                       <w:r>
                         <w:rPr>
-                          <w:rFonts w:hint="eastAsia" w:eastAsia="宋体"/>
+                          <w:rFonts w:eastAsia="宋体" w:hint="eastAsia"/>
                           <w:sz w:val="21"/>
                           <w:lang w:eastAsia="zh-TW"/>
                         </w:rPr>
@@ -2922,7 +3452,7 @@
                       </w:r>
                       <w:r>
                         <w:rPr>
-                          <w:rFonts w:hint="eastAsia" w:eastAsia="宋体"/>
+                          <w:rFonts w:eastAsia="宋体" w:hint="eastAsia"/>
                           <w:sz w:val="21"/>
                           <w:u w:val="single"/>
                           <w:lang w:eastAsia="zh-TW"/>
@@ -2948,28 +3478,35 @@
     </w:p>
     <w:p>
       <w:pPr>
-        <w:pStyle w:val="2"/>
+        <w:pStyle w:val="a3"/>
         <w:spacing w:line="246" w:lineRule="auto"/>
         <w:jc w:val="right"/>
         <w:rPr>
-          <w:sz w:val="21"/>
+          <w:sz w:val="18"/>
+          <w:szCs w:val="18"/>
           <w:lang w:eastAsia="zh-TW"/>
         </w:rPr>
       </w:pPr>
     </w:p>
     <w:p>
       <w:pPr>
-        <w:pStyle w:val="2"/>
+        <w:pStyle w:val="a3"/>
         <w:spacing w:line="246" w:lineRule="auto"/>
         <w:rPr>
-          <w:rFonts w:hint="eastAsia" w:eastAsia="宋体"/>
-          <w:sz w:val="21"/>
+          <w:rFonts w:eastAsia="宋体"/>
+          <w:sz w:val="18"/>
+          <w:szCs w:val="18"/>
           <w:lang w:eastAsia="zh-CN"/>
         </w:rPr>
       </w:pPr>
       <w:r>
+        <w:rPr>
+          <w:noProof/>
+          <w:sz w:val="18"/>
+          <w:szCs w:val="18"/>
+        </w:rPr>
         <w:drawing>
-          <wp:anchor distT="0" distB="0" distL="114300" distR="114300" simplePos="0" relativeHeight="251665408" behindDoc="0" locked="0" layoutInCell="1" allowOverlap="1">
+          <wp:anchor distT="0" distB="0" distL="114300" distR="114300" simplePos="0" relativeHeight="251661312" behindDoc="0" locked="0" layoutInCell="1" allowOverlap="1" wp14:anchorId="3DC7B119" wp14:editId="30E1DFB4">
             <wp:simplePos x="0" y="0"/>
             <wp:positionH relativeFrom="column">
               <wp:posOffset>4723765</wp:posOffset>
@@ -2994,7 +3531,7 @@
                     </pic:cNvPicPr>
                   </pic:nvPicPr>
                   <pic:blipFill>
-                    <a:blip r:embed="rId8"/>
+                    <a:blip r:embed="rId10"/>
                     <a:stretch>
                       <a:fillRect/>
                     </a:stretch>
@@ -3020,11 +3557,11 @@
       </w:r>
     </w:p>
     <w:sectPr>
-      <w:footerReference r:id="rId4" w:type="default"/>
+      <w:footerReference w:type="default" r:id="rId11"/>
       <w:type w:val="continuous"/>
       <w:pgSz w:w="11900" w:h="16840"/>
       <w:pgMar w:top="514" w:right="573" w:bottom="1" w:left="566" w:header="0" w:footer="0" w:gutter="0"/>
-      <w:cols w:equalWidth="0" w:num="1">
+      <w:cols w:space="720" w:equalWidth="0">
         <w:col w:w="10760"/>
       </w:cols>
     </w:sectPr>
@@ -3032,11 +3569,30 @@
 </w:document>
 </file>
 
+<file path=word/endnotes.xml><?xml version="1.0" encoding="utf-8"?>
+<w:endnotes xmlns:wpc="http://schemas.microsoft.com/office/word/2010/wordprocessingCanvas" xmlns:cx="http://schemas.microsoft.com/office/drawing/2014/chartex" xmlns:cx1="http://schemas.microsoft.com/office/drawing/2015/9/8/chartex" xmlns:cx2="http://schemas.microsoft.com/office/drawing/2015/10/21/chartex" xmlns:cx3="http://schemas.microsoft.com/office/drawing/2016/5/9/chartex" xmlns:cx4="http://schemas.microsoft.com/office/drawing/2016/5/10/chartex" xmlns:cx5="http://schemas.microsoft.com/office/drawing/2016/5/11/chartex" xmlns:cx6="http://schemas.microsoft.com/office/drawing/2016/5/12/chartex" xmlns:cx7="http://schemas.microsoft.com/office/drawing/2016/5/13/chartex" xmlns:cx8="http://schemas.microsoft.com/office/drawing/2016/5/14/chartex" xmlns:mc="http://schemas.openxmlformats.org/markup-compatibility/2006" xmlns:aink="http://schemas.microsoft.com/office/drawing/2016/ink" xmlns:am3d="http://schemas.microsoft.com/office/drawing/2017/model3d" xmlns:o="urn:schemas-microsoft-com:office:office" xmlns:oel="http://schemas.microsoft.com/office/2019/extlst" xmlns:r="http://schemas.openxmlformats.org/officeDocument/2006/relationships" xmlns:m="http://schemas.openxmlformats.org/officeDocument/2006/math" xmlns:v="urn:schemas-microsoft-com:vml" xmlns:wp14="http://schemas.microsoft.com/office/word/2010/wordprocessingDrawing" xmlns:wp="http://schemas.openxmlformats.org/drawingml/2006/wordprocessingDrawing" xmlns:w10="urn:schemas-microsoft-com:office:word" xmlns:w="http://schemas.openxmlformats.org/wordprocessingml/2006/main" xmlns:w14="http://schemas.microsoft.com/office/word/2010/wordml" xmlns:w15="http://schemas.microsoft.com/office/word/2012/wordml" xmlns:w16cex="http://schemas.microsoft.com/office/word/2018/wordml/cex" xmlns:w16cid="http://schemas.microsoft.com/office/word/2016/wordml/cid" xmlns:w16="http://schemas.microsoft.com/office/word/2018/wordml" xmlns:w16du="http://schemas.microsoft.com/office/word/2023/wordml/word16du" xmlns:w16sdtdh="http://schemas.microsoft.com/office/word/2020/wordml/sdtdatahash" xmlns:w16sdtfl="http://schemas.microsoft.com/office/word/2024/wordml/sdtformatlock" xmlns:w16se="http://schemas.microsoft.com/office/word/2015/wordml/symex" xmlns:wpg="http://schemas.microsoft.com/office/word/2010/wordprocessingGroup" xmlns:wpi="http://schemas.microsoft.com/office/word/2010/wordprocessingInk" xmlns:wne="http://schemas.microsoft.com/office/word/2006/wordml" xmlns:wps="http://schemas.microsoft.com/office/word/2010/wordprocessingShape" mc:Ignorable="w14 w15 w16se w16cid w16 w16cex w16sdtdh w16sdtfl w16du wp14">
+  <w:endnote w:type="separator" w:id="-1">
+    <w:p>
+      <w:r>
+        <w:separator/>
+      </w:r>
+    </w:p>
+  </w:endnote>
+  <w:endnote w:type="continuationSeparator" w:id="0">
+    <w:p>
+      <w:r>
+        <w:continuationSeparator/>
+      </w:r>
+    </w:p>
+  </w:endnote>
+</w:endnotes>
+</file>
+
 <file path=word/footer1.xml><?xml version="1.0" encoding="utf-8"?>
-<w:ftr xmlns:wpc="http://schemas.microsoft.com/office/word/2010/wordprocessingCanvas" xmlns:mc="http://schemas.openxmlformats.org/markup-compatibility/2006" xmlns:o="urn:schemas-microsoft-com:office:office" xmlns:r="http://schemas.openxmlformats.org/officeDocument/2006/relationships" xmlns:m="http://schemas.openxmlformats.org/officeDocument/2006/math" xmlns:v="urn:schemas-microsoft-com:vml" xmlns:wp14="http://schemas.microsoft.com/office/word/2010/wordprocessingDrawing" xmlns:wp="http://schemas.openxmlformats.org/drawingml/2006/wordprocessingDrawing" xmlns:w10="urn:schemas-microsoft-com:office:word" xmlns:w="http://schemas.openxmlformats.org/wordprocessingml/2006/main" xmlns:w14="http://schemas.microsoft.com/office/word/2010/wordml" xmlns:w15="http://schemas.microsoft.com/office/word/2012/wordml" xmlns:wpg="http://schemas.microsoft.com/office/word/2010/wordprocessingGroup" xmlns:wpi="http://schemas.microsoft.com/office/word/2010/wordprocessingInk" xmlns:wne="http://schemas.microsoft.com/office/word/2006/wordml" xmlns:wps="http://schemas.microsoft.com/office/word/2010/wordprocessingShape" xmlns:wpsCustomData="http://www.wps.cn/officeDocument/2013/wpsCustomData" mc:Ignorable="w14 w15 wp14">
+<w:ftr xmlns:wpc="http://schemas.microsoft.com/office/word/2010/wordprocessingCanvas" xmlns:cx="http://schemas.microsoft.com/office/drawing/2014/chartex" xmlns:cx1="http://schemas.microsoft.com/office/drawing/2015/9/8/chartex" xmlns:cx2="http://schemas.microsoft.com/office/drawing/2015/10/21/chartex" xmlns:cx3="http://schemas.microsoft.com/office/drawing/2016/5/9/chartex" xmlns:cx4="http://schemas.microsoft.com/office/drawing/2016/5/10/chartex" xmlns:cx5="http://schemas.microsoft.com/office/drawing/2016/5/11/chartex" xmlns:cx6="http://schemas.microsoft.com/office/drawing/2016/5/12/chartex" xmlns:cx7="http://schemas.microsoft.com/office/drawing/2016/5/13/chartex" xmlns:cx8="http://schemas.microsoft.com/office/drawing/2016/5/14/chartex" xmlns:mc="http://schemas.openxmlformats.org/markup-compatibility/2006" xmlns:aink="http://schemas.microsoft.com/office/drawing/2016/ink" xmlns:am3d="http://schemas.microsoft.com/office/drawing/2017/model3d" xmlns:o="urn:schemas-microsoft-com:office:office" xmlns:oel="http://schemas.microsoft.com/office/2019/extlst" xmlns:r="http://schemas.openxmlformats.org/officeDocument/2006/relationships" xmlns:m="http://schemas.openxmlformats.org/officeDocument/2006/math" xmlns:v="urn:schemas-microsoft-com:vml" xmlns:wp14="http://schemas.microsoft.com/office/word/2010/wordprocessingDrawing" xmlns:wp="http://schemas.openxmlformats.org/drawingml/2006/wordprocessingDrawing" xmlns:w10="urn:schemas-microsoft-com:office:word" xmlns:w="http://schemas.openxmlformats.org/wordprocessingml/2006/main" xmlns:w14="http://schemas.microsoft.com/office/word/2010/wordml" xmlns:w15="http://schemas.microsoft.com/office/word/2012/wordml" xmlns:w16cex="http://schemas.microsoft.com/office/word/2018/wordml/cex" xmlns:w16cid="http://schemas.microsoft.com/office/word/2016/wordml/cid" xmlns:w16="http://schemas.microsoft.com/office/word/2018/wordml" xmlns:w16du="http://schemas.microsoft.com/office/word/2023/wordml/word16du" xmlns:w16sdtdh="http://schemas.microsoft.com/office/word/2020/wordml/sdtdatahash" xmlns:w16sdtfl="http://schemas.microsoft.com/office/word/2024/wordml/sdtformatlock" xmlns:w16se="http://schemas.microsoft.com/office/word/2015/wordml/symex" xmlns:wpg="http://schemas.microsoft.com/office/word/2010/wordprocessingGroup" xmlns:wpi="http://schemas.microsoft.com/office/word/2010/wordprocessingInk" xmlns:wne="http://schemas.microsoft.com/office/word/2006/wordml" xmlns:wps="http://schemas.microsoft.com/office/word/2010/wordprocessingShape" mc:Ignorable="w14 w15 w16se w16cid w16 w16cex w16sdtdh w16sdtfl w16du wp14">
   <w:p>
     <w:pPr>
-      <w:pStyle w:val="2"/>
+      <w:pStyle w:val="a3"/>
       <w:spacing w:line="14" w:lineRule="auto"/>
       <w:rPr>
         <w:sz w:val="2"/>
@@ -3047,10 +3603,10 @@
 </file>
 
 <file path=word/footer2.xml><?xml version="1.0" encoding="utf-8"?>
-<w:ftr xmlns:wpc="http://schemas.microsoft.com/office/word/2010/wordprocessingCanvas" xmlns:mc="http://schemas.openxmlformats.org/markup-compatibility/2006" xmlns:o="urn:schemas-microsoft-com:office:office" xmlns:r="http://schemas.openxmlformats.org/officeDocument/2006/relationships" xmlns:m="http://schemas.openxmlformats.org/officeDocument/2006/math" xmlns:v="urn:schemas-microsoft-com:vml" xmlns:wp14="http://schemas.microsoft.com/office/word/2010/wordprocessingDrawing" xmlns:wp="http://schemas.openxmlformats.org/drawingml/2006/wordprocessingDrawing" xmlns:w10="urn:schemas-microsoft-com:office:word" xmlns:w="http://schemas.openxmlformats.org/wordprocessingml/2006/main" xmlns:w14="http://schemas.microsoft.com/office/word/2010/wordml" xmlns:w15="http://schemas.microsoft.com/office/word/2012/wordml" xmlns:wpg="http://schemas.microsoft.com/office/word/2010/wordprocessingGroup" xmlns:wpi="http://schemas.microsoft.com/office/word/2010/wordprocessingInk" xmlns:wne="http://schemas.microsoft.com/office/word/2006/wordml" xmlns:wps="http://schemas.microsoft.com/office/word/2010/wordprocessingShape" xmlns:wpsCustomData="http://www.wps.cn/officeDocument/2013/wpsCustomData" mc:Ignorable="w14 w15 wp14">
+<w:ftr xmlns:wpc="http://schemas.microsoft.com/office/word/2010/wordprocessingCanvas" xmlns:cx="http://schemas.microsoft.com/office/drawing/2014/chartex" xmlns:cx1="http://schemas.microsoft.com/office/drawing/2015/9/8/chartex" xmlns:cx2="http://schemas.microsoft.com/office/drawing/2015/10/21/chartex" xmlns:cx3="http://schemas.microsoft.com/office/drawing/2016/5/9/chartex" xmlns:cx4="http://schemas.microsoft.com/office/drawing/2016/5/10/chartex" xmlns:cx5="http://schemas.microsoft.com/office/drawing/2016/5/11/chartex" xmlns:cx6="http://schemas.microsoft.com/office/drawing/2016/5/12/chartex" xmlns:cx7="http://schemas.microsoft.com/office/drawing/2016/5/13/chartex" xmlns:cx8="http://schemas.microsoft.com/office/drawing/2016/5/14/chartex" xmlns:mc="http://schemas.openxmlformats.org/markup-compatibility/2006" xmlns:aink="http://schemas.microsoft.com/office/drawing/2016/ink" xmlns:am3d="http://schemas.microsoft.com/office/drawing/2017/model3d" xmlns:o="urn:schemas-microsoft-com:office:office" xmlns:oel="http://schemas.microsoft.com/office/2019/extlst" xmlns:r="http://schemas.openxmlformats.org/officeDocument/2006/relationships" xmlns:m="http://schemas.openxmlformats.org/officeDocument/2006/math" xmlns:v="urn:schemas-microsoft-com:vml" xmlns:wp14="http://schemas.microsoft.com/office/word/2010/wordprocessingDrawing" xmlns:wp="http://schemas.openxmlformats.org/drawingml/2006/wordprocessingDrawing" xmlns:w10="urn:schemas-microsoft-com:office:word" xmlns:w="http://schemas.openxmlformats.org/wordprocessingml/2006/main" xmlns:w14="http://schemas.microsoft.com/office/word/2010/wordml" xmlns:w15="http://schemas.microsoft.com/office/word/2012/wordml" xmlns:w16cex="http://schemas.microsoft.com/office/word/2018/wordml/cex" xmlns:w16cid="http://schemas.microsoft.com/office/word/2016/wordml/cid" xmlns:w16="http://schemas.microsoft.com/office/word/2018/wordml" xmlns:w16du="http://schemas.microsoft.com/office/word/2023/wordml/word16du" xmlns:w16sdtdh="http://schemas.microsoft.com/office/word/2020/wordml/sdtdatahash" xmlns:w16sdtfl="http://schemas.microsoft.com/office/word/2024/wordml/sdtformatlock" xmlns:w16se="http://schemas.microsoft.com/office/word/2015/wordml/symex" xmlns:wpg="http://schemas.microsoft.com/office/word/2010/wordprocessingGroup" xmlns:wpi="http://schemas.microsoft.com/office/word/2010/wordprocessingInk" xmlns:wne="http://schemas.microsoft.com/office/word/2006/wordml" xmlns:wps="http://schemas.microsoft.com/office/word/2010/wordprocessingShape" mc:Ignorable="w14 w15 w16se w16cid w16 w16cex w16sdtdh w16sdtfl w16du wp14">
   <w:p>
     <w:pPr>
-      <w:pStyle w:val="2"/>
+      <w:pStyle w:val="a3"/>
       <w:spacing w:line="14" w:lineRule="auto"/>
       <w:rPr>
         <w:sz w:val="2"/>
@@ -3060,271 +3616,330 @@
 </w:ftr>
 </file>
 
+<file path=word/footnotes.xml><?xml version="1.0" encoding="utf-8"?>
+<w:footnotes xmlns:wpc="http://schemas.microsoft.com/office/word/2010/wordprocessingCanvas" xmlns:cx="http://schemas.microsoft.com/office/drawing/2014/chartex" xmlns:cx1="http://schemas.microsoft.com/office/drawing/2015/9/8/chartex" xmlns:cx2="http://schemas.microsoft.com/office/drawing/2015/10/21/chartex" xmlns:cx3="http://schemas.microsoft.com/office/drawing/2016/5/9/chartex" xmlns:cx4="http://schemas.microsoft.com/office/drawing/2016/5/10/chartex" xmlns:cx5="http://schemas.microsoft.com/office/drawing/2016/5/11/chartex" xmlns:cx6="http://schemas.microsoft.com/office/drawing/2016/5/12/chartex" xmlns:cx7="http://schemas.microsoft.com/office/drawing/2016/5/13/chartex" xmlns:cx8="http://schemas.microsoft.com/office/drawing/2016/5/14/chartex" xmlns:mc="http://schemas.openxmlformats.org/markup-compatibility/2006" xmlns:aink="http://schemas.microsoft.com/office/drawing/2016/ink" xmlns:am3d="http://schemas.microsoft.com/office/drawing/2017/model3d" xmlns:o="urn:schemas-microsoft-com:office:office" xmlns:oel="http://schemas.microsoft.com/office/2019/extlst" xmlns:r="http://schemas.openxmlformats.org/officeDocument/2006/relationships" xmlns:m="http://schemas.openxmlformats.org/officeDocument/2006/math" xmlns:v="urn:schemas-microsoft-com:vml" xmlns:wp14="http://schemas.microsoft.com/office/word/2010/wordprocessingDrawing" xmlns:wp="http://schemas.openxmlformats.org/drawingml/2006/wordprocessingDrawing" xmlns:w10="urn:schemas-microsoft-com:office:word" xmlns:w="http://schemas.openxmlformats.org/wordprocessingml/2006/main" xmlns:w14="http://schemas.microsoft.com/office/word/2010/wordml" xmlns:w15="http://schemas.microsoft.com/office/word/2012/wordml" xmlns:w16cex="http://schemas.microsoft.com/office/word/2018/wordml/cex" xmlns:w16cid="http://schemas.microsoft.com/office/word/2016/wordml/cid" xmlns:w16="http://schemas.microsoft.com/office/word/2018/wordml" xmlns:w16du="http://schemas.microsoft.com/office/word/2023/wordml/word16du" xmlns:w16sdtdh="http://schemas.microsoft.com/office/word/2020/wordml/sdtdatahash" xmlns:w16sdtfl="http://schemas.microsoft.com/office/word/2024/wordml/sdtformatlock" xmlns:w16se="http://schemas.microsoft.com/office/word/2015/wordml/symex" xmlns:wpg="http://schemas.microsoft.com/office/word/2010/wordprocessingGroup" xmlns:wpi="http://schemas.microsoft.com/office/word/2010/wordprocessingInk" xmlns:wne="http://schemas.microsoft.com/office/word/2006/wordml" xmlns:wps="http://schemas.microsoft.com/office/word/2010/wordprocessingShape" mc:Ignorable="w14 w15 w16se w16cid w16 w16cex w16sdtdh w16sdtfl w16du wp14">
+  <w:footnote w:type="separator" w:id="-1">
+    <w:p>
+      <w:r>
+        <w:separator/>
+      </w:r>
+    </w:p>
+  </w:footnote>
+  <w:footnote w:type="continuationSeparator" w:id="0">
+    <w:p>
+      <w:r>
+        <w:continuationSeparator/>
+      </w:r>
+    </w:p>
+  </w:footnote>
+</w:footnotes>
+</file>
+
 <file path=word/styles.xml><?xml version="1.0" encoding="utf-8"?>
-<w:styles xmlns:mc="http://schemas.openxmlformats.org/markup-compatibility/2006" xmlns:o="urn:schemas-microsoft-com:office:office" xmlns:r="http://schemas.openxmlformats.org/officeDocument/2006/relationships" xmlns:m="http://schemas.openxmlformats.org/officeDocument/2006/math" xmlns:v="urn:schemas-microsoft-com:vml" xmlns:w="http://schemas.openxmlformats.org/wordprocessingml/2006/main" xmlns:w14="http://schemas.microsoft.com/office/word/2010/wordml" xmlns:w10="urn:schemas-microsoft-com:office:word" xmlns:sl="http://schemas.openxmlformats.org/schemaLibrary/2006/main" xmlns:wpsCustomData="http://www.wps.cn/officeDocument/2013/wpsCustomData" mc:Ignorable="w14">
+<w:styles xmlns:mc="http://schemas.openxmlformats.org/markup-compatibility/2006" xmlns:r="http://schemas.openxmlformats.org/officeDocument/2006/relationships" xmlns:w="http://schemas.openxmlformats.org/wordprocessingml/2006/main" xmlns:w14="http://schemas.microsoft.com/office/word/2010/wordml" xmlns:w15="http://schemas.microsoft.com/office/word/2012/wordml" xmlns:w16cex="http://schemas.microsoft.com/office/word/2018/wordml/cex" xmlns:w16cid="http://schemas.microsoft.com/office/word/2016/wordml/cid" xmlns:w16="http://schemas.microsoft.com/office/word/2018/wordml" xmlns:w16du="http://schemas.microsoft.com/office/word/2023/wordml/word16du" xmlns:w16sdtdh="http://schemas.microsoft.com/office/word/2020/wordml/sdtdatahash" xmlns:w16sdtfl="http://schemas.microsoft.com/office/word/2024/wordml/sdtformatlock" xmlns:w16se="http://schemas.microsoft.com/office/word/2015/wordml/symex" mc:Ignorable="w14 w15 w16se w16cid w16 w16cex w16sdtdh w16sdtfl w16du">
   <w:docDefaults>
     <w:rPrDefault>
       <w:rPr>
-        <w:rFonts w:ascii="Times New Roman" w:hAnsi="Times New Roman" w:eastAsia="宋体" w:cs="Times New Roman"/>
+        <w:rFonts w:ascii="Times New Roman" w:eastAsia="宋体" w:hAnsi="Times New Roman" w:cs="Times New Roman"/>
+        <w:lang w:val="en-US" w:eastAsia="zh-CN" w:bidi="ar-SA"/>
       </w:rPr>
     </w:rPrDefault>
     <w:pPrDefault/>
   </w:docDefaults>
-  <w:latentStyles w:count="260" w:defQFormat="0" w:defUnhideWhenUsed="1" w:defSemiHidden="1" w:defUIPriority="99" w:defLockedState="0">
-    <w:lsdException w:qFormat="1" w:unhideWhenUsed="0" w:uiPriority="0" w:name="Normal"/>
-    <w:lsdException w:qFormat="1" w:unhideWhenUsed="0" w:uiPriority="0" w:semiHidden="0" w:name="heading 1"/>
-    <w:lsdException w:qFormat="1" w:uiPriority="0" w:name="heading 2"/>
-    <w:lsdException w:qFormat="1" w:uiPriority="0" w:name="heading 3"/>
-    <w:lsdException w:qFormat="1" w:uiPriority="0" w:name="heading 4"/>
-    <w:lsdException w:qFormat="1" w:uiPriority="0" w:name="heading 5"/>
-    <w:lsdException w:qFormat="1" w:uiPriority="0" w:name="heading 6"/>
-    <w:lsdException w:qFormat="1" w:uiPriority="0" w:name="heading 7"/>
-    <w:lsdException w:qFormat="1" w:uiPriority="0" w:name="heading 8"/>
-    <w:lsdException w:qFormat="1" w:uiPriority="0" w:name="heading 9"/>
-    <w:lsdException w:unhideWhenUsed="0" w:uiPriority="0" w:semiHidden="0" w:name="index 1"/>
-    <w:lsdException w:unhideWhenUsed="0" w:uiPriority="0" w:semiHidden="0" w:name="index 2"/>
-    <w:lsdException w:unhideWhenUsed="0" w:uiPriority="0" w:semiHidden="0" w:name="index 3"/>
-    <w:lsdException w:unhideWhenUsed="0" w:uiPriority="0" w:semiHidden="0" w:name="index 4"/>
-    <w:lsdException w:unhideWhenUsed="0" w:uiPriority="0" w:semiHidden="0" w:name="index 5"/>
-    <w:lsdException w:unhideWhenUsed="0" w:uiPriority="0" w:semiHidden="0" w:name="index 6"/>
-    <w:lsdException w:unhideWhenUsed="0" w:uiPriority="0" w:semiHidden="0" w:name="index 7"/>
-    <w:lsdException w:unhideWhenUsed="0" w:uiPriority="0" w:semiHidden="0" w:name="index 8"/>
-    <w:lsdException w:unhideWhenUsed="0" w:uiPriority="0" w:semiHidden="0" w:name="index 9"/>
-    <w:lsdException w:unhideWhenUsed="0" w:uiPriority="0" w:semiHidden="0" w:name="toc 1"/>
-    <w:lsdException w:unhideWhenUsed="0" w:uiPriority="0" w:semiHidden="0" w:name="toc 2"/>
-    <w:lsdException w:unhideWhenUsed="0" w:uiPriority="0" w:semiHidden="0" w:name="toc 3"/>
-    <w:lsdException w:unhideWhenUsed="0" w:uiPriority="0" w:semiHidden="0" w:name="toc 4"/>
-    <w:lsdException w:unhideWhenUsed="0" w:uiPriority="0" w:semiHidden="0" w:name="toc 5"/>
-    <w:lsdException w:unhideWhenUsed="0" w:uiPriority="0" w:semiHidden="0" w:name="toc 6"/>
-    <w:lsdException w:unhideWhenUsed="0" w:uiPriority="0" w:semiHidden="0" w:name="toc 7"/>
-    <w:lsdException w:unhideWhenUsed="0" w:uiPriority="0" w:semiHidden="0" w:name="toc 8"/>
-    <w:lsdException w:unhideWhenUsed="0" w:uiPriority="0" w:semiHidden="0" w:name="toc 9"/>
-    <w:lsdException w:unhideWhenUsed="0" w:uiPriority="0" w:semiHidden="0" w:name="Normal Indent"/>
-    <w:lsdException w:unhideWhenUsed="0" w:uiPriority="0" w:semiHidden="0" w:name="footnote text"/>
-    <w:lsdException w:unhideWhenUsed="0" w:uiPriority="0" w:semiHidden="0" w:name="annotation text"/>
-    <w:lsdException w:unhideWhenUsed="0" w:uiPriority="0" w:semiHidden="0" w:name="header"/>
-    <w:lsdException w:unhideWhenUsed="0" w:uiPriority="0" w:semiHidden="0" w:name="footer"/>
-    <w:lsdException w:unhideWhenUsed="0" w:uiPriority="0" w:semiHidden="0" w:name="index heading"/>
-    <w:lsdException w:qFormat="1" w:uiPriority="0" w:name="caption"/>
-    <w:lsdException w:unhideWhenUsed="0" w:uiPriority="0" w:semiHidden="0" w:name="table of figures"/>
-    <w:lsdException w:unhideWhenUsed="0" w:uiPriority="0" w:semiHidden="0" w:name="envelope address"/>
-    <w:lsdException w:unhideWhenUsed="0" w:uiPriority="0" w:semiHidden="0" w:name="envelope return"/>
-    <w:lsdException w:unhideWhenUsed="0" w:uiPriority="0" w:semiHidden="0" w:name="footnote reference"/>
-    <w:lsdException w:unhideWhenUsed="0" w:uiPriority="0" w:semiHidden="0" w:name="annotation reference"/>
-    <w:lsdException w:unhideWhenUsed="0" w:uiPriority="0" w:semiHidden="0" w:name="line number"/>
-    <w:lsdException w:unhideWhenUsed="0" w:uiPriority="0" w:semiHidden="0" w:name="page number"/>
-    <w:lsdException w:unhideWhenUsed="0" w:uiPriority="0" w:semiHidden="0" w:name="endnote reference"/>
-    <w:lsdException w:unhideWhenUsed="0" w:uiPriority="0" w:semiHidden="0" w:name="endnote text"/>
-    <w:lsdException w:unhideWhenUsed="0" w:uiPriority="0" w:semiHidden="0" w:name="table of authorities"/>
-    <w:lsdException w:unhideWhenUsed="0" w:uiPriority="0" w:semiHidden="0" w:name="macro"/>
-    <w:lsdException w:unhideWhenUsed="0" w:uiPriority="0" w:semiHidden="0" w:name="toa heading"/>
-    <w:lsdException w:unhideWhenUsed="0" w:uiPriority="0" w:semiHidden="0" w:name="List"/>
-    <w:lsdException w:unhideWhenUsed="0" w:uiPriority="0" w:semiHidden="0" w:name="List Bullet"/>
-    <w:lsdException w:unhideWhenUsed="0" w:uiPriority="0" w:semiHidden="0" w:name="List Number"/>
-    <w:lsdException w:unhideWhenUsed="0" w:uiPriority="0" w:semiHidden="0" w:name="List 2"/>
-    <w:lsdException w:unhideWhenUsed="0" w:uiPriority="0" w:semiHidden="0" w:name="List 3"/>
-    <w:lsdException w:unhideWhenUsed="0" w:uiPriority="0" w:semiHidden="0" w:name="List 4"/>
-    <w:lsdException w:unhideWhenUsed="0" w:uiPriority="0" w:semiHidden="0" w:name="List 5"/>
-    <w:lsdException w:unhideWhenUsed="0" w:uiPriority="0" w:semiHidden="0" w:name="List Bullet 2"/>
-    <w:lsdException w:unhideWhenUsed="0" w:uiPriority="0" w:semiHidden="0" w:name="List Bullet 3"/>
-    <w:lsdException w:unhideWhenUsed="0" w:uiPriority="0" w:semiHidden="0" w:name="List Bullet 4"/>
-    <w:lsdException w:unhideWhenUsed="0" w:uiPriority="0" w:semiHidden="0" w:name="List Bullet 5"/>
-    <w:lsdException w:unhideWhenUsed="0" w:uiPriority="0" w:semiHidden="0" w:name="List Number 2"/>
-    <w:lsdException w:unhideWhenUsed="0" w:uiPriority="0" w:semiHidden="0" w:name="List Number 3"/>
-    <w:lsdException w:unhideWhenUsed="0" w:uiPriority="0" w:semiHidden="0" w:name="List Number 4"/>
-    <w:lsdException w:unhideWhenUsed="0" w:uiPriority="0" w:semiHidden="0" w:name="List Number 5"/>
-    <w:lsdException w:qFormat="1" w:unhideWhenUsed="0" w:uiPriority="0" w:semiHidden="0" w:name="Title"/>
-    <w:lsdException w:unhideWhenUsed="0" w:uiPriority="0" w:semiHidden="0" w:name="Closing"/>
-    <w:lsdException w:unhideWhenUsed="0" w:uiPriority="0" w:semiHidden="0" w:name="Signature"/>
-    <w:lsdException w:qFormat="1" w:uiPriority="1" w:name="Default Paragraph Font"/>
-    <w:lsdException w:qFormat="1" w:unhideWhenUsed="0" w:uiPriority="0" w:name="Body Text"/>
-    <w:lsdException w:unhideWhenUsed="0" w:uiPriority="0" w:semiHidden="0" w:name="Body Text Indent"/>
-    <w:lsdException w:unhideWhenUsed="0" w:uiPriority="0" w:semiHidden="0" w:name="List Continue"/>
-    <w:lsdException w:unhideWhenUsed="0" w:uiPriority="0" w:semiHidden="0" w:name="List Continue 2"/>
-    <w:lsdException w:unhideWhenUsed="0" w:uiPriority="0" w:semiHidden="0" w:name="List Continue 3"/>
-    <w:lsdException w:unhideWhenUsed="0" w:uiPriority="0" w:semiHidden="0" w:name="List Continue 4"/>
-    <w:lsdException w:unhideWhenUsed="0" w:uiPriority="0" w:semiHidden="0" w:name="List Continue 5"/>
-    <w:lsdException w:unhideWhenUsed="0" w:uiPriority="0" w:semiHidden="0" w:name="Message Header"/>
-    <w:lsdException w:qFormat="1" w:unhideWhenUsed="0" w:uiPriority="0" w:semiHidden="0" w:name="Subtitle"/>
-    <w:lsdException w:unhideWhenUsed="0" w:uiPriority="0" w:semiHidden="0" w:name="Salutation"/>
-    <w:lsdException w:unhideWhenUsed="0" w:uiPriority="0" w:semiHidden="0" w:name="Date"/>
-    <w:lsdException w:unhideWhenUsed="0" w:uiPriority="0" w:semiHidden="0" w:name="Body Text First Indent"/>
-    <w:lsdException w:unhideWhenUsed="0" w:uiPriority="0" w:semiHidden="0" w:name="Body Text First Indent 2"/>
-    <w:lsdException w:unhideWhenUsed="0" w:uiPriority="0" w:semiHidden="0" w:name="Note Heading"/>
-    <w:lsdException w:unhideWhenUsed="0" w:uiPriority="0" w:semiHidden="0" w:name="Body Text 2"/>
-    <w:lsdException w:unhideWhenUsed="0" w:uiPriority="0" w:semiHidden="0" w:name="Body Text 3"/>
-    <w:lsdException w:unhideWhenUsed="0" w:uiPriority="0" w:semiHidden="0" w:name="Body Text Indent 2"/>
-    <w:lsdException w:unhideWhenUsed="0" w:uiPriority="0" w:semiHidden="0" w:name="Body Text Indent 3"/>
-    <w:lsdException w:unhideWhenUsed="0" w:uiPriority="0" w:semiHidden="0" w:name="Block Text"/>
-    <w:lsdException w:qFormat="1" w:unhideWhenUsed="0" w:uiPriority="0" w:semiHidden="0" w:name="Hyperlink"/>
-    <w:lsdException w:unhideWhenUsed="0" w:uiPriority="0" w:semiHidden="0" w:name="FollowedHyperlink"/>
-    <w:lsdException w:qFormat="1" w:unhideWhenUsed="0" w:uiPriority="0" w:semiHidden="0" w:name="Strong"/>
-    <w:lsdException w:qFormat="1" w:unhideWhenUsed="0" w:uiPriority="0" w:semiHidden="0" w:name="Emphasis"/>
-    <w:lsdException w:unhideWhenUsed="0" w:uiPriority="0" w:semiHidden="0" w:name="Document Map"/>
-    <w:lsdException w:unhideWhenUsed="0" w:uiPriority="0" w:semiHidden="0" w:name="Plain Text"/>
-    <w:lsdException w:unhideWhenUsed="0" w:uiPriority="0" w:semiHidden="0" w:name="E-mail Signature"/>
-    <w:lsdException w:unhideWhenUsed="0" w:uiPriority="0" w:semiHidden="0" w:name="Normal (Web)"/>
-    <w:lsdException w:unhideWhenUsed="0" w:uiPriority="0" w:semiHidden="0" w:name="HTML Acronym"/>
-    <w:lsdException w:unhideWhenUsed="0" w:uiPriority="0" w:semiHidden="0" w:name="HTML Address"/>
-    <w:lsdException w:unhideWhenUsed="0" w:uiPriority="0" w:semiHidden="0" w:name="HTML Cite"/>
-    <w:lsdException w:unhideWhenUsed="0" w:uiPriority="0" w:semiHidden="0" w:name="HTML Code"/>
-    <w:lsdException w:unhideWhenUsed="0" w:uiPriority="0" w:semiHidden="0" w:name="HTML Definition"/>
-    <w:lsdException w:unhideWhenUsed="0" w:uiPriority="0" w:semiHidden="0" w:name="HTML Keyboard"/>
-    <w:lsdException w:unhideWhenUsed="0" w:uiPriority="0" w:semiHidden="0" w:name="HTML Preformatted"/>
-    <w:lsdException w:unhideWhenUsed="0" w:uiPriority="0" w:semiHidden="0" w:name="HTML Sample"/>
-    <w:lsdException w:unhideWhenUsed="0" w:uiPriority="0" w:semiHidden="0" w:name="HTML Typewriter"/>
-    <w:lsdException w:unhideWhenUsed="0" w:uiPriority="0" w:semiHidden="0" w:name="HTML Variable"/>
-    <w:lsdException w:qFormat="1" w:uiPriority="99" w:name="Normal Table"/>
-    <w:lsdException w:unhideWhenUsed="0" w:uiPriority="0" w:semiHidden="0" w:name="annotation subject"/>
-    <w:lsdException w:uiPriority="0" w:name="Table Simple 1"/>
-    <w:lsdException w:uiPriority="0" w:name="Table Simple 2"/>
-    <w:lsdException w:uiPriority="0" w:name="Table Simple 3"/>
-    <w:lsdException w:uiPriority="0" w:name="Table Classic 1"/>
-    <w:lsdException w:uiPriority="0" w:name="Table Classic 2"/>
-    <w:lsdException w:uiPriority="0" w:name="Table Classic 3"/>
-    <w:lsdException w:uiPriority="0" w:name="Table Classic 4"/>
-    <w:lsdException w:uiPriority="0" w:name="Table Colorful 1"/>
-    <w:lsdException w:uiPriority="0" w:name="Table Colorful 2"/>
-    <w:lsdException w:uiPriority="0" w:name="Table Colorful 3"/>
-    <w:lsdException w:uiPriority="0" w:name="Table Columns 1"/>
-    <w:lsdException w:uiPriority="0" w:name="Table Columns 2"/>
-    <w:lsdException w:uiPriority="0" w:name="Table Columns 3"/>
-    <w:lsdException w:uiPriority="0" w:name="Table Columns 4"/>
-    <w:lsdException w:uiPriority="0" w:name="Table Columns 5"/>
-    <w:lsdException w:uiPriority="0" w:name="Table Grid 1"/>
-    <w:lsdException w:uiPriority="0" w:name="Table Grid 2"/>
-    <w:lsdException w:uiPriority="0" w:name="Table Grid 3"/>
-    <w:lsdException w:uiPriority="0" w:name="Table Grid 4"/>
-    <w:lsdException w:uiPriority="0" w:name="Table Grid 5"/>
-    <w:lsdException w:uiPriority="0" w:name="Table Grid 6"/>
-    <w:lsdException w:uiPriority="0" w:name="Table Grid 7"/>
-    <w:lsdException w:uiPriority="0" w:name="Table Grid 8"/>
-    <w:lsdException w:uiPriority="0" w:name="Table List 1"/>
-    <w:lsdException w:uiPriority="0" w:name="Table List 2"/>
-    <w:lsdException w:uiPriority="0" w:name="Table List 3"/>
-    <w:lsdException w:uiPriority="0" w:name="Table List 4"/>
-    <w:lsdException w:uiPriority="0" w:name="Table List 5"/>
-    <w:lsdException w:uiPriority="0" w:name="Table List 6"/>
-    <w:lsdException w:uiPriority="0" w:name="Table List 7"/>
-    <w:lsdException w:uiPriority="0" w:name="Table List 8"/>
-    <w:lsdException w:uiPriority="0" w:name="Table 3D effects 1"/>
-    <w:lsdException w:uiPriority="0" w:name="Table 3D effects 2"/>
-    <w:lsdException w:uiPriority="0" w:name="Table 3D effects 3"/>
-    <w:lsdException w:uiPriority="0" w:name="Table Contemporary"/>
-    <w:lsdException w:uiPriority="0" w:name="Table Elegant"/>
-    <w:lsdException w:uiPriority="0" w:name="Table Professional"/>
-    <w:lsdException w:uiPriority="0" w:name="Table Subtle 1"/>
-    <w:lsdException w:uiPriority="0" w:name="Table Subtle 2"/>
-    <w:lsdException w:uiPriority="0" w:name="Table Web 1"/>
-    <w:lsdException w:uiPriority="0" w:name="Table Web 2"/>
-    <w:lsdException w:uiPriority="0" w:name="Table Web 3"/>
-    <w:lsdException w:unhideWhenUsed="0" w:uiPriority="0" w:semiHidden="0" w:name="Balloon Text"/>
-    <w:lsdException w:unhideWhenUsed="0" w:uiPriority="0" w:semiHidden="0" w:name="Table Grid"/>
-    <w:lsdException w:uiPriority="0" w:name="Table Theme"/>
-    <w:lsdException w:unhideWhenUsed="0" w:uiPriority="60" w:semiHidden="0" w:name="Light Shading"/>
-    <w:lsdException w:unhideWhenUsed="0" w:uiPriority="61" w:semiHidden="0" w:name="Light List"/>
-    <w:lsdException w:unhideWhenUsed="0" w:uiPriority="62" w:semiHidden="0" w:name="Light Grid"/>
-    <w:lsdException w:unhideWhenUsed="0" w:uiPriority="63" w:semiHidden="0" w:name="Medium Shading 1"/>
-    <w:lsdException w:unhideWhenUsed="0" w:uiPriority="64" w:semiHidden="0" w:name="Medium Shading 2"/>
-    <w:lsdException w:unhideWhenUsed="0" w:uiPriority="65" w:semiHidden="0" w:name="Medium List 1"/>
-    <w:lsdException w:unhideWhenUsed="0" w:uiPriority="66" w:semiHidden="0" w:name="Medium List 2"/>
-    <w:lsdException w:unhideWhenUsed="0" w:uiPriority="67" w:semiHidden="0" w:name="Medium Grid 1"/>
-    <w:lsdException w:unhideWhenUsed="0" w:uiPriority="68" w:semiHidden="0" w:name="Medium Grid 2"/>
-    <w:lsdException w:unhideWhenUsed="0" w:uiPriority="69" w:semiHidden="0" w:name="Medium Grid 3"/>
-    <w:lsdException w:unhideWhenUsed="0" w:uiPriority="70" w:semiHidden="0" w:name="Dark List"/>
-    <w:lsdException w:unhideWhenUsed="0" w:uiPriority="71" w:semiHidden="0" w:name="Colorful Shading"/>
-    <w:lsdException w:unhideWhenUsed="0" w:uiPriority="72" w:semiHidden="0" w:name="Colorful List"/>
-    <w:lsdException w:unhideWhenUsed="0" w:uiPriority="73" w:semiHidden="0" w:name="Colorful Grid"/>
-    <w:lsdException w:unhideWhenUsed="0" w:uiPriority="60" w:semiHidden="0" w:name="Light Shading Accent 1"/>
-    <w:lsdException w:unhideWhenUsed="0" w:uiPriority="61" w:semiHidden="0" w:name="Light List Accent 1"/>
-    <w:lsdException w:unhideWhenUsed="0" w:uiPriority="62" w:semiHidden="0" w:name="Light Grid Accent 1"/>
-    <w:lsdException w:unhideWhenUsed="0" w:uiPriority="63" w:semiHidden="0" w:name="Medium Shading 1 Accent 1"/>
-    <w:lsdException w:unhideWhenUsed="0" w:uiPriority="64" w:semiHidden="0" w:name="Medium Shading 2 Accent 1"/>
-    <w:lsdException w:unhideWhenUsed="0" w:uiPriority="65" w:semiHidden="0" w:name="Medium List 1 Accent 1"/>
-    <w:lsdException w:unhideWhenUsed="0" w:uiPriority="66" w:semiHidden="0" w:name="Medium List 2 Accent 1"/>
-    <w:lsdException w:unhideWhenUsed="0" w:uiPriority="67" w:semiHidden="0" w:name="Medium Grid 1 Accent 1"/>
-    <w:lsdException w:unhideWhenUsed="0" w:uiPriority="68" w:semiHidden="0" w:name="Medium Grid 2 Accent 1"/>
-    <w:lsdException w:unhideWhenUsed="0" w:uiPriority="69" w:semiHidden="0" w:name="Medium Grid 3 Accent 1"/>
-    <w:lsdException w:unhideWhenUsed="0" w:uiPriority="70" w:semiHidden="0" w:name="Dark List Accent 1"/>
-    <w:lsdException w:unhideWhenUsed="0" w:uiPriority="71" w:semiHidden="0" w:name="Colorful Shading Accent 1"/>
-    <w:lsdException w:unhideWhenUsed="0" w:uiPriority="72" w:semiHidden="0" w:name="Colorful List Accent 1"/>
-    <w:lsdException w:unhideWhenUsed="0" w:uiPriority="73" w:semiHidden="0" w:name="Colorful Grid Accent 1"/>
-    <w:lsdException w:unhideWhenUsed="0" w:uiPriority="60" w:semiHidden="0" w:name="Light Shading Accent 2"/>
-    <w:lsdException w:unhideWhenUsed="0" w:uiPriority="61" w:semiHidden="0" w:name="Light List Accent 2"/>
-    <w:lsdException w:unhideWhenUsed="0" w:uiPriority="62" w:semiHidden="0" w:name="Light Grid Accent 2"/>
-    <w:lsdException w:unhideWhenUsed="0" w:uiPriority="63" w:semiHidden="0" w:name="Medium Shading 1 Accent 2"/>
-    <w:lsdException w:unhideWhenUsed="0" w:uiPriority="64" w:semiHidden="0" w:name="Medium Shading 2 Accent 2"/>
-    <w:lsdException w:unhideWhenUsed="0" w:uiPriority="65" w:semiHidden="0" w:name="Medium List 1 Accent 2"/>
-    <w:lsdException w:unhideWhenUsed="0" w:uiPriority="66" w:semiHidden="0" w:name="Medium List 2 Accent 2"/>
-    <w:lsdException w:unhideWhenUsed="0" w:uiPriority="67" w:semiHidden="0" w:name="Medium Grid 1 Accent 2"/>
-    <w:lsdException w:unhideWhenUsed="0" w:uiPriority="68" w:semiHidden="0" w:name="Medium Grid 2 Accent 2"/>
-    <w:lsdException w:unhideWhenUsed="0" w:uiPriority="69" w:semiHidden="0" w:name="Medium Grid 3 Accent 2"/>
-    <w:lsdException w:unhideWhenUsed="0" w:uiPriority="70" w:semiHidden="0" w:name="Dark List Accent 2"/>
-    <w:lsdException w:unhideWhenUsed="0" w:uiPriority="71" w:semiHidden="0" w:name="Colorful Shading Accent 2"/>
-    <w:lsdException w:unhideWhenUsed="0" w:uiPriority="72" w:semiHidden="0" w:name="Colorful List Accent 2"/>
-    <w:lsdException w:unhideWhenUsed="0" w:uiPriority="73" w:semiHidden="0" w:name="Colorful Grid Accent 2"/>
-    <w:lsdException w:unhideWhenUsed="0" w:uiPriority="60" w:semiHidden="0" w:name="Light Shading Accent 3"/>
-    <w:lsdException w:unhideWhenUsed="0" w:uiPriority="61" w:semiHidden="0" w:name="Light List Accent 3"/>
-    <w:lsdException w:unhideWhenUsed="0" w:uiPriority="62" w:semiHidden="0" w:name="Light Grid Accent 3"/>
-    <w:lsdException w:unhideWhenUsed="0" w:uiPriority="63" w:semiHidden="0" w:name="Medium Shading 1 Accent 3"/>
-    <w:lsdException w:unhideWhenUsed="0" w:uiPriority="64" w:semiHidden="0" w:name="Medium Shading 2 Accent 3"/>
-    <w:lsdException w:unhideWhenUsed="0" w:uiPriority="65" w:semiHidden="0" w:name="Medium List 1 Accent 3"/>
-    <w:lsdException w:unhideWhenUsed="0" w:uiPriority="66" w:semiHidden="0" w:name="Medium List 2 Accent 3"/>
-    <w:lsdException w:unhideWhenUsed="0" w:uiPriority="67" w:semiHidden="0" w:name="Medium Grid 1 Accent 3"/>
-    <w:lsdException w:unhideWhenUsed="0" w:uiPriority="68" w:semiHidden="0" w:name="Medium Grid 2 Accent 3"/>
-    <w:lsdException w:unhideWhenUsed="0" w:uiPriority="69" w:semiHidden="0" w:name="Medium Grid 3 Accent 3"/>
-    <w:lsdException w:unhideWhenUsed="0" w:uiPriority="70" w:semiHidden="0" w:name="Dark List Accent 3"/>
-    <w:lsdException w:unhideWhenUsed="0" w:uiPriority="71" w:semiHidden="0" w:name="Colorful Shading Accent 3"/>
-    <w:lsdException w:unhideWhenUsed="0" w:uiPriority="72" w:semiHidden="0" w:name="Colorful List Accent 3"/>
-    <w:lsdException w:unhideWhenUsed="0" w:uiPriority="73" w:semiHidden="0" w:name="Colorful Grid Accent 3"/>
-    <w:lsdException w:unhideWhenUsed="0" w:uiPriority="60" w:semiHidden="0" w:name="Light Shading Accent 4"/>
-    <w:lsdException w:unhideWhenUsed="0" w:uiPriority="61" w:semiHidden="0" w:name="Light List Accent 4"/>
-    <w:lsdException w:unhideWhenUsed="0" w:uiPriority="62" w:semiHidden="0" w:name="Light Grid Accent 4"/>
-    <w:lsdException w:unhideWhenUsed="0" w:uiPriority="63" w:semiHidden="0" w:name="Medium Shading 1 Accent 4"/>
-    <w:lsdException w:unhideWhenUsed="0" w:uiPriority="64" w:semiHidden="0" w:name="Medium Shading 2 Accent 4"/>
-    <w:lsdException w:unhideWhenUsed="0" w:uiPriority="65" w:semiHidden="0" w:name="Medium List 1 Accent 4"/>
-    <w:lsdException w:unhideWhenUsed="0" w:uiPriority="66" w:semiHidden="0" w:name="Medium List 2 Accent 4"/>
-    <w:lsdException w:unhideWhenUsed="0" w:uiPriority="67" w:semiHidden="0" w:name="Medium Grid 1 Accent 4"/>
-    <w:lsdException w:unhideWhenUsed="0" w:uiPriority="68" w:semiHidden="0" w:name="Medium Grid 2 Accent 4"/>
-    <w:lsdException w:unhideWhenUsed="0" w:uiPriority="69" w:semiHidden="0" w:name="Medium Grid 3 Accent 4"/>
-    <w:lsdException w:unhideWhenUsed="0" w:uiPriority="70" w:semiHidden="0" w:name="Dark List Accent 4"/>
-    <w:lsdException w:unhideWhenUsed="0" w:uiPriority="71" w:semiHidden="0" w:name="Colorful Shading Accent 4"/>
-    <w:lsdException w:unhideWhenUsed="0" w:uiPriority="72" w:semiHidden="0" w:name="Colorful List Accent 4"/>
-    <w:lsdException w:unhideWhenUsed="0" w:uiPriority="73" w:semiHidden="0" w:name="Colorful Grid Accent 4"/>
-    <w:lsdException w:unhideWhenUsed="0" w:uiPriority="60" w:semiHidden="0" w:name="Light Shading Accent 5"/>
-    <w:lsdException w:unhideWhenUsed="0" w:uiPriority="61" w:semiHidden="0" w:name="Light List Accent 5"/>
-    <w:lsdException w:unhideWhenUsed="0" w:uiPriority="62" w:semiHidden="0" w:name="Light Grid Accent 5"/>
-    <w:lsdException w:unhideWhenUsed="0" w:uiPriority="63" w:semiHidden="0" w:name="Medium Shading 1 Accent 5"/>
-    <w:lsdException w:unhideWhenUsed="0" w:uiPriority="64" w:semiHidden="0" w:name="Medium Shading 2 Accent 5"/>
-    <w:lsdException w:unhideWhenUsed="0" w:uiPriority="65" w:semiHidden="0" w:name="Medium List 1 Accent 5"/>
-    <w:lsdException w:unhideWhenUsed="0" w:uiPriority="66" w:semiHidden="0" w:name="Medium List 2 Accent 5"/>
-    <w:lsdException w:unhideWhenUsed="0" w:uiPriority="67" w:semiHidden="0" w:name="Medium Grid 1 Accent 5"/>
-    <w:lsdException w:unhideWhenUsed="0" w:uiPriority="68" w:semiHidden="0" w:name="Medium Grid 2 Accent 5"/>
-    <w:lsdException w:unhideWhenUsed="0" w:uiPriority="69" w:semiHidden="0" w:name="Medium Grid 3 Accent 5"/>
-    <w:lsdException w:unhideWhenUsed="0" w:uiPriority="70" w:semiHidden="0" w:name="Dark List Accent 5"/>
-    <w:lsdException w:unhideWhenUsed="0" w:uiPriority="71" w:semiHidden="0" w:name="Colorful Shading Accent 5"/>
-    <w:lsdException w:unhideWhenUsed="0" w:uiPriority="72" w:semiHidden="0" w:name="Colorful List Accent 5"/>
-    <w:lsdException w:unhideWhenUsed="0" w:uiPriority="73" w:semiHidden="0" w:name="Colorful Grid Accent 5"/>
-    <w:lsdException w:unhideWhenUsed="0" w:uiPriority="60" w:semiHidden="0" w:name="Light Shading Accent 6"/>
-    <w:lsdException w:unhideWhenUsed="0" w:uiPriority="61" w:semiHidden="0" w:name="Light List Accent 6"/>
-    <w:lsdException w:unhideWhenUsed="0" w:uiPriority="62" w:semiHidden="0" w:name="Light Grid Accent 6"/>
-    <w:lsdException w:unhideWhenUsed="0" w:uiPriority="63" w:semiHidden="0" w:name="Medium Shading 1 Accent 6"/>
-    <w:lsdException w:unhideWhenUsed="0" w:uiPriority="64" w:semiHidden="0" w:name="Medium Shading 2 Accent 6"/>
-    <w:lsdException w:unhideWhenUsed="0" w:uiPriority="65" w:semiHidden="0" w:name="Medium List 1 Accent 6"/>
-    <w:lsdException w:unhideWhenUsed="0" w:uiPriority="66" w:semiHidden="0" w:name="Medium List 2 Accent 6"/>
-    <w:lsdException w:unhideWhenUsed="0" w:uiPriority="67" w:semiHidden="0" w:name="Medium Grid 1 Accent 6"/>
-    <w:lsdException w:unhideWhenUsed="0" w:uiPriority="68" w:semiHidden="0" w:name="Medium Grid 2 Accent 6"/>
-    <w:lsdException w:unhideWhenUsed="0" w:uiPriority="69" w:semiHidden="0" w:name="Medium Grid 3 Accent 6"/>
-    <w:lsdException w:unhideWhenUsed="0" w:uiPriority="70" w:semiHidden="0" w:name="Dark List Accent 6"/>
-    <w:lsdException w:unhideWhenUsed="0" w:uiPriority="71" w:semiHidden="0" w:name="Colorful Shading Accent 6"/>
-    <w:lsdException w:unhideWhenUsed="0" w:uiPriority="72" w:semiHidden="0" w:name="Colorful List Accent 6"/>
-    <w:lsdException w:unhideWhenUsed="0" w:uiPriority="73" w:semiHidden="0" w:name="Colorful Grid Accent 6"/>
+  <w:latentStyles w:defLockedState="0" w:defUIPriority="0" w:defSemiHidden="0" w:defUnhideWhenUsed="0" w:defQFormat="0" w:count="376">
+    <w:lsdException w:name="Normal" w:semiHidden="1" w:qFormat="1"/>
+    <w:lsdException w:name="heading 1" w:qFormat="1"/>
+    <w:lsdException w:name="heading 2" w:semiHidden="1" w:unhideWhenUsed="1" w:qFormat="1"/>
+    <w:lsdException w:name="heading 3" w:semiHidden="1" w:unhideWhenUsed="1" w:qFormat="1"/>
+    <w:lsdException w:name="heading 4" w:semiHidden="1" w:unhideWhenUsed="1" w:qFormat="1"/>
+    <w:lsdException w:name="heading 5" w:semiHidden="1" w:unhideWhenUsed="1" w:qFormat="1"/>
+    <w:lsdException w:name="heading 6" w:semiHidden="1" w:unhideWhenUsed="1" w:qFormat="1"/>
+    <w:lsdException w:name="heading 7" w:semiHidden="1" w:unhideWhenUsed="1" w:qFormat="1"/>
+    <w:lsdException w:name="heading 8" w:semiHidden="1" w:unhideWhenUsed="1" w:qFormat="1"/>
+    <w:lsdException w:name="heading 9" w:semiHidden="1" w:unhideWhenUsed="1" w:qFormat="1"/>
+    <w:lsdException w:name="caption" w:semiHidden="1" w:unhideWhenUsed="1" w:qFormat="1"/>
+    <w:lsdException w:name="Title" w:qFormat="1"/>
+    <w:lsdException w:name="Default Paragraph Font" w:semiHidden="1" w:uiPriority="1" w:unhideWhenUsed="1" w:qFormat="1"/>
+    <w:lsdException w:name="Body Text" w:semiHidden="1" w:qFormat="1"/>
+    <w:lsdException w:name="Subtitle" w:qFormat="1"/>
+    <w:lsdException w:name="Hyperlink" w:qFormat="1"/>
+    <w:lsdException w:name="Strong" w:qFormat="1"/>
+    <w:lsdException w:name="Emphasis" w:qFormat="1"/>
+    <w:lsdException w:name="HTML Top of Form" w:semiHidden="1" w:uiPriority="99" w:unhideWhenUsed="1"/>
+    <w:lsdException w:name="HTML Bottom of Form" w:semiHidden="1" w:uiPriority="99" w:unhideWhenUsed="1"/>
+    <w:lsdException w:name="Normal Table" w:semiHidden="1" w:uiPriority="99" w:unhideWhenUsed="1" w:qFormat="1"/>
+    <w:lsdException w:name="No List" w:semiHidden="1" w:uiPriority="99" w:unhideWhenUsed="1"/>
+    <w:lsdException w:name="Outline List 1" w:semiHidden="1" w:uiPriority="99" w:unhideWhenUsed="1"/>
+    <w:lsdException w:name="Outline List 2" w:semiHidden="1" w:uiPriority="99" w:unhideWhenUsed="1"/>
+    <w:lsdException w:name="Outline List 3" w:semiHidden="1" w:uiPriority="99" w:unhideWhenUsed="1"/>
+    <w:lsdException w:name="Table Simple 1" w:semiHidden="1" w:unhideWhenUsed="1"/>
+    <w:lsdException w:name="Table Simple 2" w:semiHidden="1" w:unhideWhenUsed="1"/>
+    <w:lsdException w:name="Table Simple 3" w:semiHidden="1" w:unhideWhenUsed="1"/>
+    <w:lsdException w:name="Table Classic 1" w:semiHidden="1" w:unhideWhenUsed="1"/>
+    <w:lsdException w:name="Table Classic 2" w:semiHidden="1" w:unhideWhenUsed="1"/>
+    <w:lsdException w:name="Table Classic 3" w:semiHidden="1" w:unhideWhenUsed="1"/>
+    <w:lsdException w:name="Table Classic 4" w:semiHidden="1" w:unhideWhenUsed="1"/>
+    <w:lsdException w:name="Table Colorful 1" w:semiHidden="1" w:unhideWhenUsed="1"/>
+    <w:lsdException w:name="Table Colorful 2" w:semiHidden="1" w:unhideWhenUsed="1"/>
+    <w:lsdException w:name="Table Colorful 3" w:semiHidden="1" w:unhideWhenUsed="1"/>
+    <w:lsdException w:name="Table Columns 1" w:semiHidden="1" w:unhideWhenUsed="1"/>
+    <w:lsdException w:name="Table Columns 2" w:semiHidden="1" w:unhideWhenUsed="1"/>
+    <w:lsdException w:name="Table Columns 3" w:semiHidden="1" w:unhideWhenUsed="1"/>
+    <w:lsdException w:name="Table Columns 4" w:semiHidden="1" w:unhideWhenUsed="1"/>
+    <w:lsdException w:name="Table Columns 5" w:semiHidden="1" w:unhideWhenUsed="1"/>
+    <w:lsdException w:name="Table Grid 1" w:semiHidden="1" w:unhideWhenUsed="1"/>
+    <w:lsdException w:name="Table Grid 2" w:semiHidden="1" w:unhideWhenUsed="1"/>
+    <w:lsdException w:name="Table Grid 3" w:semiHidden="1" w:unhideWhenUsed="1"/>
+    <w:lsdException w:name="Table Grid 4" w:semiHidden="1" w:unhideWhenUsed="1"/>
+    <w:lsdException w:name="Table Grid 5" w:semiHidden="1" w:unhideWhenUsed="1"/>
+    <w:lsdException w:name="Table Grid 6" w:semiHidden="1" w:unhideWhenUsed="1"/>
+    <w:lsdException w:name="Table Grid 7" w:semiHidden="1" w:unhideWhenUsed="1"/>
+    <w:lsdException w:name="Table Grid 8" w:semiHidden="1" w:unhideWhenUsed="1"/>
+    <w:lsdException w:name="Table List 1" w:semiHidden="1" w:unhideWhenUsed="1"/>
+    <w:lsdException w:name="Table List 2" w:semiHidden="1" w:unhideWhenUsed="1"/>
+    <w:lsdException w:name="Table List 3" w:semiHidden="1" w:unhideWhenUsed="1"/>
+    <w:lsdException w:name="Table List 4" w:semiHidden="1" w:unhideWhenUsed="1"/>
+    <w:lsdException w:name="Table List 5" w:semiHidden="1" w:unhideWhenUsed="1"/>
+    <w:lsdException w:name="Table List 6" w:semiHidden="1" w:unhideWhenUsed="1"/>
+    <w:lsdException w:name="Table List 7" w:semiHidden="1" w:unhideWhenUsed="1"/>
+    <w:lsdException w:name="Table List 8" w:semiHidden="1" w:unhideWhenUsed="1"/>
+    <w:lsdException w:name="Table 3D effects 1" w:semiHidden="1" w:unhideWhenUsed="1"/>
+    <w:lsdException w:name="Table 3D effects 2" w:semiHidden="1" w:unhideWhenUsed="1"/>
+    <w:lsdException w:name="Table 3D effects 3" w:semiHidden="1" w:unhideWhenUsed="1"/>
+    <w:lsdException w:name="Table Contemporary" w:semiHidden="1" w:unhideWhenUsed="1"/>
+    <w:lsdException w:name="Table Elegant" w:semiHidden="1" w:unhideWhenUsed="1"/>
+    <w:lsdException w:name="Table Professional" w:semiHidden="1" w:unhideWhenUsed="1"/>
+    <w:lsdException w:name="Table Subtle 1" w:semiHidden="1" w:unhideWhenUsed="1"/>
+    <w:lsdException w:name="Table Subtle 2" w:semiHidden="1" w:unhideWhenUsed="1"/>
+    <w:lsdException w:name="Table Web 1" w:semiHidden="1" w:unhideWhenUsed="1"/>
+    <w:lsdException w:name="Table Web 2" w:semiHidden="1" w:unhideWhenUsed="1"/>
+    <w:lsdException w:name="Table Web 3" w:semiHidden="1" w:unhideWhenUsed="1"/>
+    <w:lsdException w:name="Table Theme" w:semiHidden="1" w:unhideWhenUsed="1"/>
+    <w:lsdException w:name="Placeholder Text" w:semiHidden="1" w:uiPriority="99" w:unhideWhenUsed="1"/>
+    <w:lsdException w:name="No Spacing" w:semiHidden="1" w:uiPriority="99" w:unhideWhenUsed="1"/>
+    <w:lsdException w:name="Light Shading" w:uiPriority="60"/>
+    <w:lsdException w:name="Light List" w:uiPriority="61"/>
+    <w:lsdException w:name="Light Grid" w:uiPriority="62"/>
+    <w:lsdException w:name="Medium Shading 1" w:uiPriority="63"/>
+    <w:lsdException w:name="Medium Shading 2" w:uiPriority="64"/>
+    <w:lsdException w:name="Medium List 1" w:uiPriority="65"/>
+    <w:lsdException w:name="Medium List 2" w:uiPriority="66"/>
+    <w:lsdException w:name="Medium Grid 1" w:uiPriority="67"/>
+    <w:lsdException w:name="Medium Grid 2" w:uiPriority="68"/>
+    <w:lsdException w:name="Medium Grid 3" w:uiPriority="69"/>
+    <w:lsdException w:name="Dark List" w:uiPriority="70"/>
+    <w:lsdException w:name="Colorful Shading" w:uiPriority="71"/>
+    <w:lsdException w:name="Colorful List" w:uiPriority="72"/>
+    <w:lsdException w:name="Colorful Grid" w:uiPriority="73"/>
+    <w:lsdException w:name="Light Shading Accent 1" w:uiPriority="60"/>
+    <w:lsdException w:name="Light List Accent 1" w:uiPriority="61"/>
+    <w:lsdException w:name="Light Grid Accent 1" w:uiPriority="62"/>
+    <w:lsdException w:name="Medium Shading 1 Accent 1" w:uiPriority="63"/>
+    <w:lsdException w:name="Medium Shading 2 Accent 1" w:uiPriority="64"/>
+    <w:lsdException w:name="Medium List 1 Accent 1" w:uiPriority="65"/>
+    <w:lsdException w:name="Revision" w:semiHidden="1" w:uiPriority="99" w:unhideWhenUsed="1"/>
+    <w:lsdException w:name="List Paragraph" w:semiHidden="1" w:uiPriority="99" w:unhideWhenUsed="1"/>
+    <w:lsdException w:name="Quote" w:semiHidden="1" w:uiPriority="99" w:unhideWhenUsed="1"/>
+    <w:lsdException w:name="Intense Quote" w:semiHidden="1" w:uiPriority="99" w:unhideWhenUsed="1"/>
+    <w:lsdException w:name="Medium List 2 Accent 1" w:uiPriority="66"/>
+    <w:lsdException w:name="Medium Grid 1 Accent 1" w:uiPriority="67"/>
+    <w:lsdException w:name="Medium Grid 2 Accent 1" w:uiPriority="68"/>
+    <w:lsdException w:name="Medium Grid 3 Accent 1" w:uiPriority="69"/>
+    <w:lsdException w:name="Dark List Accent 1" w:uiPriority="70"/>
+    <w:lsdException w:name="Colorful Shading Accent 1" w:uiPriority="71"/>
+    <w:lsdException w:name="Colorful List Accent 1" w:uiPriority="72"/>
+    <w:lsdException w:name="Colorful Grid Accent 1" w:uiPriority="73"/>
+    <w:lsdException w:name="Light Shading Accent 2" w:uiPriority="60"/>
+    <w:lsdException w:name="Light List Accent 2" w:uiPriority="61"/>
+    <w:lsdException w:name="Light Grid Accent 2" w:uiPriority="62"/>
+    <w:lsdException w:name="Medium Shading 1 Accent 2" w:uiPriority="63"/>
+    <w:lsdException w:name="Medium Shading 2 Accent 2" w:uiPriority="64"/>
+    <w:lsdException w:name="Medium List 1 Accent 2" w:uiPriority="65"/>
+    <w:lsdException w:name="Medium List 2 Accent 2" w:uiPriority="66"/>
+    <w:lsdException w:name="Medium Grid 1 Accent 2" w:uiPriority="67"/>
+    <w:lsdException w:name="Medium Grid 2 Accent 2" w:uiPriority="68"/>
+    <w:lsdException w:name="Medium Grid 3 Accent 2" w:uiPriority="69"/>
+    <w:lsdException w:name="Dark List Accent 2" w:uiPriority="70"/>
+    <w:lsdException w:name="Colorful Shading Accent 2" w:uiPriority="71"/>
+    <w:lsdException w:name="Colorful List Accent 2" w:uiPriority="72"/>
+    <w:lsdException w:name="Colorful Grid Accent 2" w:uiPriority="73"/>
+    <w:lsdException w:name="Light Shading Accent 3" w:uiPriority="60"/>
+    <w:lsdException w:name="Light List Accent 3" w:uiPriority="61"/>
+    <w:lsdException w:name="Light Grid Accent 3" w:uiPriority="62"/>
+    <w:lsdException w:name="Medium Shading 1 Accent 3" w:uiPriority="63"/>
+    <w:lsdException w:name="Medium Shading 2 Accent 3" w:uiPriority="64"/>
+    <w:lsdException w:name="Medium List 1 Accent 3" w:uiPriority="65"/>
+    <w:lsdException w:name="Medium List 2 Accent 3" w:uiPriority="66"/>
+    <w:lsdException w:name="Medium Grid 1 Accent 3" w:uiPriority="67"/>
+    <w:lsdException w:name="Medium Grid 2 Accent 3" w:uiPriority="68"/>
+    <w:lsdException w:name="Medium Grid 3 Accent 3" w:uiPriority="69"/>
+    <w:lsdException w:name="Dark List Accent 3" w:uiPriority="70"/>
+    <w:lsdException w:name="Colorful Shading Accent 3" w:uiPriority="71"/>
+    <w:lsdException w:name="Colorful List Accent 3" w:uiPriority="72"/>
+    <w:lsdException w:name="Colorful Grid Accent 3" w:uiPriority="73"/>
+    <w:lsdException w:name="Light Shading Accent 4" w:uiPriority="60"/>
+    <w:lsdException w:name="Light List Accent 4" w:uiPriority="61"/>
+    <w:lsdException w:name="Light Grid Accent 4" w:uiPriority="62"/>
+    <w:lsdException w:name="Medium Shading 1 Accent 4" w:uiPriority="63"/>
+    <w:lsdException w:name="Medium Shading 2 Accent 4" w:uiPriority="64"/>
+    <w:lsdException w:name="Medium List 1 Accent 4" w:uiPriority="65"/>
+    <w:lsdException w:name="Medium List 2 Accent 4" w:uiPriority="66"/>
+    <w:lsdException w:name="Medium Grid 1 Accent 4" w:uiPriority="67"/>
+    <w:lsdException w:name="Medium Grid 2 Accent 4" w:uiPriority="68"/>
+    <w:lsdException w:name="Medium Grid 3 Accent 4" w:uiPriority="69"/>
+    <w:lsdException w:name="Dark List Accent 4" w:uiPriority="70"/>
+    <w:lsdException w:name="Colorful Shading Accent 4" w:uiPriority="71"/>
+    <w:lsdException w:name="Colorful List Accent 4" w:uiPriority="72"/>
+    <w:lsdException w:name="Colorful Grid Accent 4" w:uiPriority="73"/>
+    <w:lsdException w:name="Light Shading Accent 5" w:uiPriority="60"/>
+    <w:lsdException w:name="Light List Accent 5" w:uiPriority="61"/>
+    <w:lsdException w:name="Light Grid Accent 5" w:uiPriority="62"/>
+    <w:lsdException w:name="Medium Shading 1 Accent 5" w:uiPriority="63"/>
+    <w:lsdException w:name="Medium Shading 2 Accent 5" w:uiPriority="64"/>
+    <w:lsdException w:name="Medium List 1 Accent 5" w:uiPriority="65"/>
+    <w:lsdException w:name="Medium List 2 Accent 5" w:uiPriority="66"/>
+    <w:lsdException w:name="Medium Grid 1 Accent 5" w:uiPriority="67"/>
+    <w:lsdException w:name="Medium Grid 2 Accent 5" w:uiPriority="68"/>
+    <w:lsdException w:name="Medium Grid 3 Accent 5" w:uiPriority="69"/>
+    <w:lsdException w:name="Dark List Accent 5" w:uiPriority="70"/>
+    <w:lsdException w:name="Colorful Shading Accent 5" w:uiPriority="71"/>
+    <w:lsdException w:name="Colorful List Accent 5" w:uiPriority="72"/>
+    <w:lsdException w:name="Colorful Grid Accent 5" w:uiPriority="73"/>
+    <w:lsdException w:name="Light Shading Accent 6" w:uiPriority="60"/>
+    <w:lsdException w:name="Light List Accent 6" w:uiPriority="61"/>
+    <w:lsdException w:name="Light Grid Accent 6" w:uiPriority="62"/>
+    <w:lsdException w:name="Medium Shading 1 Accent 6" w:uiPriority="63"/>
+    <w:lsdException w:name="Medium Shading 2 Accent 6" w:uiPriority="64"/>
+    <w:lsdException w:name="Medium List 1 Accent 6" w:uiPriority="65"/>
+    <w:lsdException w:name="Medium List 2 Accent 6" w:uiPriority="66"/>
+    <w:lsdException w:name="Medium Grid 1 Accent 6" w:uiPriority="67"/>
+    <w:lsdException w:name="Medium Grid 2 Accent 6" w:uiPriority="68"/>
+    <w:lsdException w:name="Medium Grid 3 Accent 6" w:uiPriority="69"/>
+    <w:lsdException w:name="Dark List Accent 6" w:uiPriority="70"/>
+    <w:lsdException w:name="Colorful Shading Accent 6" w:uiPriority="71"/>
+    <w:lsdException w:name="Colorful List Accent 6" w:uiPriority="72"/>
+    <w:lsdException w:name="Colorful Grid Accent 6" w:uiPriority="73"/>
+    <w:lsdException w:name="Subtle Emphasis" w:uiPriority="19" w:qFormat="1"/>
+    <w:lsdException w:name="Intense Emphasis" w:uiPriority="21" w:qFormat="1"/>
+    <w:lsdException w:name="Subtle Reference" w:uiPriority="31" w:qFormat="1"/>
+    <w:lsdException w:name="Intense Reference" w:uiPriority="32" w:qFormat="1"/>
+    <w:lsdException w:name="Book Title" w:uiPriority="33" w:qFormat="1"/>
+    <w:lsdException w:name="Bibliography" w:semiHidden="1" w:uiPriority="37" w:unhideWhenUsed="1"/>
+    <w:lsdException w:name="TOC Heading" w:semiHidden="1" w:uiPriority="39" w:unhideWhenUsed="1" w:qFormat="1"/>
+    <w:lsdException w:name="Plain Table 1" w:uiPriority="41"/>
+    <w:lsdException w:name="Plain Table 2" w:uiPriority="42"/>
+    <w:lsdException w:name="Plain Table 3" w:uiPriority="43"/>
+    <w:lsdException w:name="Plain Table 4" w:uiPriority="44"/>
+    <w:lsdException w:name="Plain Table 5" w:uiPriority="45"/>
+    <w:lsdException w:name="Grid Table Light" w:uiPriority="40"/>
+    <w:lsdException w:name="Grid Table 1 Light" w:uiPriority="46"/>
+    <w:lsdException w:name="Grid Table 2" w:uiPriority="47"/>
+    <w:lsdException w:name="Grid Table 3" w:uiPriority="48"/>
+    <w:lsdException w:name="Grid Table 4" w:uiPriority="49"/>
+    <w:lsdException w:name="Grid Table 5 Dark" w:uiPriority="50"/>
+    <w:lsdException w:name="Grid Table 6 Colorful" w:uiPriority="51"/>
+    <w:lsdException w:name="Grid Table 7 Colorful" w:uiPriority="52"/>
+    <w:lsdException w:name="Grid Table 1 Light Accent 1" w:uiPriority="46"/>
+    <w:lsdException w:name="Grid Table 2 Accent 1" w:uiPriority="47"/>
+    <w:lsdException w:name="Grid Table 3 Accent 1" w:uiPriority="48"/>
+    <w:lsdException w:name="Grid Table 4 Accent 1" w:uiPriority="49"/>
+    <w:lsdException w:name="Grid Table 5 Dark Accent 1" w:uiPriority="50"/>
+    <w:lsdException w:name="Grid Table 6 Colorful Accent 1" w:uiPriority="51"/>
+    <w:lsdException w:name="Grid Table 7 Colorful Accent 1" w:uiPriority="52"/>
+    <w:lsdException w:name="Grid Table 1 Light Accent 2" w:uiPriority="46"/>
+    <w:lsdException w:name="Grid Table 2 Accent 2" w:uiPriority="47"/>
+    <w:lsdException w:name="Grid Table 3 Accent 2" w:uiPriority="48"/>
+    <w:lsdException w:name="Grid Table 4 Accent 2" w:uiPriority="49"/>
+    <w:lsdException w:name="Grid Table 5 Dark Accent 2" w:uiPriority="50"/>
+    <w:lsdException w:name="Grid Table 6 Colorful Accent 2" w:uiPriority="51"/>
+    <w:lsdException w:name="Grid Table 7 Colorful Accent 2" w:uiPriority="52"/>
+    <w:lsdException w:name="Grid Table 1 Light Accent 3" w:uiPriority="46"/>
+    <w:lsdException w:name="Grid Table 2 Accent 3" w:uiPriority="47"/>
+    <w:lsdException w:name="Grid Table 3 Accent 3" w:uiPriority="48"/>
+    <w:lsdException w:name="Grid Table 4 Accent 3" w:uiPriority="49"/>
+    <w:lsdException w:name="Grid Table 5 Dark Accent 3" w:uiPriority="50"/>
+    <w:lsdException w:name="Grid Table 6 Colorful Accent 3" w:uiPriority="51"/>
+    <w:lsdException w:name="Grid Table 7 Colorful Accent 3" w:uiPriority="52"/>
+    <w:lsdException w:name="Grid Table 1 Light Accent 4" w:uiPriority="46"/>
+    <w:lsdException w:name="Grid Table 2 Accent 4" w:uiPriority="47"/>
+    <w:lsdException w:name="Grid Table 3 Accent 4" w:uiPriority="48"/>
+    <w:lsdException w:name="Grid Table 4 Accent 4" w:uiPriority="49"/>
+    <w:lsdException w:name="Grid Table 5 Dark Accent 4" w:uiPriority="50"/>
+    <w:lsdException w:name="Grid Table 6 Colorful Accent 4" w:uiPriority="51"/>
+    <w:lsdException w:name="Grid Table 7 Colorful Accent 4" w:uiPriority="52"/>
+    <w:lsdException w:name="Grid Table 1 Light Accent 5" w:uiPriority="46"/>
+    <w:lsdException w:name="Grid Table 2 Accent 5" w:uiPriority="47"/>
+    <w:lsdException w:name="Grid Table 3 Accent 5" w:uiPriority="48"/>
+    <w:lsdException w:name="Grid Table 4 Accent 5" w:uiPriority="49"/>
+    <w:lsdException w:name="Grid Table 5 Dark Accent 5" w:uiPriority="50"/>
+    <w:lsdException w:name="Grid Table 6 Colorful Accent 5" w:uiPriority="51"/>
+    <w:lsdException w:name="Grid Table 7 Colorful Accent 5" w:uiPriority="52"/>
+    <w:lsdException w:name="Grid Table 1 Light Accent 6" w:uiPriority="46"/>
+    <w:lsdException w:name="Grid Table 2 Accent 6" w:uiPriority="47"/>
+    <w:lsdException w:name="Grid Table 3 Accent 6" w:uiPriority="48"/>
+    <w:lsdException w:name="Grid Table 4 Accent 6" w:uiPriority="49"/>
+    <w:lsdException w:name="Grid Table 5 Dark Accent 6" w:uiPriority="50"/>
+    <w:lsdException w:name="Grid Table 6 Colorful Accent 6" w:uiPriority="51"/>
+    <w:lsdException w:name="Grid Table 7 Colorful Accent 6" w:uiPriority="52"/>
+    <w:lsdException w:name="List Table 1 Light" w:uiPriority="46"/>
+    <w:lsdException w:name="List Table 2" w:uiPriority="47"/>
+    <w:lsdException w:name="List Table 3" w:uiPriority="48"/>
+    <w:lsdException w:name="List Table 4" w:uiPriority="49"/>
+    <w:lsdException w:name="List Table 5 Dark" w:uiPriority="50"/>
+    <w:lsdException w:name="List Table 6 Colorful" w:uiPriority="51"/>
+    <w:lsdException w:name="List Table 7 Colorful" w:uiPriority="52"/>
+    <w:lsdException w:name="List Table 1 Light Accent 1" w:uiPriority="46"/>
+    <w:lsdException w:name="List Table 2 Accent 1" w:uiPriority="47"/>
+    <w:lsdException w:name="List Table 3 Accent 1" w:uiPriority="48"/>
+    <w:lsdException w:name="List Table 4 Accent 1" w:uiPriority="49"/>
+    <w:lsdException w:name="List Table 5 Dark Accent 1" w:uiPriority="50"/>
+    <w:lsdException w:name="List Table 6 Colorful Accent 1" w:uiPriority="51"/>
+    <w:lsdException w:name="List Table 7 Colorful Accent 1" w:uiPriority="52"/>
+    <w:lsdException w:name="List Table 1 Light Accent 2" w:uiPriority="46"/>
+    <w:lsdException w:name="List Table 2 Accent 2" w:uiPriority="47"/>
+    <w:lsdException w:name="List Table 3 Accent 2" w:uiPriority="48"/>
+    <w:lsdException w:name="List Table 4 Accent 2" w:uiPriority="49"/>
+    <w:lsdException w:name="List Table 5 Dark Accent 2" w:uiPriority="50"/>
+    <w:lsdException w:name="List Table 6 Colorful Accent 2" w:uiPriority="51"/>
+    <w:lsdException w:name="List Table 7 Colorful Accent 2" w:uiPriority="52"/>
+    <w:lsdException w:name="List Table 1 Light Accent 3" w:uiPriority="46"/>
+    <w:lsdException w:name="List Table 2 Accent 3" w:uiPriority="47"/>
+    <w:lsdException w:name="List Table 3 Accent 3" w:uiPriority="48"/>
+    <w:lsdException w:name="List Table 4 Accent 3" w:uiPriority="49"/>
+    <w:lsdException w:name="List Table 5 Dark Accent 3" w:uiPriority="50"/>
+    <w:lsdException w:name="List Table 6 Colorful Accent 3" w:uiPriority="51"/>
+    <w:lsdException w:name="List Table 7 Colorful Accent 3" w:uiPriority="52"/>
+    <w:lsdException w:name="List Table 1 Light Accent 4" w:uiPriority="46"/>
+    <w:lsdException w:name="List Table 2 Accent 4" w:uiPriority="47"/>
+    <w:lsdException w:name="List Table 3 Accent 4" w:uiPriority="48"/>
+    <w:lsdException w:name="List Table 4 Accent 4" w:uiPriority="49"/>
+    <w:lsdException w:name="List Table 5 Dark Accent 4" w:uiPriority="50"/>
+    <w:lsdException w:name="List Table 6 Colorful Accent 4" w:uiPriority="51"/>
+    <w:lsdException w:name="List Table 7 Colorful Accent 4" w:uiPriority="52"/>
+    <w:lsdException w:name="List Table 1 Light Accent 5" w:uiPriority="46"/>
+    <w:lsdException w:name="List Table 2 Accent 5" w:uiPriority="47"/>
+    <w:lsdException w:name="List Table 3 Accent 5" w:uiPriority="48"/>
+    <w:lsdException w:name="List Table 4 Accent 5" w:uiPriority="49"/>
+    <w:lsdException w:name="List Table 5 Dark Accent 5" w:uiPriority="50"/>
+    <w:lsdException w:name="List Table 6 Colorful Accent 5" w:uiPriority="51"/>
+    <w:lsdException w:name="List Table 7 Colorful Accent 5" w:uiPriority="52"/>
+    <w:lsdException w:name="List Table 1 Light Accent 6" w:uiPriority="46"/>
+    <w:lsdException w:name="List Table 2 Accent 6" w:uiPriority="47"/>
+    <w:lsdException w:name="List Table 3 Accent 6" w:uiPriority="48"/>
+    <w:lsdException w:name="List Table 4 Accent 6" w:uiPriority="49"/>
+    <w:lsdException w:name="List Table 5 Dark Accent 6" w:uiPriority="50"/>
+    <w:lsdException w:name="List Table 6 Colorful Accent 6" w:uiPriority="51"/>
+    <w:lsdException w:name="List Table 7 Colorful Accent 6" w:uiPriority="52"/>
+    <w:lsdException w:name="Mention" w:semiHidden="1" w:uiPriority="99" w:unhideWhenUsed="1"/>
+    <w:lsdException w:name="Smart Hyperlink" w:semiHidden="1" w:uiPriority="99" w:unhideWhenUsed="1"/>
+    <w:lsdException w:name="Hashtag" w:semiHidden="1" w:uiPriority="99" w:unhideWhenUsed="1"/>
+    <w:lsdException w:name="Unresolved Mention" w:semiHidden="1" w:uiPriority="99" w:unhideWhenUsed="1"/>
+    <w:lsdException w:name="Smart Link" w:semiHidden="1" w:uiPriority="99" w:unhideWhenUsed="1"/>
   </w:latentStyles>
-  <w:style w:type="paragraph" w:default="1" w:styleId="1">
+  <w:style w:type="paragraph" w:default="1" w:styleId="a">
     <w:name w:val="Normal"/>
     <w:semiHidden/>
     <w:qFormat/>
-    <w:uiPriority w:val="0"/>
     <w:pPr>
       <w:kinsoku w:val="0"/>
       <w:autoSpaceDE w:val="0"/>
@@ -3334,28 +3949,27 @@
       <w:textAlignment w:val="baseline"/>
     </w:pPr>
     <w:rPr>
-      <w:rFonts w:ascii="Arial" w:hAnsi="Arial" w:eastAsia="Arial" w:cs="Arial"/>
+      <w:rFonts w:ascii="Arial" w:eastAsia="Arial" w:hAnsi="Arial" w:cs="Arial"/>
       <w:snapToGrid w:val="0"/>
       <w:color w:val="000000"/>
       <w:sz w:val="21"/>
       <w:szCs w:val="21"/>
-      <w:lang w:val="en-US" w:eastAsia="en-US" w:bidi="ar-SA"/>
+      <w:lang w:eastAsia="en-US"/>
     </w:rPr>
   </w:style>
-  <w:style w:type="character" w:default="1" w:styleId="4">
+  <w:style w:type="character" w:default="1" w:styleId="a0">
     <w:name w:val="Default Paragraph Font"/>
+    <w:uiPriority w:val="1"/>
     <w:semiHidden/>
     <w:unhideWhenUsed/>
-    <w:qFormat/>
-    <w:uiPriority w:val="1"/>
   </w:style>
-  <w:style w:type="table" w:default="1" w:styleId="3">
+  <w:style w:type="table" w:default="1" w:styleId="a1">
     <w:name w:val="Normal Table"/>
+    <w:uiPriority w:val="99"/>
     <w:semiHidden/>
     <w:unhideWhenUsed/>
-    <w:qFormat/>
-    <w:uiPriority w:val="99"/>
     <w:tblPr>
+      <w:tblInd w:w="0" w:type="dxa"/>
       <w:tblCellMar>
         <w:top w:w="0" w:type="dxa"/>
         <w:left w:w="108" w:type="dxa"/>
@@ -3364,39 +3978,37 @@
       </w:tblCellMar>
     </w:tblPr>
   </w:style>
-  <w:style w:type="paragraph" w:styleId="2">
+  <w:style w:type="numbering" w:default="1" w:styleId="a2">
+    <w:name w:val="No List"/>
+    <w:uiPriority w:val="99"/>
+    <w:semiHidden/>
+    <w:unhideWhenUsed/>
+  </w:style>
+  <w:style w:type="paragraph" w:styleId="a3">
     <w:name w:val="Body Text"/>
-    <w:basedOn w:val="1"/>
-    <w:link w:val="9"/>
+    <w:basedOn w:val="a"/>
+    <w:link w:val="a4"/>
     <w:semiHidden/>
     <w:qFormat/>
-    <w:uiPriority w:val="0"/>
     <w:rPr>
       <w:sz w:val="17"/>
       <w:szCs w:val="17"/>
     </w:rPr>
   </w:style>
-  <w:style w:type="character" w:styleId="5">
+  <w:style w:type="character" w:styleId="a5">
     <w:name w:val="Hyperlink"/>
-    <w:basedOn w:val="4"/>
+    <w:basedOn w:val="a0"/>
     <w:qFormat/>
-    <w:uiPriority w:val="0"/>
     <w:rPr>
       <w:color w:val="0000FF" w:themeColor="hyperlink"/>
       <w:u w:val="single"/>
-      <w14:textFill>
-        <w14:solidFill>
-          <w14:schemeClr w14:val="hlink"/>
-        </w14:solidFill>
-      </w14:textFill>
     </w:rPr>
   </w:style>
-  <w:style w:type="table" w:customStyle="1" w:styleId="6">
+  <w:style w:type="table" w:customStyle="1" w:styleId="TableNormal1">
     <w:name w:val="Table Normal1"/>
     <w:semiHidden/>
     <w:unhideWhenUsed/>
     <w:qFormat/>
-    <w:uiPriority w:val="0"/>
     <w:tblPr>
       <w:tblCellMar>
         <w:top w:w="0" w:type="dxa"/>
@@ -3406,39 +4018,37 @@
       </w:tblCellMar>
     </w:tblPr>
   </w:style>
-  <w:style w:type="paragraph" w:customStyle="1" w:styleId="7">
+  <w:style w:type="paragraph" w:customStyle="1" w:styleId="TableText">
     <w:name w:val="Table Text"/>
-    <w:basedOn w:val="1"/>
+    <w:basedOn w:val="a"/>
     <w:semiHidden/>
     <w:qFormat/>
-    <w:uiPriority w:val="0"/>
     <w:rPr>
-      <w:rFonts w:ascii="微软雅黑" w:hAnsi="微软雅黑" w:eastAsia="微软雅黑" w:cs="微软雅黑"/>
+      <w:rFonts w:ascii="微软雅黑" w:eastAsia="微软雅黑" w:hAnsi="微软雅黑" w:cs="微软雅黑"/>
       <w:sz w:val="17"/>
       <w:szCs w:val="17"/>
     </w:rPr>
   </w:style>
-  <w:style w:type="character" w:customStyle="1" w:styleId="8">
-    <w:name w:val="Unresolved Mention"/>
-    <w:basedOn w:val="4"/>
+  <w:style w:type="character" w:customStyle="1" w:styleId="1">
+    <w:name w:val="未处理的提及1"/>
+    <w:basedOn w:val="a0"/>
+    <w:uiPriority w:val="99"/>
     <w:semiHidden/>
     <w:unhideWhenUsed/>
     <w:qFormat/>
-    <w:uiPriority w:val="99"/>
     <w:rPr>
       <w:color w:val="605E5C"/>
       <w:shd w:val="clear" w:color="auto" w:fill="E1DFDD"/>
     </w:rPr>
   </w:style>
-  <w:style w:type="character" w:customStyle="1" w:styleId="9">
-    <w:name w:val="Body Text Char"/>
-    <w:basedOn w:val="4"/>
-    <w:link w:val="2"/>
+  <w:style w:type="character" w:customStyle="1" w:styleId="a4">
+    <w:name w:val="正文文本 字符"/>
+    <w:basedOn w:val="a0"/>
+    <w:link w:val="a3"/>
     <w:semiHidden/>
     <w:qFormat/>
-    <w:uiPriority w:val="0"/>
     <w:rPr>
-      <w:rFonts w:ascii="Arial" w:hAnsi="Arial" w:eastAsia="Arial" w:cs="Arial"/>
+      <w:rFonts w:ascii="Arial" w:eastAsia="Arial" w:hAnsi="Arial" w:cs="Arial"/>
       <w:snapToGrid w:val="0"/>
       <w:color w:val="000000"/>
       <w:sz w:val="17"/>
@@ -3446,21 +4056,19 @@
       <w:lang w:eastAsia="en-US"/>
     </w:rPr>
   </w:style>
-  <w:style w:type="paragraph" w:customStyle="1" w:styleId="10">
+  <w:style w:type="paragraph" w:customStyle="1" w:styleId="Default">
     <w:name w:val="Default"/>
     <w:qFormat/>
-    <w:uiPriority w:val="0"/>
     <w:pPr>
       <w:autoSpaceDE w:val="0"/>
       <w:autoSpaceDN w:val="0"/>
       <w:adjustRightInd w:val="0"/>
     </w:pPr>
     <w:rPr>
-      <w:rFonts w:ascii="等线" w:hAnsi="Times New Roman" w:eastAsia="等线" w:cs="等线"/>
+      <w:rFonts w:ascii="等线" w:eastAsia="等线" w:cs="等线"/>
       <w:color w:val="000000"/>
       <w:sz w:val="24"/>
       <w:szCs w:val="24"/>
-      <w:lang w:val="en-US" w:eastAsia="zh-CN" w:bidi="ar-SA"/>
     </w:rPr>
   </w:style>
 </w:styles>
@@ -3747,6 +4355,7 @@
     </a:fmtScheme>
   </a:themeElements>
   <a:objectDefaults/>
+  <a:extraClrSchemeLst/>
 </a:theme>
 </file>
 

</xml_diff>